<commit_message>
Updated the user guide
</commit_message>
<xml_diff>
--- a/User guide.docx
+++ b/User guide.docx
@@ -5249,25 +5249,7 @@
           <w:sz w:val="20"/>
           <w:szCs w:val="20"/>
         </w:rPr>
-        <w:t xml:space="preserve">If the FRAP curves are not normalized by the mean intensity of the whole cell, the rate of unintentional </w:t>
-      </w:r>
-      <w:proofErr w:type="spellStart"/>
-      <w:r>
-        <w:rPr>
-          <w:rFonts w:ascii="Times New Roman" w:hAnsi="Times New Roman" w:cs="Times New Roman"/>
-          <w:sz w:val="20"/>
-          <w:szCs w:val="20"/>
-        </w:rPr>
-        <w:t>photobleaching</w:t>
-      </w:r>
-      <w:proofErr w:type="spellEnd"/>
-      <w:r>
-        <w:rPr>
-          <w:rFonts w:ascii="Times New Roman" w:hAnsi="Times New Roman" w:cs="Times New Roman"/>
-          <w:sz w:val="20"/>
-          <w:szCs w:val="20"/>
-        </w:rPr>
-        <w:t xml:space="preserve"> must be taken into account.  FRAP Toolbox can model this slow decay as a single exponential if the user carries out the recovery for a period of time after complete recovery.  Alternatively, the user can measure the decay due to imaging using independent control samples, and input a decay constant as a fixed parameter in FRAP Toolbox.  Note that decay due to imaging, as well as loss of fluorescence in a compartment due to the bleaching event are both inherently corrected if the images are normalized by the mean intensity of the cell.</w:t>
+        <w:t>If the FRAP curves are not normalized by the mean intensity of the whole cell, the rate of unintentional photobleaching must be taken into account.  FRAP Toolbox can model this slow decay as a single exponential if the user carries out the recovery for a period of time after complete recovery.  Alternatively, the user can measure the decay due to imaging using independent control samples, and input a decay constant as a fixed parameter in FRAP Toolbox.  Note that decay due to imaging, as well as loss of fluorescence in a compartment due to the bleaching event are both inherently corrected if the images are normalized by the mean intensity of the cell.</w:t>
       </w:r>
     </w:p>
     <w:p>
@@ -5888,7 +5870,7 @@
           <w:sz w:val="20"/>
           <w:szCs w:val="20"/>
         </w:rPr>
-        <w:t>I</w:t>
+        <w:t>frap</w:t>
       </w:r>
       <w:r>
         <w:rPr>
@@ -5933,7 +5915,7 @@
           <w:sz w:val="20"/>
           <w:szCs w:val="20"/>
         </w:rPr>
-        <w:t>I</w:t>
+        <w:t>frap</w:t>
       </w:r>
       <w:r>
         <w:rPr>
@@ -6079,7 +6061,7 @@
         <w:rPr>
           <w:position w:val="-44"/>
         </w:rPr>
-        <w:object w:dxaOrig="5420" w:dyaOrig="999">
+        <w:object w:dxaOrig="6100" w:dyaOrig="999">
           <v:shapetype id="_x0000_t75" coordsize="21600,21600" o:spt="75" o:preferrelative="t" path="m@4@5l@4@11@9@11@9@5xe" filled="f" stroked="f">
             <v:stroke joinstyle="miter"/>
             <v:formulas>
@@ -6099,10 +6081,10 @@
             <v:path o:extrusionok="f" gradientshapeok="t" o:connecttype="rect"/>
             <o:lock v:ext="edit" aspectratio="t"/>
           </v:shapetype>
-          <v:shape id="_x0000_i1025" type="#_x0000_t75" style="width:270.7pt;height:50.1pt" o:ole="">
+          <v:shape id="_x0000_i1025" type="#_x0000_t75" style="width:304.7pt;height:50.1pt" o:ole="">
             <v:imagedata r:id="rId10" o:title=""/>
           </v:shape>
-          <o:OLEObject Type="Embed" ProgID="Equation.DSMT4" ShapeID="_x0000_i1025" DrawAspect="Content" ObjectID="_1450941562" r:id="rId11"/>
+          <o:OLEObject Type="Embed" ProgID="Equation.DSMT4" ShapeID="_x0000_i1025" DrawAspect="Content" ObjectID="_1451390099" r:id="rId11"/>
         </w:object>
       </w:r>
       <w:r>
@@ -6129,36 +6111,75 @@
       <w:r>
         <w:instrText>(</w:instrText>
       </w:r>
-      <w:fldSimple w:instr=" SEQ MTChap \c \* Arabic \* MERGEFORMAT ">
-        <w:r>
-          <w:rPr>
-            <w:noProof/>
-          </w:rPr>
-          <w:instrText>1</w:instrText>
-        </w:r>
-      </w:fldSimple>
+      <w:r>
+        <w:fldChar w:fldCharType="begin"/>
+      </w:r>
+      <w:r>
+        <w:instrText xml:space="preserve"> SEQ MTChap \c \* Arabic \* MERGEFORMAT </w:instrText>
+      </w:r>
+      <w:r>
+        <w:fldChar w:fldCharType="separate"/>
+      </w:r>
+      <w:r>
+        <w:rPr>
+          <w:noProof/>
+        </w:rPr>
+        <w:instrText>1</w:instrText>
+      </w:r>
+      <w:r>
+        <w:rPr>
+          <w:noProof/>
+        </w:rPr>
+        <w:fldChar w:fldCharType="end"/>
+      </w:r>
       <w:r>
         <w:instrText>.</w:instrText>
       </w:r>
-      <w:fldSimple w:instr=" SEQ MTSec \c \* Arabic \* MERGEFORMAT ">
-        <w:r>
-          <w:rPr>
-            <w:noProof/>
-          </w:rPr>
-          <w:instrText>8</w:instrText>
-        </w:r>
-      </w:fldSimple>
+      <w:r>
+        <w:fldChar w:fldCharType="begin"/>
+      </w:r>
+      <w:r>
+        <w:instrText xml:space="preserve"> SEQ MTSec \c \* Arabic \* MERGEFORMAT </w:instrText>
+      </w:r>
+      <w:r>
+        <w:fldChar w:fldCharType="separate"/>
+      </w:r>
+      <w:r>
+        <w:rPr>
+          <w:noProof/>
+        </w:rPr>
+        <w:instrText>8</w:instrText>
+      </w:r>
+      <w:r>
+        <w:rPr>
+          <w:noProof/>
+        </w:rPr>
+        <w:fldChar w:fldCharType="end"/>
+      </w:r>
       <w:r>
         <w:instrText>.</w:instrText>
       </w:r>
-      <w:fldSimple w:instr=" SEQ MTEqn \c \* Arabic \* MERGEFORMAT ">
-        <w:r>
-          <w:rPr>
-            <w:noProof/>
-          </w:rPr>
-          <w:instrText>1</w:instrText>
-        </w:r>
-      </w:fldSimple>
+      <w:r>
+        <w:fldChar w:fldCharType="begin"/>
+      </w:r>
+      <w:r>
+        <w:instrText xml:space="preserve"> SEQ MTEqn \c \* Arabic \* MERGEFORMAT </w:instrText>
+      </w:r>
+      <w:r>
+        <w:fldChar w:fldCharType="separate"/>
+      </w:r>
+      <w:r>
+        <w:rPr>
+          <w:noProof/>
+        </w:rPr>
+        <w:instrText>1</w:instrText>
+      </w:r>
+      <w:r>
+        <w:rPr>
+          <w:noProof/>
+        </w:rPr>
+        <w:fldChar w:fldCharType="end"/>
+      </w:r>
       <w:r>
         <w:instrText>)</w:instrText>
       </w:r>
@@ -6700,7 +6721,7 @@
           <v:shape id="_x0000_i1026" type="#_x0000_t75" style="width:179.15pt;height:39.75pt" o:ole="">
             <v:imagedata r:id="rId12" o:title=""/>
           </v:shape>
-          <o:OLEObject Type="Embed" ProgID="Equation.DSMT4" ShapeID="_x0000_i1026" DrawAspect="Content" ObjectID="_1450941563" r:id="rId13"/>
+          <o:OLEObject Type="Embed" ProgID="Equation.DSMT4" ShapeID="_x0000_i1026" DrawAspect="Content" ObjectID="_1451390100" r:id="rId13"/>
         </w:object>
       </w:r>
       <w:r>
@@ -6727,36 +6748,75 @@
       <w:r>
         <w:instrText>(</w:instrText>
       </w:r>
-      <w:fldSimple w:instr=" SEQ MTChap \c \* Arabic \* MERGEFORMAT ">
-        <w:r>
-          <w:rPr>
-            <w:noProof/>
-          </w:rPr>
-          <w:instrText>1</w:instrText>
-        </w:r>
-      </w:fldSimple>
+      <w:r>
+        <w:fldChar w:fldCharType="begin"/>
+      </w:r>
+      <w:r>
+        <w:instrText xml:space="preserve"> SEQ MTChap \c \* Arabic \* MERGEFORMAT </w:instrText>
+      </w:r>
+      <w:r>
+        <w:fldChar w:fldCharType="separate"/>
+      </w:r>
+      <w:r>
+        <w:rPr>
+          <w:noProof/>
+        </w:rPr>
+        <w:instrText>1</w:instrText>
+      </w:r>
+      <w:r>
+        <w:rPr>
+          <w:noProof/>
+        </w:rPr>
+        <w:fldChar w:fldCharType="end"/>
+      </w:r>
       <w:r>
         <w:instrText>.</w:instrText>
       </w:r>
-      <w:fldSimple w:instr=" SEQ MTSec \c \* Arabic \* MERGEFORMAT ">
-        <w:r>
-          <w:rPr>
-            <w:noProof/>
-          </w:rPr>
-          <w:instrText>8</w:instrText>
-        </w:r>
-      </w:fldSimple>
+      <w:r>
+        <w:fldChar w:fldCharType="begin"/>
+      </w:r>
+      <w:r>
+        <w:instrText xml:space="preserve"> SEQ MTSec \c \* Arabic \* MERGEFORMAT </w:instrText>
+      </w:r>
+      <w:r>
+        <w:fldChar w:fldCharType="separate"/>
+      </w:r>
+      <w:r>
+        <w:rPr>
+          <w:noProof/>
+        </w:rPr>
+        <w:instrText>8</w:instrText>
+      </w:r>
+      <w:r>
+        <w:rPr>
+          <w:noProof/>
+        </w:rPr>
+        <w:fldChar w:fldCharType="end"/>
+      </w:r>
       <w:r>
         <w:instrText>.</w:instrText>
       </w:r>
-      <w:fldSimple w:instr=" SEQ MTEqn \c \* Arabic \* MERGEFORMAT ">
-        <w:r>
-          <w:rPr>
-            <w:noProof/>
-          </w:rPr>
-          <w:instrText>2</w:instrText>
-        </w:r>
-      </w:fldSimple>
+      <w:r>
+        <w:fldChar w:fldCharType="begin"/>
+      </w:r>
+      <w:r>
+        <w:instrText xml:space="preserve"> SEQ MTEqn \c \* Arabic \* MERGEFORMAT </w:instrText>
+      </w:r>
+      <w:r>
+        <w:fldChar w:fldCharType="separate"/>
+      </w:r>
+      <w:r>
+        <w:rPr>
+          <w:noProof/>
+        </w:rPr>
+        <w:instrText>2</w:instrText>
+      </w:r>
+      <w:r>
+        <w:rPr>
+          <w:noProof/>
+        </w:rPr>
+        <w:fldChar w:fldCharType="end"/>
+      </w:r>
       <w:r>
         <w:instrText>)</w:instrText>
       </w:r>
@@ -6928,7 +6988,7 @@
           <w:sz w:val="20"/>
           <w:szCs w:val="20"/>
         </w:rPr>
-        <w:t xml:space="preserve">To correct for unintentional </w:t>
+        <w:t xml:space="preserve">To correct for unintentional photobleaching during the imaging as well as loss of fluorescence in the compartment due to the bleaching event, we divide by the integrated intensity of the whole cell.  Alternatively, </w:t>
       </w:r>
       <w:proofErr w:type="spellStart"/>
       <w:r>
@@ -6937,7 +6997,7 @@
           <w:sz w:val="20"/>
           <w:szCs w:val="20"/>
         </w:rPr>
-        <w:t>photobleaching</w:t>
+        <w:t>unintensional</w:t>
       </w:r>
       <w:proofErr w:type="spellEnd"/>
       <w:r>
@@ -6946,43 +7006,7 @@
           <w:sz w:val="20"/>
           <w:szCs w:val="20"/>
         </w:rPr>
-        <w:t xml:space="preserve"> during the imaging as well as loss of fluorescence in the compartment due to the bleaching event, we divide by the integrated intensity of the whole cell.  Alternatively, </w:t>
-      </w:r>
-      <w:proofErr w:type="spellStart"/>
-      <w:r>
-        <w:rPr>
-          <w:rFonts w:ascii="Times New Roman" w:hAnsi="Times New Roman" w:cs="Times New Roman"/>
-          <w:sz w:val="20"/>
-          <w:szCs w:val="20"/>
-        </w:rPr>
-        <w:t>unintensional</w:t>
-      </w:r>
-      <w:proofErr w:type="spellEnd"/>
-      <w:r>
-        <w:rPr>
-          <w:rFonts w:ascii="Times New Roman" w:hAnsi="Times New Roman" w:cs="Times New Roman"/>
-          <w:sz w:val="20"/>
-          <w:szCs w:val="20"/>
-        </w:rPr>
-        <w:t xml:space="preserve"> </w:t>
-      </w:r>
-      <w:proofErr w:type="spellStart"/>
-      <w:r>
-        <w:rPr>
-          <w:rFonts w:ascii="Times New Roman" w:hAnsi="Times New Roman" w:cs="Times New Roman"/>
-          <w:sz w:val="20"/>
-          <w:szCs w:val="20"/>
-        </w:rPr>
-        <w:t>photobleaching</w:t>
-      </w:r>
-      <w:proofErr w:type="spellEnd"/>
-      <w:r>
-        <w:rPr>
-          <w:rFonts w:ascii="Times New Roman" w:hAnsi="Times New Roman" w:cs="Times New Roman"/>
-          <w:sz w:val="20"/>
-          <w:szCs w:val="20"/>
-        </w:rPr>
-        <w:t xml:space="preserve"> can be corrected by approximating it as a single exponential decay process at time points after the fluorescence has once again reached steady-state</w:t>
+        <w:t xml:space="preserve"> photobleaching can be corrected by approximating it as a single exponential decay process at time points after the fluorescence has once again reached steady-state</w:t>
       </w:r>
       <w:r>
         <w:rPr>
@@ -7002,13 +7026,13 @@
       </w:r>
       <w:r>
         <w:rPr>
-          <w:position w:val="-16"/>
-        </w:rPr>
-        <w:object w:dxaOrig="1900" w:dyaOrig="440">
-          <v:shape id="_x0000_i1027" type="#_x0000_t75" style="width:95.05pt;height:21.9pt" o:ole="">
+          <w:position w:val="-10"/>
+        </w:rPr>
+        <w:object w:dxaOrig="1240" w:dyaOrig="380">
+          <v:shape id="_x0000_i1027" type="#_x0000_t75" style="width:62.2pt;height:19pt" o:ole="">
             <v:imagedata r:id="rId14" o:title=""/>
           </v:shape>
-          <o:OLEObject Type="Embed" ProgID="Equation.DSMT4" ShapeID="_x0000_i1027" DrawAspect="Content" ObjectID="_1450941564" r:id="rId15"/>
+          <o:OLEObject Type="Embed" ProgID="Equation.DSMT4" ShapeID="_x0000_i1027" DrawAspect="Content" ObjectID="_1451390101" r:id="rId15"/>
         </w:object>
       </w:r>
       <w:r>
@@ -7035,36 +7059,75 @@
       <w:r>
         <w:instrText>(</w:instrText>
       </w:r>
-      <w:fldSimple w:instr=" SEQ MTChap \c \* Arabic \* MERGEFORMAT ">
-        <w:r>
-          <w:rPr>
-            <w:noProof/>
-          </w:rPr>
-          <w:instrText>1</w:instrText>
-        </w:r>
-      </w:fldSimple>
+      <w:r>
+        <w:fldChar w:fldCharType="begin"/>
+      </w:r>
+      <w:r>
+        <w:instrText xml:space="preserve"> SEQ MTChap \c \* Arabic \* MERGEFORMAT </w:instrText>
+      </w:r>
+      <w:r>
+        <w:fldChar w:fldCharType="separate"/>
+      </w:r>
+      <w:r>
+        <w:rPr>
+          <w:noProof/>
+        </w:rPr>
+        <w:instrText>1</w:instrText>
+      </w:r>
+      <w:r>
+        <w:rPr>
+          <w:noProof/>
+        </w:rPr>
+        <w:fldChar w:fldCharType="end"/>
+      </w:r>
       <w:r>
         <w:instrText>.</w:instrText>
       </w:r>
-      <w:fldSimple w:instr=" SEQ MTSec \c \* Arabic \* MERGEFORMAT ">
-        <w:r>
-          <w:rPr>
-            <w:noProof/>
-          </w:rPr>
-          <w:instrText>8</w:instrText>
-        </w:r>
-      </w:fldSimple>
+      <w:r>
+        <w:fldChar w:fldCharType="begin"/>
+      </w:r>
+      <w:r>
+        <w:instrText xml:space="preserve"> SEQ MTSec \c \* Arabic \* MERGEFORMAT </w:instrText>
+      </w:r>
+      <w:r>
+        <w:fldChar w:fldCharType="separate"/>
+      </w:r>
+      <w:r>
+        <w:rPr>
+          <w:noProof/>
+        </w:rPr>
+        <w:instrText>8</w:instrText>
+      </w:r>
+      <w:r>
+        <w:rPr>
+          <w:noProof/>
+        </w:rPr>
+        <w:fldChar w:fldCharType="end"/>
+      </w:r>
       <w:r>
         <w:instrText>.</w:instrText>
       </w:r>
-      <w:fldSimple w:instr=" SEQ MTEqn \c \* Arabic \* MERGEFORMAT ">
-        <w:r>
-          <w:rPr>
-            <w:noProof/>
-          </w:rPr>
-          <w:instrText>3</w:instrText>
-        </w:r>
-      </w:fldSimple>
+      <w:r>
+        <w:fldChar w:fldCharType="begin"/>
+      </w:r>
+      <w:r>
+        <w:instrText xml:space="preserve"> SEQ MTEqn \c \* Arabic \* MERGEFORMAT </w:instrText>
+      </w:r>
+      <w:r>
+        <w:fldChar w:fldCharType="separate"/>
+      </w:r>
+      <w:r>
+        <w:rPr>
+          <w:noProof/>
+        </w:rPr>
+        <w:instrText>3</w:instrText>
+      </w:r>
+      <w:r>
+        <w:rPr>
+          <w:noProof/>
+        </w:rPr>
+        <w:fldChar w:fldCharType="end"/>
+      </w:r>
       <w:r>
         <w:instrText>)</w:instrText>
       </w:r>
@@ -7109,25 +7172,7 @@
           <w:sz w:val="20"/>
           <w:szCs w:val="20"/>
         </w:rPr>
-        <w:t xml:space="preserve"> is the unintentional </w:t>
-      </w:r>
-      <w:proofErr w:type="spellStart"/>
-      <w:r>
-        <w:rPr>
-          <w:rFonts w:ascii="Times New Roman" w:hAnsi="Times New Roman" w:cs="Times New Roman"/>
-          <w:sz w:val="20"/>
-          <w:szCs w:val="20"/>
-        </w:rPr>
-        <w:t>photobleaching</w:t>
-      </w:r>
-      <w:proofErr w:type="spellEnd"/>
-      <w:r>
-        <w:rPr>
-          <w:rFonts w:ascii="Times New Roman" w:hAnsi="Times New Roman" w:cs="Times New Roman"/>
-          <w:sz w:val="20"/>
-          <w:szCs w:val="20"/>
-        </w:rPr>
-        <w:t xml:space="preserve"> rate constant</w:t>
+        <w:t xml:space="preserve"> is the unintentional photobleaching rate constant</w:t>
       </w:r>
       <w:r>
         <w:rPr>
@@ -7170,7 +7215,7 @@
           <v:shape id="_x0000_i1028" type="#_x0000_t75" style="width:145.75pt;height:21.9pt" o:ole="">
             <v:imagedata r:id="rId16" o:title=""/>
           </v:shape>
-          <o:OLEObject Type="Embed" ProgID="Equation.DSMT4" ShapeID="_x0000_i1028" DrawAspect="Content" ObjectID="_1450941565" r:id="rId17"/>
+          <o:OLEObject Type="Embed" ProgID="Equation.DSMT4" ShapeID="_x0000_i1028" DrawAspect="Content" ObjectID="_1451390102" r:id="rId17"/>
         </w:object>
       </w:r>
       <w:r>
@@ -7197,36 +7242,75 @@
       <w:r>
         <w:instrText>(</w:instrText>
       </w:r>
-      <w:fldSimple w:instr=" SEQ MTChap \c \* Arabic \* MERGEFORMAT ">
-        <w:r>
-          <w:rPr>
-            <w:noProof/>
-          </w:rPr>
-          <w:instrText>1</w:instrText>
-        </w:r>
-      </w:fldSimple>
+      <w:r>
+        <w:fldChar w:fldCharType="begin"/>
+      </w:r>
+      <w:r>
+        <w:instrText xml:space="preserve"> SEQ MTChap \c \* Arabic \* MERGEFORMAT </w:instrText>
+      </w:r>
+      <w:r>
+        <w:fldChar w:fldCharType="separate"/>
+      </w:r>
+      <w:r>
+        <w:rPr>
+          <w:noProof/>
+        </w:rPr>
+        <w:instrText>1</w:instrText>
+      </w:r>
+      <w:r>
+        <w:rPr>
+          <w:noProof/>
+        </w:rPr>
+        <w:fldChar w:fldCharType="end"/>
+      </w:r>
       <w:r>
         <w:instrText>.</w:instrText>
       </w:r>
-      <w:fldSimple w:instr=" SEQ MTSec \c \* Arabic \* MERGEFORMAT ">
-        <w:r>
-          <w:rPr>
-            <w:noProof/>
-          </w:rPr>
-          <w:instrText>8</w:instrText>
-        </w:r>
-      </w:fldSimple>
+      <w:r>
+        <w:fldChar w:fldCharType="begin"/>
+      </w:r>
+      <w:r>
+        <w:instrText xml:space="preserve"> SEQ MTSec \c \* Arabic \* MERGEFORMAT </w:instrText>
+      </w:r>
+      <w:r>
+        <w:fldChar w:fldCharType="separate"/>
+      </w:r>
+      <w:r>
+        <w:rPr>
+          <w:noProof/>
+        </w:rPr>
+        <w:instrText>8</w:instrText>
+      </w:r>
+      <w:r>
+        <w:rPr>
+          <w:noProof/>
+        </w:rPr>
+        <w:fldChar w:fldCharType="end"/>
+      </w:r>
       <w:r>
         <w:instrText>.</w:instrText>
       </w:r>
-      <w:fldSimple w:instr=" SEQ MTEqn \c \* Arabic \* MERGEFORMAT ">
-        <w:r>
-          <w:rPr>
-            <w:noProof/>
-          </w:rPr>
-          <w:instrText>4</w:instrText>
-        </w:r>
-      </w:fldSimple>
+      <w:r>
+        <w:fldChar w:fldCharType="begin"/>
+      </w:r>
+      <w:r>
+        <w:instrText xml:space="preserve"> SEQ MTEqn \c \* Arabic \* MERGEFORMAT </w:instrText>
+      </w:r>
+      <w:r>
+        <w:fldChar w:fldCharType="separate"/>
+      </w:r>
+      <w:r>
+        <w:rPr>
+          <w:noProof/>
+        </w:rPr>
+        <w:instrText>4</w:instrText>
+      </w:r>
+      <w:r>
+        <w:rPr>
+          <w:noProof/>
+        </w:rPr>
+        <w:fldChar w:fldCharType="end"/>
+      </w:r>
       <w:r>
         <w:instrText>)</w:instrText>
       </w:r>
@@ -7441,57 +7525,7 @@
           <w:sz w:val="20"/>
           <w:szCs w:val="20"/>
         </w:rPr>
-        <w:t xml:space="preserve">.  </w:t>
-      </w:r>
-      <w:r>
-        <w:rPr>
-          <w:rFonts w:ascii="Times New Roman" w:hAnsi="Times New Roman" w:cs="Times New Roman"/>
-          <w:sz w:val="20"/>
-          <w:szCs w:val="20"/>
-        </w:rPr>
-        <w:t>As an example, c</w:t>
-      </w:r>
-      <w:r>
-        <w:rPr>
-          <w:rFonts w:ascii="Times New Roman" w:hAnsi="Times New Roman" w:cs="Times New Roman"/>
-          <w:sz w:val="20"/>
-          <w:szCs w:val="20"/>
-        </w:rPr>
-        <w:t xml:space="preserve">onsider molecules that are either free to diffuse </w:t>
-      </w:r>
-      <w:r>
-        <w:rPr>
-          <w:rFonts w:ascii="Times New Roman" w:hAnsi="Times New Roman" w:cs="Times New Roman"/>
-          <w:i/>
-          <w:sz w:val="20"/>
-          <w:szCs w:val="20"/>
-        </w:rPr>
-        <w:t>f</w:t>
-      </w:r>
-      <w:r>
-        <w:rPr>
-          <w:rFonts w:ascii="Times New Roman" w:hAnsi="Times New Roman" w:cs="Times New Roman"/>
-          <w:sz w:val="20"/>
-          <w:szCs w:val="20"/>
-        </w:rPr>
-        <w:t xml:space="preserve">, or bound in an immobile complex </w:t>
-      </w:r>
-      <w:r>
-        <w:rPr>
-          <w:rFonts w:ascii="Times New Roman" w:hAnsi="Times New Roman" w:cs="Times New Roman"/>
-          <w:i/>
-          <w:sz w:val="20"/>
-          <w:szCs w:val="20"/>
-        </w:rPr>
-        <w:t>c</w:t>
-      </w:r>
-      <w:r>
-        <w:rPr>
-          <w:rFonts w:ascii="Times New Roman" w:hAnsi="Times New Roman" w:cs="Times New Roman"/>
-          <w:sz w:val="20"/>
-          <w:szCs w:val="20"/>
-        </w:rPr>
-        <w:t>,</w:t>
+        <w:t xml:space="preserve"> with the following form:</w:t>
       </w:r>
     </w:p>
     <w:p>
@@ -7503,13 +7537,13 @@
       </w:r>
       <w:r>
         <w:rPr>
-          <w:position w:val="-18"/>
-        </w:rPr>
-        <w:object w:dxaOrig="1100" w:dyaOrig="480">
-          <v:shape id="_x0000_i1029" type="#_x0000_t75" style="width:54.7pt;height:24.2pt" o:ole="">
+          <w:position w:val="-10"/>
+        </w:rPr>
+        <w:object w:dxaOrig="1780" w:dyaOrig="360">
+          <v:shape id="_x0000_i1029" type="#_x0000_t75" style="width:89.3pt;height:17.85pt" o:ole="">
             <v:imagedata r:id="rId18" o:title=""/>
           </v:shape>
-          <o:OLEObject Type="Embed" ProgID="Equation.DSMT4" ShapeID="_x0000_i1029" DrawAspect="Content" ObjectID="_1450941566" r:id="rId19"/>
+          <o:OLEObject Type="Embed" ProgID="Equation.DSMT4" ShapeID="_x0000_i1029" DrawAspect="Content" ObjectID="_1451390103" r:id="rId19"/>
         </w:object>
       </w:r>
       <w:r>
@@ -7536,36 +7570,75 @@
       <w:r>
         <w:instrText>(</w:instrText>
       </w:r>
-      <w:fldSimple w:instr=" SEQ MTChap \c \* Arabic \* MERGEFORMAT ">
-        <w:r>
-          <w:rPr>
-            <w:noProof/>
-          </w:rPr>
-          <w:instrText>1</w:instrText>
-        </w:r>
-      </w:fldSimple>
+      <w:r>
+        <w:fldChar w:fldCharType="begin"/>
+      </w:r>
+      <w:r>
+        <w:instrText xml:space="preserve"> SEQ MTChap \c \* Arabic \* MERGEFORMAT </w:instrText>
+      </w:r>
+      <w:r>
+        <w:fldChar w:fldCharType="separate"/>
+      </w:r>
+      <w:r>
+        <w:rPr>
+          <w:noProof/>
+        </w:rPr>
+        <w:instrText>1</w:instrText>
+      </w:r>
+      <w:r>
+        <w:rPr>
+          <w:noProof/>
+        </w:rPr>
+        <w:fldChar w:fldCharType="end"/>
+      </w:r>
       <w:r>
         <w:instrText>.</w:instrText>
       </w:r>
-      <w:fldSimple w:instr=" SEQ MTSec \c \* Arabic \* MERGEFORMAT ">
-        <w:r>
-          <w:rPr>
-            <w:noProof/>
-          </w:rPr>
-          <w:instrText>8</w:instrText>
-        </w:r>
-      </w:fldSimple>
+      <w:r>
+        <w:fldChar w:fldCharType="begin"/>
+      </w:r>
+      <w:r>
+        <w:instrText xml:space="preserve"> SEQ MTSec \c \* Arabic \* MERGEFORMAT </w:instrText>
+      </w:r>
+      <w:r>
+        <w:fldChar w:fldCharType="separate"/>
+      </w:r>
+      <w:r>
+        <w:rPr>
+          <w:noProof/>
+        </w:rPr>
+        <w:instrText>8</w:instrText>
+      </w:r>
+      <w:r>
+        <w:rPr>
+          <w:noProof/>
+        </w:rPr>
+        <w:fldChar w:fldCharType="end"/>
+      </w:r>
       <w:r>
         <w:instrText>.</w:instrText>
       </w:r>
-      <w:fldSimple w:instr=" SEQ MTEqn \c \* Arabic \* MERGEFORMAT ">
-        <w:r>
-          <w:rPr>
-            <w:noProof/>
-          </w:rPr>
-          <w:instrText>5</w:instrText>
-        </w:r>
-      </w:fldSimple>
+      <w:r>
+        <w:fldChar w:fldCharType="begin"/>
+      </w:r>
+      <w:r>
+        <w:instrText xml:space="preserve"> SEQ MTEqn \c \* Arabic \* MERGEFORMAT </w:instrText>
+      </w:r>
+      <w:r>
+        <w:fldChar w:fldCharType="separate"/>
+      </w:r>
+      <w:r>
+        <w:rPr>
+          <w:noProof/>
+        </w:rPr>
+        <w:instrText>5</w:instrText>
+      </w:r>
+      <w:r>
+        <w:rPr>
+          <w:noProof/>
+        </w:rPr>
+        <w:fldChar w:fldCharType="end"/>
+      </w:r>
       <w:r>
         <w:instrText>)</w:instrText>
       </w:r>
@@ -7574,176 +7647,416 @@
       </w:r>
     </w:p>
     <w:p>
-      <w:r>
-        <w:t xml:space="preserve">Assuming </w:t>
-      </w:r>
-      <w:r>
-        <w:rPr>
+      <w:pPr>
+        <w:rPr>
+          <w:rFonts w:ascii="Times New Roman" w:hAnsi="Times New Roman" w:cs="Times New Roman"/>
+          <w:sz w:val="20"/>
+          <w:szCs w:val="20"/>
+        </w:rPr>
+      </w:pPr>
+      <w:r>
+        <w:rPr>
+          <w:rFonts w:ascii="Times New Roman" w:hAnsi="Times New Roman" w:cs="Times New Roman"/>
+          <w:sz w:val="20"/>
+          <w:szCs w:val="20"/>
+        </w:rPr>
+        <w:t>There are a variety of physical problems where this model is appropriate</w:t>
+      </w:r>
+      <w:r>
+        <w:rPr>
+          <w:rFonts w:ascii="Times New Roman" w:hAnsi="Times New Roman" w:cs="Times New Roman"/>
+          <w:sz w:val="20"/>
+          <w:szCs w:val="20"/>
+        </w:rPr>
+        <w:t xml:space="preserve">, </w:t>
+      </w:r>
+      <w:r>
+        <w:rPr>
+          <w:rFonts w:ascii="Times New Roman" w:hAnsi="Times New Roman" w:cs="Times New Roman"/>
+          <w:sz w:val="20"/>
+          <w:szCs w:val="20"/>
+        </w:rPr>
+        <w:t xml:space="preserve">as an example, </w:t>
+      </w:r>
+      <w:r>
+        <w:rPr>
+          <w:rFonts w:ascii="Times New Roman" w:hAnsi="Times New Roman" w:cs="Times New Roman"/>
+          <w:sz w:val="20"/>
+          <w:szCs w:val="20"/>
+        </w:rPr>
+        <w:t>c</w:t>
+      </w:r>
+      <w:r>
+        <w:rPr>
+          <w:rFonts w:ascii="Times New Roman" w:hAnsi="Times New Roman" w:cs="Times New Roman"/>
+          <w:sz w:val="20"/>
+          <w:szCs w:val="20"/>
+        </w:rPr>
+        <w:t xml:space="preserve">onsider molecules that are either free to diffuse </w:t>
+      </w:r>
+      <w:r>
+        <w:rPr>
+          <w:rFonts w:ascii="Times New Roman" w:hAnsi="Times New Roman" w:cs="Times New Roman"/>
           <w:i/>
-        </w:rPr>
-        <w:t xml:space="preserve">f </w:t>
-      </w:r>
-      <w:r>
-        <w:t>equilibrates rapidly in the bleach region</w:t>
-      </w:r>
-      <w:proofErr w:type="gramStart"/>
-      <w:r>
-        <w:t xml:space="preserve">, </w:t>
-      </w:r>
-      <w:r>
-        <w:rPr>
-          <w:position w:val="-14"/>
-        </w:rPr>
-        <w:object w:dxaOrig="760" w:dyaOrig="380">
-          <v:shape id="_x0000_i1030" type="#_x0000_t75" style="width:38pt;height:19pt" o:ole="">
+          <w:sz w:val="20"/>
+          <w:szCs w:val="20"/>
+        </w:rPr>
+        <w:t>f</w:t>
+      </w:r>
+      <w:r>
+        <w:rPr>
+          <w:rFonts w:ascii="Times New Roman" w:hAnsi="Times New Roman" w:cs="Times New Roman"/>
+          <w:sz w:val="20"/>
+          <w:szCs w:val="20"/>
+        </w:rPr>
+        <w:t xml:space="preserve">, or bound in an immobile complex </w:t>
+      </w:r>
+      <w:r>
+        <w:rPr>
+          <w:rFonts w:ascii="Times New Roman" w:hAnsi="Times New Roman" w:cs="Times New Roman"/>
+          <w:i/>
+          <w:sz w:val="20"/>
+          <w:szCs w:val="20"/>
+        </w:rPr>
+        <w:t>c</w:t>
+      </w:r>
+      <w:r>
+        <w:rPr>
+          <w:rFonts w:ascii="Times New Roman" w:hAnsi="Times New Roman" w:cs="Times New Roman"/>
+          <w:sz w:val="20"/>
+          <w:szCs w:val="20"/>
+        </w:rPr>
+        <w:t>,</w:t>
+      </w:r>
+    </w:p>
+    <w:p>
+      <w:pPr>
+        <w:pStyle w:val="MTDisplayEquation"/>
+      </w:pPr>
+      <w:r>
+        <w:tab/>
+      </w:r>
+      <w:r>
+        <w:rPr>
+          <w:position w:val="-18"/>
+        </w:rPr>
+        <w:object w:dxaOrig="1100" w:dyaOrig="480">
+          <v:shape id="_x0000_i1030" type="#_x0000_t75" style="width:54.7pt;height:24.2pt" o:ole="">
             <v:imagedata r:id="rId20" o:title=""/>
           </v:shape>
-          <o:OLEObject Type="Embed" ProgID="Equation.DSMT4" ShapeID="_x0000_i1030" DrawAspect="Content" ObjectID="_1450941567" r:id="rId21"/>
+          <o:OLEObject Type="Embed" ProgID="Equation.DSMT4" ShapeID="_x0000_i1030" DrawAspect="Content" ObjectID="_1451390104" r:id="rId21"/>
         </w:object>
       </w:r>
       <w:r>
-        <w:t xml:space="preserve"> , and the differential equation governing the change in the concentration of complex over time is,</w:t>
+        <w:t xml:space="preserve"> </w:t>
+      </w:r>
+      <w:r>
+        <w:tab/>
+      </w:r>
+      <w:r>
+        <w:fldChar w:fldCharType="begin"/>
+      </w:r>
+      <w:r>
+        <w:instrText xml:space="preserve"> MACROBUTTON MTPlaceRef \* MERGEFORMAT </w:instrText>
+      </w:r>
+      <w:r>
+        <w:fldChar w:fldCharType="begin"/>
+      </w:r>
+      <w:r>
+        <w:instrText xml:space="preserve"> SEQ MTEqn \h \* MERGEFORMAT </w:instrText>
+      </w:r>
+      <w:r>
+        <w:fldChar w:fldCharType="end"/>
+      </w:r>
+      <w:r>
+        <w:instrText>(</w:instrText>
+      </w:r>
+      <w:r>
+        <w:fldChar w:fldCharType="begin"/>
+      </w:r>
+      <w:r>
+        <w:instrText xml:space="preserve"> SEQ MTChap \c \* Arabic \* MERGEFORMAT </w:instrText>
+      </w:r>
+      <w:r>
+        <w:fldChar w:fldCharType="separate"/>
+      </w:r>
+      <w:r>
+        <w:rPr>
+          <w:noProof/>
+        </w:rPr>
+        <w:instrText>1</w:instrText>
+      </w:r>
+      <w:r>
+        <w:rPr>
+          <w:noProof/>
+        </w:rPr>
+        <w:fldChar w:fldCharType="end"/>
+      </w:r>
+      <w:r>
+        <w:instrText>.</w:instrText>
+      </w:r>
+      <w:r>
+        <w:fldChar w:fldCharType="begin"/>
+      </w:r>
+      <w:r>
+        <w:instrText xml:space="preserve"> SEQ MTSec \c \* Arabic \* MERGEFORMAT </w:instrText>
+      </w:r>
+      <w:r>
+        <w:fldChar w:fldCharType="separate"/>
+      </w:r>
+      <w:r>
+        <w:rPr>
+          <w:noProof/>
+        </w:rPr>
+        <w:instrText>8</w:instrText>
+      </w:r>
+      <w:r>
+        <w:rPr>
+          <w:noProof/>
+        </w:rPr>
+        <w:fldChar w:fldCharType="end"/>
+      </w:r>
+      <w:r>
+        <w:instrText>.</w:instrText>
+      </w:r>
+      <w:r>
+        <w:fldChar w:fldCharType="begin"/>
+      </w:r>
+      <w:r>
+        <w:instrText xml:space="preserve"> SEQ MTEqn \c \* Arabic \* MERGEFORMAT </w:instrText>
+      </w:r>
+      <w:r>
+        <w:fldChar w:fldCharType="separate"/>
+      </w:r>
+      <w:r>
+        <w:rPr>
+          <w:noProof/>
+        </w:rPr>
+        <w:instrText>6</w:instrText>
+      </w:r>
+      <w:r>
+        <w:rPr>
+          <w:noProof/>
+        </w:rPr>
+        <w:fldChar w:fldCharType="end"/>
+      </w:r>
+      <w:r>
+        <w:instrText>)</w:instrText>
+      </w:r>
+      <w:r>
+        <w:fldChar w:fldCharType="end"/>
       </w:r>
     </w:p>
     <w:p>
-      <w:pPr>
-        <w:pStyle w:val="MTDisplayEquation"/>
-      </w:pPr>
-      <w:r>
-        <w:tab/>
-      </w:r>
-      <w:r>
-        <w:rPr>
-          <w:position w:val="-24"/>
-        </w:rPr>
-        <w:object w:dxaOrig="1760" w:dyaOrig="620">
-          <v:shape id="_x0000_i1031" type="#_x0000_t75" style="width:88.15pt;height:31.1pt" o:ole="">
+      <w:r>
+        <w:t xml:space="preserve">Assuming </w:t>
+      </w:r>
+      <w:r>
+        <w:rPr>
+          <w:i/>
+        </w:rPr>
+        <w:t xml:space="preserve">f </w:t>
+      </w:r>
+      <w:r>
+        <w:t>equilibrates rapidly in the bleach region</w:t>
+      </w:r>
+      <w:proofErr w:type="gramStart"/>
+      <w:r>
+        <w:t xml:space="preserve">, </w:t>
+      </w:r>
+      <w:r>
+        <w:rPr>
+          <w:position w:val="-14"/>
+        </w:rPr>
+        <w:object w:dxaOrig="760" w:dyaOrig="380">
+          <v:shape id="_x0000_i1031" type="#_x0000_t75" style="width:38pt;height:19pt" o:ole="">
             <v:imagedata r:id="rId22" o:title=""/>
           </v:shape>
-          <o:OLEObject Type="Embed" ProgID="Equation.DSMT4" ShapeID="_x0000_i1031" DrawAspect="Content" ObjectID="_1450941568" r:id="rId23"/>
+          <o:OLEObject Type="Embed" ProgID="Equation.DSMT4" ShapeID="_x0000_i1031" DrawAspect="Content" ObjectID="_1451390105" r:id="rId23"/>
         </w:object>
       </w:r>
       <w:r>
-        <w:t xml:space="preserve"> </w:t>
-      </w:r>
-      <w:r>
-        <w:tab/>
-      </w:r>
-      <w:r>
-        <w:fldChar w:fldCharType="begin"/>
-      </w:r>
-      <w:r>
-        <w:instrText xml:space="preserve"> MACROBUTTON MTPlaceRef \* MERGEFORMAT </w:instrText>
-      </w:r>
-      <w:r>
-        <w:fldChar w:fldCharType="begin"/>
-      </w:r>
-      <w:r>
-        <w:instrText xml:space="preserve"> SEQ MTEqn \h \* MERGEFORMAT </w:instrText>
-      </w:r>
-      <w:r>
-        <w:fldChar w:fldCharType="end"/>
-      </w:r>
-      <w:r>
-        <w:instrText>(</w:instrText>
-      </w:r>
-      <w:fldSimple w:instr=" SEQ MTChap \c \* Arabic \* MERGEFORMAT ">
-        <w:r>
-          <w:rPr>
-            <w:noProof/>
-          </w:rPr>
-          <w:instrText>1</w:instrText>
-        </w:r>
-      </w:fldSimple>
-      <w:r>
-        <w:instrText>.</w:instrText>
-      </w:r>
-      <w:fldSimple w:instr=" SEQ MTSec \c \* Arabic \* MERGEFORMAT ">
-        <w:r>
-          <w:rPr>
-            <w:noProof/>
-          </w:rPr>
-          <w:instrText>8</w:instrText>
-        </w:r>
-      </w:fldSimple>
-      <w:r>
-        <w:instrText>.</w:instrText>
-      </w:r>
-      <w:fldSimple w:instr=" SEQ MTEqn \c \* Arabic \* MERGEFORMAT ">
-        <w:r>
-          <w:rPr>
-            <w:noProof/>
-          </w:rPr>
-          <w:instrText>6</w:instrText>
-        </w:r>
-      </w:fldSimple>
-      <w:r>
-        <w:instrText>)</w:instrText>
-      </w:r>
-      <w:r>
-        <w:fldChar w:fldCharType="end"/>
+        <w:t xml:space="preserve"> , and the differential equation governing the change in the concentration of complex over time is,</w:t>
       </w:r>
     </w:p>
     <w:p>
       <w:pPr>
-        <w:rPr>
-          <w:rFonts w:ascii="Times New Roman" w:hAnsi="Times New Roman" w:cs="Times New Roman"/>
-          <w:sz w:val="20"/>
-          <w:szCs w:val="20"/>
-        </w:rPr>
-      </w:pPr>
-      <w:r>
-        <w:rPr>
-          <w:rFonts w:ascii="Times New Roman" w:hAnsi="Times New Roman" w:cs="Times New Roman"/>
-          <w:position w:val="-12"/>
-          <w:sz w:val="20"/>
-          <w:szCs w:val="20"/>
-        </w:rPr>
-        <w:object w:dxaOrig="340" w:dyaOrig="380">
-          <v:shape id="_x0000_i1032" type="#_x0000_t75" style="width:17.3pt;height:19pt" o:ole="">
+        <w:pStyle w:val="MTDisplayEquation"/>
+      </w:pPr>
+      <w:r>
+        <w:tab/>
+      </w:r>
+      <w:r>
+        <w:rPr>
+          <w:position w:val="-24"/>
+        </w:rPr>
+        <w:object w:dxaOrig="1760" w:dyaOrig="620">
+          <v:shape id="_x0000_i1032" type="#_x0000_t75" style="width:88.15pt;height:31.1pt" o:ole="">
             <v:imagedata r:id="rId24" o:title=""/>
           </v:shape>
-          <o:OLEObject Type="Embed" ProgID="Equation.DSMT4" ShapeID="_x0000_i1032" DrawAspect="Content" ObjectID="_1450941569" r:id="rId25"/>
+          <o:OLEObject Type="Embed" ProgID="Equation.DSMT4" ShapeID="_x0000_i1032" DrawAspect="Content" ObjectID="_1451390106" r:id="rId25"/>
         </w:object>
       </w:r>
       <w:r>
-        <w:rPr>
-          <w:rFonts w:ascii="Times New Roman" w:hAnsi="Times New Roman" w:cs="Times New Roman"/>
-          <w:sz w:val="20"/>
-          <w:szCs w:val="20"/>
-        </w:rPr>
         <w:t xml:space="preserve"> </w:t>
       </w:r>
-      <w:proofErr w:type="gramStart"/>
-      <w:r>
-        <w:rPr>
-          <w:rFonts w:ascii="Times New Roman" w:hAnsi="Times New Roman" w:cs="Times New Roman"/>
-          <w:sz w:val="20"/>
-          <w:szCs w:val="20"/>
-        </w:rPr>
-        <w:t>and</w:t>
-      </w:r>
-      <w:proofErr w:type="gramEnd"/>
-      <w:r>
-        <w:rPr>
-          <w:rFonts w:ascii="Times New Roman" w:hAnsi="Times New Roman" w:cs="Times New Roman"/>
-          <w:sz w:val="20"/>
-          <w:szCs w:val="20"/>
-        </w:rPr>
-        <w:t xml:space="preserve"> </w:t>
-      </w:r>
-      <w:r>
-        <w:rPr>
-          <w:rFonts w:ascii="Times New Roman" w:hAnsi="Times New Roman" w:cs="Times New Roman"/>
-          <w:position w:val="-14"/>
-          <w:sz w:val="20"/>
-          <w:szCs w:val="20"/>
-        </w:rPr>
-        <w:object w:dxaOrig="380" w:dyaOrig="380">
-          <v:shape id="_x0000_i1033" type="#_x0000_t75" style="width:19pt;height:19pt" o:ole="">
+      <w:r>
+        <w:tab/>
+      </w:r>
+      <w:r>
+        <w:fldChar w:fldCharType="begin"/>
+      </w:r>
+      <w:r>
+        <w:instrText xml:space="preserve"> MACROBUTTON MTPlaceRef \* MERGEFORMAT </w:instrText>
+      </w:r>
+      <w:r>
+        <w:fldChar w:fldCharType="begin"/>
+      </w:r>
+      <w:r>
+        <w:instrText xml:space="preserve"> SEQ MTEqn \h \* MERGEFORMAT </w:instrText>
+      </w:r>
+      <w:r>
+        <w:fldChar w:fldCharType="end"/>
+      </w:r>
+      <w:r>
+        <w:instrText>(</w:instrText>
+      </w:r>
+      <w:r>
+        <w:fldChar w:fldCharType="begin"/>
+      </w:r>
+      <w:r>
+        <w:instrText xml:space="preserve"> SEQ MTChap \c \* Arabic \* MERGEFORMAT </w:instrText>
+      </w:r>
+      <w:r>
+        <w:fldChar w:fldCharType="separate"/>
+      </w:r>
+      <w:r>
+        <w:rPr>
+          <w:noProof/>
+        </w:rPr>
+        <w:instrText>1</w:instrText>
+      </w:r>
+      <w:r>
+        <w:rPr>
+          <w:noProof/>
+        </w:rPr>
+        <w:fldChar w:fldCharType="end"/>
+      </w:r>
+      <w:r>
+        <w:instrText>.</w:instrText>
+      </w:r>
+      <w:r>
+        <w:fldChar w:fldCharType="begin"/>
+      </w:r>
+      <w:r>
+        <w:instrText xml:space="preserve"> SEQ MTSec \c \* Arabic \* MERGEFORMAT </w:instrText>
+      </w:r>
+      <w:r>
+        <w:fldChar w:fldCharType="separate"/>
+      </w:r>
+      <w:r>
+        <w:rPr>
+          <w:noProof/>
+        </w:rPr>
+        <w:instrText>8</w:instrText>
+      </w:r>
+      <w:r>
+        <w:rPr>
+          <w:noProof/>
+        </w:rPr>
+        <w:fldChar w:fldCharType="end"/>
+      </w:r>
+      <w:r>
+        <w:instrText>.</w:instrText>
+      </w:r>
+      <w:r>
+        <w:fldChar w:fldCharType="begin"/>
+      </w:r>
+      <w:r>
+        <w:instrText xml:space="preserve"> SEQ MTEqn \c \* Arabic \* MERGEFORMAT </w:instrText>
+      </w:r>
+      <w:r>
+        <w:fldChar w:fldCharType="separate"/>
+      </w:r>
+      <w:r>
+        <w:rPr>
+          <w:noProof/>
+        </w:rPr>
+        <w:instrText>7</w:instrText>
+      </w:r>
+      <w:r>
+        <w:rPr>
+          <w:noProof/>
+        </w:rPr>
+        <w:fldChar w:fldCharType="end"/>
+      </w:r>
+      <w:r>
+        <w:instrText>)</w:instrText>
+      </w:r>
+      <w:r>
+        <w:fldChar w:fldCharType="end"/>
+      </w:r>
+    </w:p>
+    <w:p>
+      <w:pPr>
+        <w:rPr>
+          <w:rFonts w:ascii="Times New Roman" w:hAnsi="Times New Roman" w:cs="Times New Roman"/>
+          <w:sz w:val="20"/>
+          <w:szCs w:val="20"/>
+        </w:rPr>
+      </w:pPr>
+      <w:r>
+        <w:rPr>
+          <w:rFonts w:ascii="Times New Roman" w:hAnsi="Times New Roman" w:cs="Times New Roman"/>
+          <w:position w:val="-12"/>
+          <w:sz w:val="20"/>
+          <w:szCs w:val="20"/>
+        </w:rPr>
+        <w:object w:dxaOrig="340" w:dyaOrig="380">
+          <v:shape id="_x0000_i1033" type="#_x0000_t75" style="width:17.3pt;height:19pt" o:ole="">
             <v:imagedata r:id="rId26" o:title=""/>
           </v:shape>
-          <o:OLEObject Type="Embed" ProgID="Equation.DSMT4" ShapeID="_x0000_i1033" DrawAspect="Content" ObjectID="_1450941570" r:id="rId27"/>
+          <o:OLEObject Type="Embed" ProgID="Equation.DSMT4" ShapeID="_x0000_i1033" DrawAspect="Content" ObjectID="_1451390107" r:id="rId27"/>
+        </w:object>
+      </w:r>
+      <w:r>
+        <w:rPr>
+          <w:rFonts w:ascii="Times New Roman" w:hAnsi="Times New Roman" w:cs="Times New Roman"/>
+          <w:sz w:val="20"/>
+          <w:szCs w:val="20"/>
+        </w:rPr>
+        <w:t xml:space="preserve"> </w:t>
+      </w:r>
+      <w:proofErr w:type="gramStart"/>
+      <w:r>
+        <w:rPr>
+          <w:rFonts w:ascii="Times New Roman" w:hAnsi="Times New Roman" w:cs="Times New Roman"/>
+          <w:sz w:val="20"/>
+          <w:szCs w:val="20"/>
+        </w:rPr>
+        <w:t>and</w:t>
+      </w:r>
+      <w:proofErr w:type="gramEnd"/>
+      <w:r>
+        <w:rPr>
+          <w:rFonts w:ascii="Times New Roman" w:hAnsi="Times New Roman" w:cs="Times New Roman"/>
+          <w:sz w:val="20"/>
+          <w:szCs w:val="20"/>
+        </w:rPr>
+        <w:t xml:space="preserve"> </w:t>
+      </w:r>
+      <w:r>
+        <w:rPr>
+          <w:rFonts w:ascii="Times New Roman" w:hAnsi="Times New Roman" w:cs="Times New Roman"/>
+          <w:position w:val="-14"/>
+          <w:sz w:val="20"/>
+          <w:szCs w:val="20"/>
+        </w:rPr>
+        <w:object w:dxaOrig="380" w:dyaOrig="380">
+          <v:shape id="_x0000_i1034" type="#_x0000_t75" style="width:19pt;height:19pt" o:ole="">
+            <v:imagedata r:id="rId28" o:title=""/>
+          </v:shape>
+          <o:OLEObject Type="Embed" ProgID="Equation.DSMT4" ShapeID="_x0000_i1034" DrawAspect="Content" ObjectID="_1451390108" r:id="rId29"/>
         </w:object>
       </w:r>
       <w:r>
@@ -7864,18 +8177,17 @@
         <w:pStyle w:val="MTDisplayEquation"/>
       </w:pPr>
       <w:r>
-        <w:lastRenderedPageBreak/>
         <w:tab/>
       </w:r>
       <w:r>
         <w:rPr>
-          <w:position w:val="-16"/>
-        </w:rPr>
-        <w:object w:dxaOrig="3620" w:dyaOrig="440">
-          <v:shape id="_x0000_i1034" type="#_x0000_t75" style="width:180.85pt;height:21.9pt" o:ole="">
-            <v:imagedata r:id="rId28" o:title=""/>
+          <w:position w:val="-14"/>
+        </w:rPr>
+        <w:object w:dxaOrig="4700" w:dyaOrig="420">
+          <v:shape id="_x0000_i1035" type="#_x0000_t75" style="width:235pt;height:20.75pt" o:ole="">
+            <v:imagedata r:id="rId30" o:title=""/>
           </v:shape>
-          <o:OLEObject Type="Embed" ProgID="Equation.DSMT4" ShapeID="_x0000_i1034" DrawAspect="Content" ObjectID="_1450941571" r:id="rId29"/>
+          <o:OLEObject Type="Embed" ProgID="Equation.DSMT4" ShapeID="_x0000_i1035" DrawAspect="Content" ObjectID="_1451390109" r:id="rId31"/>
         </w:object>
       </w:r>
       <w:r>
@@ -7902,36 +8214,75 @@
       <w:r>
         <w:instrText>(</w:instrText>
       </w:r>
-      <w:fldSimple w:instr=" SEQ MTChap \c \* Arabic \* MERGEFORMAT ">
-        <w:r>
-          <w:rPr>
-            <w:noProof/>
-          </w:rPr>
-          <w:instrText>1</w:instrText>
-        </w:r>
-      </w:fldSimple>
+      <w:r>
+        <w:fldChar w:fldCharType="begin"/>
+      </w:r>
+      <w:r>
+        <w:instrText xml:space="preserve"> SEQ MTChap \c \* Arabic \* MERGEFORMAT </w:instrText>
+      </w:r>
+      <w:r>
+        <w:fldChar w:fldCharType="separate"/>
+      </w:r>
+      <w:r>
+        <w:rPr>
+          <w:noProof/>
+        </w:rPr>
+        <w:instrText>1</w:instrText>
+      </w:r>
+      <w:r>
+        <w:rPr>
+          <w:noProof/>
+        </w:rPr>
+        <w:fldChar w:fldCharType="end"/>
+      </w:r>
       <w:r>
         <w:instrText>.</w:instrText>
       </w:r>
-      <w:fldSimple w:instr=" SEQ MTSec \c \* Arabic \* MERGEFORMAT ">
-        <w:r>
-          <w:rPr>
-            <w:noProof/>
-          </w:rPr>
-          <w:instrText>8</w:instrText>
-        </w:r>
-      </w:fldSimple>
+      <w:r>
+        <w:fldChar w:fldCharType="begin"/>
+      </w:r>
+      <w:r>
+        <w:instrText xml:space="preserve"> SEQ MTSec \c \* Arabic \* MERGEFORMAT </w:instrText>
+      </w:r>
+      <w:r>
+        <w:fldChar w:fldCharType="separate"/>
+      </w:r>
+      <w:r>
+        <w:rPr>
+          <w:noProof/>
+        </w:rPr>
+        <w:instrText>8</w:instrText>
+      </w:r>
+      <w:r>
+        <w:rPr>
+          <w:noProof/>
+        </w:rPr>
+        <w:fldChar w:fldCharType="end"/>
+      </w:r>
       <w:r>
         <w:instrText>.</w:instrText>
       </w:r>
-      <w:fldSimple w:instr=" SEQ MTEqn \c \* Arabic \* MERGEFORMAT ">
-        <w:r>
-          <w:rPr>
-            <w:noProof/>
-          </w:rPr>
-          <w:instrText>7</w:instrText>
-        </w:r>
-      </w:fldSimple>
+      <w:r>
+        <w:fldChar w:fldCharType="begin"/>
+      </w:r>
+      <w:r>
+        <w:instrText xml:space="preserve"> SEQ MTEqn \c \* Arabic \* MERGEFORMAT </w:instrText>
+      </w:r>
+      <w:r>
+        <w:fldChar w:fldCharType="separate"/>
+      </w:r>
+      <w:r>
+        <w:rPr>
+          <w:noProof/>
+        </w:rPr>
+        <w:instrText>8</w:instrText>
+      </w:r>
+      <w:r>
+        <w:rPr>
+          <w:noProof/>
+        </w:rPr>
+        <w:fldChar w:fldCharType="end"/>
+      </w:r>
       <w:r>
         <w:instrText>)</w:instrText>
       </w:r>
@@ -7940,22 +8291,85 @@
       </w:r>
     </w:p>
     <w:p>
-      <w:pPr>
-        <w:rPr>
-          <w:rFonts w:ascii="Times New Roman" w:hAnsi="Times New Roman" w:cs="Times New Roman"/>
-          <w:b/>
-          <w:sz w:val="20"/>
-          <w:szCs w:val="20"/>
-        </w:rPr>
-      </w:pPr>
-      <w:r>
-        <w:rPr>
-          <w:rFonts w:ascii="Times New Roman" w:hAnsi="Times New Roman" w:cs="Times New Roman"/>
-          <w:b/>
-          <w:sz w:val="20"/>
-          <w:szCs w:val="20"/>
-        </w:rPr>
-        <w:t>Curve fitting parameters</w:t>
+      <w:proofErr w:type="gramStart"/>
+      <w:r>
+        <w:t>where</w:t>
+      </w:r>
+      <w:proofErr w:type="gramEnd"/>
+      <w:r>
+        <w:t xml:space="preserve"> </w:t>
+      </w:r>
+      <w:r>
+        <w:rPr>
+          <w:position w:val="-32"/>
+        </w:rPr>
+        <w:object w:dxaOrig="1280" w:dyaOrig="740">
+          <v:shape id="_x0000_i1036" type="#_x0000_t75" style="width:63.95pt;height:36.85pt" o:ole="">
+            <v:imagedata r:id="rId32" o:title=""/>
+          </v:shape>
+          <o:OLEObject Type="Embed" ProgID="Equation.DSMT4" ShapeID="_x0000_i1036" DrawAspect="Content" ObjectID="_1451390110" r:id="rId33"/>
+        </w:object>
+      </w:r>
+      <w:r>
+        <w:t xml:space="preserve"> </w:t>
+      </w:r>
+      <w:r>
+        <w:rPr>
+          <w:i/>
+        </w:rPr>
+        <w:t xml:space="preserve"> </w:t>
+      </w:r>
+      <w:r>
+        <w:t>from the equilibrium expressions</w:t>
+      </w:r>
+      <w:r>
+        <w:t>.  Therefore, for this example, in equation 1.8.5</w:t>
+      </w:r>
+      <w:proofErr w:type="gramStart"/>
+      <w:r>
+        <w:t xml:space="preserve">, </w:t>
+      </w:r>
+      <w:r>
+        <w:rPr>
+          <w:position w:val="-10"/>
+        </w:rPr>
+        <w:object w:dxaOrig="1240" w:dyaOrig="320">
+          <v:shape id="_x0000_i1037" type="#_x0000_t75" style="width:62.2pt;height:16.15pt" o:ole="">
+            <v:imagedata r:id="rId34" o:title=""/>
+          </v:shape>
+          <o:OLEObject Type="Embed" ProgID="Equation.DSMT4" ShapeID="_x0000_i1037" DrawAspect="Content" ObjectID="_1451390111" r:id="rId35"/>
+        </w:object>
+      </w:r>
+      <w:r>
+        <w:t xml:space="preserve"> , </w:t>
+      </w:r>
+      <w:r>
+        <w:rPr>
+          <w:position w:val="-14"/>
+        </w:rPr>
+        <w:object w:dxaOrig="2640" w:dyaOrig="400">
+          <v:shape id="_x0000_i1038" type="#_x0000_t75" style="width:131.9pt;height:20.15pt" o:ole="">
+            <v:imagedata r:id="rId36" o:title=""/>
+          </v:shape>
+          <o:OLEObject Type="Embed" ProgID="Equation.DSMT4" ShapeID="_x0000_i1038" DrawAspect="Content" ObjectID="_1451390112" r:id="rId37"/>
+        </w:object>
+      </w:r>
+      <w:r>
+        <w:t xml:space="preserve"> , and </w:t>
+      </w:r>
+      <w:r>
+        <w:rPr>
+          <w:position w:val="-14"/>
+        </w:rPr>
+        <w:object w:dxaOrig="720" w:dyaOrig="380">
+          <v:shape id="_x0000_i1039" type="#_x0000_t75" style="width:36.3pt;height:19pt" o:ole="">
+            <v:imagedata r:id="rId38" o:title=""/>
+          </v:shape>
+          <o:OLEObject Type="Embed" ProgID="Equation.DSMT4" ShapeID="_x0000_i1039" DrawAspect="Content" ObjectID="_1451390113" r:id="rId39"/>
+        </w:object>
+      </w:r>
+      <w:r>
+        <w:t>.</w:t>
       </w:r>
     </w:p>
     <w:p>
@@ -7970,46 +8384,11 @@
       <w:r>
         <w:rPr>
           <w:rFonts w:ascii="Times New Roman" w:hAnsi="Times New Roman" w:cs="Times New Roman"/>
-          <w:position w:val="-10"/>
-          <w:sz w:val="20"/>
-          <w:szCs w:val="20"/>
-        </w:rPr>
-        <w:object w:dxaOrig="540" w:dyaOrig="320">
-          <v:shape id="_x0000_i1035" type="#_x0000_t75" style="width:27.05pt;height:16.15pt" o:ole="">
-            <v:imagedata r:id="rId30" o:title=""/>
-          </v:shape>
-          <o:OLEObject Type="Embed" ProgID="Equation.DSMT4" ShapeID="_x0000_i1035" DrawAspect="Content" ObjectID="_1450941572" r:id="rId31"/>
-        </w:object>
-      </w:r>
-      <w:r>
-        <w:rPr>
-          <w:rFonts w:ascii="Times New Roman" w:hAnsi="Times New Roman" w:cs="Times New Roman"/>
-          <w:sz w:val="20"/>
-          <w:szCs w:val="20"/>
-        </w:rPr>
-        <w:t>,</w:t>
-      </w:r>
-      <w:r>
-        <w:rPr>
-          <w:rFonts w:ascii="Times New Roman" w:hAnsi="Times New Roman" w:cs="Times New Roman"/>
-          <w:position w:val="-14"/>
-          <w:sz w:val="20"/>
-          <w:szCs w:val="20"/>
-        </w:rPr>
-        <w:object w:dxaOrig="380" w:dyaOrig="380">
-          <v:shape id="_x0000_i1036" type="#_x0000_t75" style="width:19pt;height:19pt" o:ole="">
-            <v:imagedata r:id="rId32" o:title=""/>
-          </v:shape>
-          <o:OLEObject Type="Embed" ProgID="Equation.DSMT4" ShapeID="_x0000_i1036" DrawAspect="Content" ObjectID="_1450941573" r:id="rId33"/>
-        </w:object>
-      </w:r>
-      <w:r>
-        <w:rPr>
-          <w:rFonts w:ascii="Times New Roman" w:hAnsi="Times New Roman" w:cs="Times New Roman"/>
-          <w:sz w:val="20"/>
-          <w:szCs w:val="20"/>
-        </w:rPr>
-        <w:t xml:space="preserve"> </w:t>
+          <w:b/>
+          <w:sz w:val="20"/>
+          <w:szCs w:val="20"/>
+        </w:rPr>
+        <w:t>Curve fitting parameters</w:t>
       </w:r>
     </w:p>
     <w:p>
@@ -8021,124 +8400,115 @@
           <w:szCs w:val="20"/>
         </w:rPr>
       </w:pPr>
-      <w:r>
-        <w:rPr>
-          <w:rFonts w:ascii="Times New Roman" w:hAnsi="Times New Roman" w:cs="Times New Roman"/>
-          <w:b/>
-          <w:sz w:val="20"/>
-          <w:szCs w:val="20"/>
-        </w:rPr>
-        <w:t>1.83 Reaction 2</w:t>
+      <w:proofErr w:type="gramStart"/>
+      <w:r>
+        <w:rPr>
+          <w:rFonts w:ascii="Times New Roman" w:hAnsi="Times New Roman" w:cs="Times New Roman"/>
+          <w:i/>
+          <w:sz w:val="20"/>
+          <w:szCs w:val="20"/>
+        </w:rPr>
+        <w:t>a</w:t>
+      </w:r>
+      <w:proofErr w:type="gramEnd"/>
+      <w:r>
+        <w:rPr>
+          <w:rFonts w:ascii="Times New Roman" w:hAnsi="Times New Roman" w:cs="Times New Roman"/>
+          <w:sz w:val="20"/>
+          <w:szCs w:val="20"/>
+        </w:rPr>
+        <w:t>,</w:t>
+      </w:r>
+      <w:r>
+        <w:rPr>
+          <w:rFonts w:ascii="Times New Roman" w:hAnsi="Times New Roman" w:cs="Times New Roman"/>
+          <w:sz w:val="20"/>
+          <w:szCs w:val="20"/>
+        </w:rPr>
+        <w:t xml:space="preserve"> </w:t>
+      </w:r>
+      <w:r>
+        <w:rPr>
+          <w:rFonts w:ascii="Times New Roman" w:hAnsi="Times New Roman" w:cs="Times New Roman"/>
+          <w:i/>
+          <w:sz w:val="20"/>
+          <w:szCs w:val="20"/>
+        </w:rPr>
+        <w:t>b, c</w:t>
+      </w:r>
+      <w:r>
+        <w:rPr>
+          <w:rFonts w:ascii="Times New Roman" w:hAnsi="Times New Roman" w:cs="Times New Roman"/>
+          <w:sz w:val="20"/>
+          <w:szCs w:val="20"/>
+        </w:rPr>
+        <w:t xml:space="preserve"> </w:t>
       </w:r>
     </w:p>
     <w:p>
       <w:pPr>
         <w:rPr>
           <w:rFonts w:ascii="Times New Roman" w:hAnsi="Times New Roman" w:cs="Times New Roman"/>
-          <w:sz w:val="20"/>
-          <w:szCs w:val="20"/>
-        </w:rPr>
-      </w:pPr>
-      <w:r>
-        <w:rPr>
-          <w:rFonts w:ascii="Times New Roman" w:hAnsi="Times New Roman" w:cs="Times New Roman"/>
-          <w:sz w:val="20"/>
-          <w:szCs w:val="20"/>
-        </w:rPr>
-        <w:t xml:space="preserve">The Reaction 2 model simulates </w:t>
-      </w:r>
-      <w:proofErr w:type="gramStart"/>
-      <w:r>
-        <w:rPr>
-          <w:rFonts w:ascii="Times New Roman" w:hAnsi="Times New Roman" w:cs="Times New Roman"/>
-          <w:sz w:val="20"/>
-          <w:szCs w:val="20"/>
-        </w:rPr>
-        <w:t>FRAP</w:t>
-      </w:r>
-      <w:proofErr w:type="gramEnd"/>
-      <w:r>
-        <w:rPr>
-          <w:rFonts w:ascii="Times New Roman" w:hAnsi="Times New Roman" w:cs="Times New Roman"/>
-          <w:sz w:val="20"/>
-          <w:szCs w:val="20"/>
-        </w:rPr>
-        <w:t xml:space="preserve"> recoveries that can be modeled using a two component exponential function.  As an example, consider molecules that are either free to diffuse </w:t>
-      </w:r>
-      <w:r>
-        <w:rPr>
-          <w:rFonts w:ascii="Times New Roman" w:hAnsi="Times New Roman" w:cs="Times New Roman"/>
-          <w:i/>
-          <w:sz w:val="20"/>
-          <w:szCs w:val="20"/>
-        </w:rPr>
-        <w:t>f</w:t>
-      </w:r>
-      <w:r>
-        <w:rPr>
-          <w:rFonts w:ascii="Times New Roman" w:hAnsi="Times New Roman" w:cs="Times New Roman"/>
-          <w:sz w:val="20"/>
-          <w:szCs w:val="20"/>
-        </w:rPr>
-        <w:t xml:space="preserve">, or bound in an immobile complex </w:t>
-      </w:r>
-      <w:r>
-        <w:rPr>
-          <w:rFonts w:ascii="Times New Roman" w:hAnsi="Times New Roman" w:cs="Times New Roman"/>
-          <w:i/>
-          <w:sz w:val="20"/>
-          <w:szCs w:val="20"/>
-        </w:rPr>
-        <w:t>c</w:t>
-      </w:r>
-      <w:r>
-        <w:rPr>
-          <w:rFonts w:ascii="Times New Roman" w:hAnsi="Times New Roman" w:cs="Times New Roman"/>
-          <w:i/>
-          <w:sz w:val="20"/>
-          <w:szCs w:val="20"/>
-          <w:vertAlign w:val="subscript"/>
-        </w:rPr>
-        <w:t>1</w:t>
-      </w:r>
-      <w:r>
-        <w:rPr>
-          <w:rFonts w:ascii="Times New Roman" w:hAnsi="Times New Roman" w:cs="Times New Roman"/>
-          <w:sz w:val="20"/>
-          <w:szCs w:val="20"/>
-        </w:rPr>
-        <w:t xml:space="preserve">, or a second immobile complex </w:t>
-      </w:r>
-      <w:r>
-        <w:rPr>
-          <w:rFonts w:ascii="Times New Roman" w:hAnsi="Times New Roman" w:cs="Times New Roman"/>
-          <w:i/>
-          <w:sz w:val="20"/>
-          <w:szCs w:val="20"/>
-        </w:rPr>
-        <w:t>c</w:t>
-      </w:r>
-      <w:r>
-        <w:rPr>
-          <w:rFonts w:ascii="Times New Roman" w:hAnsi="Times New Roman" w:cs="Times New Roman"/>
-          <w:i/>
-          <w:sz w:val="20"/>
-          <w:szCs w:val="20"/>
-          <w:vertAlign w:val="subscript"/>
-        </w:rPr>
-        <w:t>2</w:t>
-      </w:r>
-      <w:r>
-        <w:rPr>
-          <w:rFonts w:ascii="Times New Roman" w:hAnsi="Times New Roman" w:cs="Times New Roman"/>
-          <w:sz w:val="20"/>
-          <w:szCs w:val="20"/>
-        </w:rPr>
-        <w:t>,</w:t>
+          <w:b/>
+          <w:sz w:val="20"/>
+          <w:szCs w:val="20"/>
+        </w:rPr>
+      </w:pPr>
+      <w:r>
+        <w:rPr>
+          <w:rFonts w:ascii="Times New Roman" w:hAnsi="Times New Roman" w:cs="Times New Roman"/>
+          <w:b/>
+          <w:sz w:val="20"/>
+          <w:szCs w:val="20"/>
+        </w:rPr>
+        <w:t>1.83 Reaction 2</w:t>
       </w:r>
     </w:p>
     <w:p>
       <w:pPr>
+        <w:rPr>
+          <w:rFonts w:ascii="Times New Roman" w:hAnsi="Times New Roman" w:cs="Times New Roman"/>
+          <w:sz w:val="20"/>
+          <w:szCs w:val="20"/>
+        </w:rPr>
+      </w:pPr>
+      <w:r>
+        <w:rPr>
+          <w:rFonts w:ascii="Times New Roman" w:hAnsi="Times New Roman" w:cs="Times New Roman"/>
+          <w:sz w:val="20"/>
+          <w:szCs w:val="20"/>
+        </w:rPr>
+        <w:t xml:space="preserve">The Reaction 2 model simulates </w:t>
+      </w:r>
+      <w:proofErr w:type="gramStart"/>
+      <w:r>
+        <w:rPr>
+          <w:rFonts w:ascii="Times New Roman" w:hAnsi="Times New Roman" w:cs="Times New Roman"/>
+          <w:sz w:val="20"/>
+          <w:szCs w:val="20"/>
+        </w:rPr>
+        <w:t>FRAP</w:t>
+      </w:r>
+      <w:proofErr w:type="gramEnd"/>
+      <w:r>
+        <w:rPr>
+          <w:rFonts w:ascii="Times New Roman" w:hAnsi="Times New Roman" w:cs="Times New Roman"/>
+          <w:sz w:val="20"/>
+          <w:szCs w:val="20"/>
+        </w:rPr>
+        <w:t xml:space="preserve"> recoveries that can be modeled using a two component exponential function</w:t>
+      </w:r>
+      <w:r>
+        <w:rPr>
+          <w:rFonts w:ascii="Times New Roman" w:hAnsi="Times New Roman" w:cs="Times New Roman"/>
+          <w:sz w:val="20"/>
+          <w:szCs w:val="20"/>
+        </w:rPr>
+        <w:t xml:space="preserve"> with the following form:</w:t>
+      </w:r>
+    </w:p>
+    <w:p>
+      <w:pPr>
         <w:pStyle w:val="MTDisplayEquation"/>
       </w:pPr>
       <w:r>
@@ -8146,107 +8516,1108 @@
       </w:r>
       <w:r>
         <w:rPr>
+          <w:position w:val="-10"/>
+        </w:rPr>
+        <w:object w:dxaOrig="2439" w:dyaOrig="360">
+          <v:shape id="_x0000_i1040" type="#_x0000_t75" style="width:122.1pt;height:17.85pt" o:ole="">
+            <v:imagedata r:id="rId40" o:title=""/>
+          </v:shape>
+          <o:OLEObject Type="Embed" ProgID="Equation.DSMT4" ShapeID="_x0000_i1040" DrawAspect="Content" ObjectID="_1451390114" r:id="rId41"/>
+        </w:object>
+      </w:r>
+      <w:r>
+        <w:t xml:space="preserve"> </w:t>
+      </w:r>
+      <w:r>
+        <w:tab/>
+      </w:r>
+      <w:r>
+        <w:fldChar w:fldCharType="begin"/>
+      </w:r>
+      <w:r>
+        <w:instrText xml:space="preserve"> MACROBUTTON MTPlaceRef \* MERGEFORMAT </w:instrText>
+      </w:r>
+      <w:r>
+        <w:fldChar w:fldCharType="begin"/>
+      </w:r>
+      <w:r>
+        <w:instrText xml:space="preserve"> SEQ MTEqn \h \* MERGEFORMAT </w:instrText>
+      </w:r>
+      <w:r>
+        <w:fldChar w:fldCharType="end"/>
+      </w:r>
+      <w:r>
+        <w:instrText>(</w:instrText>
+      </w:r>
+      <w:r>
+        <w:fldChar w:fldCharType="begin"/>
+      </w:r>
+      <w:r>
+        <w:instrText xml:space="preserve"> SEQ MTChap \c \* Arabic \* MERGEFORMAT </w:instrText>
+      </w:r>
+      <w:r>
+        <w:fldChar w:fldCharType="separate"/>
+      </w:r>
+      <w:r>
+        <w:rPr>
+          <w:noProof/>
+        </w:rPr>
+        <w:instrText>1</w:instrText>
+      </w:r>
+      <w:r>
+        <w:rPr>
+          <w:noProof/>
+        </w:rPr>
+        <w:fldChar w:fldCharType="end"/>
+      </w:r>
+      <w:r>
+        <w:instrText>.</w:instrText>
+      </w:r>
+      <w:r>
+        <w:fldChar w:fldCharType="begin"/>
+      </w:r>
+      <w:r>
+        <w:instrText xml:space="preserve"> SEQ MTSec \c \* Arabic \* MERGEFORMAT </w:instrText>
+      </w:r>
+      <w:r>
+        <w:fldChar w:fldCharType="separate"/>
+      </w:r>
+      <w:r>
+        <w:rPr>
+          <w:noProof/>
+        </w:rPr>
+        <w:instrText>8</w:instrText>
+      </w:r>
+      <w:r>
+        <w:rPr>
+          <w:noProof/>
+        </w:rPr>
+        <w:fldChar w:fldCharType="end"/>
+      </w:r>
+      <w:r>
+        <w:instrText>.</w:instrText>
+      </w:r>
+      <w:r>
+        <w:fldChar w:fldCharType="begin"/>
+      </w:r>
+      <w:r>
+        <w:instrText xml:space="preserve"> SEQ MTEqn \c \* Arabic \* MERGEFORMAT </w:instrText>
+      </w:r>
+      <w:r>
+        <w:fldChar w:fldCharType="separate"/>
+      </w:r>
+      <w:r>
+        <w:rPr>
+          <w:noProof/>
+        </w:rPr>
+        <w:instrText>9</w:instrText>
+      </w:r>
+      <w:r>
+        <w:rPr>
+          <w:noProof/>
+        </w:rPr>
+        <w:fldChar w:fldCharType="end"/>
+      </w:r>
+      <w:r>
+        <w:instrText>)</w:instrText>
+      </w:r>
+      <w:r>
+        <w:fldChar w:fldCharType="end"/>
+      </w:r>
+    </w:p>
+    <w:p>
+      <w:pPr>
+        <w:rPr>
+          <w:rFonts w:ascii="Times New Roman" w:hAnsi="Times New Roman" w:cs="Times New Roman"/>
+          <w:sz w:val="20"/>
+          <w:szCs w:val="20"/>
+        </w:rPr>
+      </w:pPr>
+      <w:r>
+        <w:rPr>
+          <w:rFonts w:ascii="Times New Roman" w:hAnsi="Times New Roman" w:cs="Times New Roman"/>
+          <w:sz w:val="20"/>
+          <w:szCs w:val="20"/>
+        </w:rPr>
+        <w:t>Again, this model is appropriate for a variety of physical problems, as an example,</w:t>
+      </w:r>
+      <w:r>
+        <w:rPr>
+          <w:rFonts w:ascii="Times New Roman" w:hAnsi="Times New Roman" w:cs="Times New Roman"/>
+          <w:sz w:val="20"/>
+          <w:szCs w:val="20"/>
+        </w:rPr>
+        <w:t xml:space="preserve"> consider molecules that are either free to diffuse </w:t>
+      </w:r>
+      <w:r>
+        <w:rPr>
+          <w:rFonts w:ascii="Times New Roman" w:hAnsi="Times New Roman" w:cs="Times New Roman"/>
+          <w:i/>
+          <w:sz w:val="20"/>
+          <w:szCs w:val="20"/>
+        </w:rPr>
+        <w:t>f</w:t>
+      </w:r>
+      <w:r>
+        <w:rPr>
+          <w:rFonts w:ascii="Times New Roman" w:hAnsi="Times New Roman" w:cs="Times New Roman"/>
+          <w:sz w:val="20"/>
+          <w:szCs w:val="20"/>
+        </w:rPr>
+        <w:t xml:space="preserve">, or bound in an immobile complex </w:t>
+      </w:r>
+      <w:r>
+        <w:rPr>
+          <w:rFonts w:ascii="Times New Roman" w:hAnsi="Times New Roman" w:cs="Times New Roman"/>
+          <w:i/>
+          <w:sz w:val="20"/>
+          <w:szCs w:val="20"/>
+        </w:rPr>
+        <w:t>c</w:t>
+      </w:r>
+      <w:r>
+        <w:rPr>
+          <w:rFonts w:ascii="Times New Roman" w:hAnsi="Times New Roman" w:cs="Times New Roman"/>
+          <w:i/>
+          <w:sz w:val="20"/>
+          <w:szCs w:val="20"/>
+          <w:vertAlign w:val="subscript"/>
+        </w:rPr>
+        <w:t>1</w:t>
+      </w:r>
+      <w:r>
+        <w:rPr>
+          <w:rFonts w:ascii="Times New Roman" w:hAnsi="Times New Roman" w:cs="Times New Roman"/>
+          <w:sz w:val="20"/>
+          <w:szCs w:val="20"/>
+        </w:rPr>
+        <w:t xml:space="preserve">, or a second immobile complex </w:t>
+      </w:r>
+      <w:r>
+        <w:rPr>
+          <w:rFonts w:ascii="Times New Roman" w:hAnsi="Times New Roman" w:cs="Times New Roman"/>
+          <w:i/>
+          <w:sz w:val="20"/>
+          <w:szCs w:val="20"/>
+        </w:rPr>
+        <w:t>c</w:t>
+      </w:r>
+      <w:r>
+        <w:rPr>
+          <w:rFonts w:ascii="Times New Roman" w:hAnsi="Times New Roman" w:cs="Times New Roman"/>
+          <w:i/>
+          <w:sz w:val="20"/>
+          <w:szCs w:val="20"/>
+          <w:vertAlign w:val="subscript"/>
+        </w:rPr>
+        <w:t>2</w:t>
+      </w:r>
+      <w:r>
+        <w:rPr>
+          <w:rFonts w:ascii="Times New Roman" w:hAnsi="Times New Roman" w:cs="Times New Roman"/>
+          <w:sz w:val="20"/>
+          <w:szCs w:val="20"/>
+        </w:rPr>
+        <w:t>,</w:t>
+      </w:r>
+    </w:p>
+    <w:p>
+      <w:pPr>
+        <w:pStyle w:val="MTDisplayEquation"/>
+      </w:pPr>
+      <w:r>
+        <w:tab/>
+      </w:r>
+      <w:r>
+        <w:rPr>
           <w:position w:val="-44"/>
         </w:rPr>
         <w:object w:dxaOrig="1240" w:dyaOrig="999">
-          <v:shape id="_x0000_i1037" type="#_x0000_t75" style="width:62.2pt;height:50.1pt" o:ole="">
+          <v:shape id="_x0000_i1041" type="#_x0000_t75" style="width:62.2pt;height:50.1pt" o:ole="">
+            <v:imagedata r:id="rId42" o:title=""/>
+          </v:shape>
+          <o:OLEObject Type="Embed" ProgID="Equation.DSMT4" ShapeID="_x0000_i1041" DrawAspect="Content" ObjectID="_1451390115" r:id="rId43"/>
+        </w:object>
+      </w:r>
+      <w:r>
+        <w:t xml:space="preserve"> </w:t>
+      </w:r>
+      <w:r>
+        <w:tab/>
+      </w:r>
+      <w:r>
+        <w:fldChar w:fldCharType="begin"/>
+      </w:r>
+      <w:r>
+        <w:instrText xml:space="preserve"> MACROBUTTON MTPlaceRef \* MERGEFORMAT </w:instrText>
+      </w:r>
+      <w:r>
+        <w:fldChar w:fldCharType="begin"/>
+      </w:r>
+      <w:r>
+        <w:instrText xml:space="preserve"> SEQ MTEqn \h \* MERGEFORMAT </w:instrText>
+      </w:r>
+      <w:r>
+        <w:fldChar w:fldCharType="end"/>
+      </w:r>
+      <w:r>
+        <w:instrText>(</w:instrText>
+      </w:r>
+      <w:r>
+        <w:fldChar w:fldCharType="begin"/>
+      </w:r>
+      <w:r>
+        <w:instrText xml:space="preserve"> SEQ MTChap \c \* Arabic \* MERGEFORMAT </w:instrText>
+      </w:r>
+      <w:r>
+        <w:fldChar w:fldCharType="separate"/>
+      </w:r>
+      <w:r>
+        <w:rPr>
+          <w:noProof/>
+        </w:rPr>
+        <w:instrText>1</w:instrText>
+      </w:r>
+      <w:r>
+        <w:rPr>
+          <w:noProof/>
+        </w:rPr>
+        <w:fldChar w:fldCharType="end"/>
+      </w:r>
+      <w:r>
+        <w:instrText>.</w:instrText>
+      </w:r>
+      <w:r>
+        <w:fldChar w:fldCharType="begin"/>
+      </w:r>
+      <w:r>
+        <w:instrText xml:space="preserve"> SEQ MTSec \c \* Arabic \* MERGEFORMAT </w:instrText>
+      </w:r>
+      <w:r>
+        <w:fldChar w:fldCharType="separate"/>
+      </w:r>
+      <w:r>
+        <w:rPr>
+          <w:noProof/>
+        </w:rPr>
+        <w:instrText>8</w:instrText>
+      </w:r>
+      <w:r>
+        <w:rPr>
+          <w:noProof/>
+        </w:rPr>
+        <w:fldChar w:fldCharType="end"/>
+      </w:r>
+      <w:r>
+        <w:instrText>.</w:instrText>
+      </w:r>
+      <w:r>
+        <w:fldChar w:fldCharType="begin"/>
+      </w:r>
+      <w:r>
+        <w:instrText xml:space="preserve"> SEQ MTEqn \c \* Arabic \* MERGEFORMAT </w:instrText>
+      </w:r>
+      <w:r>
+        <w:fldChar w:fldCharType="separate"/>
+      </w:r>
+      <w:r>
+        <w:rPr>
+          <w:noProof/>
+        </w:rPr>
+        <w:instrText>10</w:instrText>
+      </w:r>
+      <w:r>
+        <w:rPr>
+          <w:noProof/>
+        </w:rPr>
+        <w:fldChar w:fldCharType="end"/>
+      </w:r>
+      <w:r>
+        <w:instrText>)</w:instrText>
+      </w:r>
+      <w:r>
+        <w:fldChar w:fldCharType="end"/>
+      </w:r>
+    </w:p>
+    <w:p>
+      <w:r>
+        <w:t xml:space="preserve">In the same fashion as in the example presented for the reaction 1 model, assuming </w:t>
+      </w:r>
+      <w:r>
+        <w:rPr>
+          <w:i/>
+        </w:rPr>
+        <w:t xml:space="preserve">f </w:t>
+      </w:r>
+      <w:r>
+        <w:t xml:space="preserve">equilibrates rapidly in the </w:t>
+      </w:r>
+      <w:proofErr w:type="gramStart"/>
+      <w:r>
+        <w:t>bleach</w:t>
+      </w:r>
+      <w:proofErr w:type="gramEnd"/>
+      <w:r>
+        <w:t xml:space="preserve"> region, </w:t>
+      </w:r>
+      <w:r>
+        <w:rPr>
+          <w:position w:val="-14"/>
+        </w:rPr>
+        <w:object w:dxaOrig="760" w:dyaOrig="380">
+          <v:shape id="_x0000_i1042" type="#_x0000_t75" style="width:38pt;height:19pt" o:ole="">
+            <v:imagedata r:id="rId22" o:title=""/>
+          </v:shape>
+          <o:OLEObject Type="Embed" ProgID="Equation.DSMT4" ShapeID="_x0000_i1042" DrawAspect="Content" ObjectID="_1451390116" r:id="rId44"/>
+        </w:object>
+      </w:r>
+      <w:r>
+        <w:t xml:space="preserve"> , and the differential equations governing the change in the concentration of complex over time is,</w:t>
+      </w:r>
+    </w:p>
+    <w:p>
+      <w:pPr>
+        <w:pStyle w:val="MTDisplayEquation"/>
+      </w:pPr>
+      <w:r>
+        <w:tab/>
+      </w:r>
+      <w:r>
+        <w:rPr>
+          <w:position w:val="-58"/>
+        </w:rPr>
+        <w:object w:dxaOrig="2079" w:dyaOrig="1280">
+          <v:shape id="_x0000_i1043" type="#_x0000_t75" style="width:103.7pt;height:63.95pt" o:ole="">
+            <v:imagedata r:id="rId45" o:title=""/>
+          </v:shape>
+          <o:OLEObject Type="Embed" ProgID="Equation.DSMT4" ShapeID="_x0000_i1043" DrawAspect="Content" ObjectID="_1451390117" r:id="rId46"/>
+        </w:object>
+      </w:r>
+      <w:r>
+        <w:t xml:space="preserve"> </w:t>
+      </w:r>
+      <w:r>
+        <w:tab/>
+      </w:r>
+      <w:r>
+        <w:fldChar w:fldCharType="begin"/>
+      </w:r>
+      <w:r>
+        <w:instrText xml:space="preserve"> MACROBUTTON MTPlaceRef \* MERGEFORMAT </w:instrText>
+      </w:r>
+      <w:r>
+        <w:fldChar w:fldCharType="begin"/>
+      </w:r>
+      <w:r>
+        <w:instrText xml:space="preserve"> SEQ MTEqn \h \* MERGEFORMAT </w:instrText>
+      </w:r>
+      <w:r>
+        <w:fldChar w:fldCharType="end"/>
+      </w:r>
+      <w:r>
+        <w:instrText>(</w:instrText>
+      </w:r>
+      <w:r>
+        <w:fldChar w:fldCharType="begin"/>
+      </w:r>
+      <w:r>
+        <w:instrText xml:space="preserve"> SEQ MTChap \c \* Arabic \* MERGEFORMAT </w:instrText>
+      </w:r>
+      <w:r>
+        <w:fldChar w:fldCharType="separate"/>
+      </w:r>
+      <w:r>
+        <w:rPr>
+          <w:noProof/>
+        </w:rPr>
+        <w:instrText>1</w:instrText>
+      </w:r>
+      <w:r>
+        <w:rPr>
+          <w:noProof/>
+        </w:rPr>
+        <w:fldChar w:fldCharType="end"/>
+      </w:r>
+      <w:r>
+        <w:instrText>.</w:instrText>
+      </w:r>
+      <w:r>
+        <w:fldChar w:fldCharType="begin"/>
+      </w:r>
+      <w:r>
+        <w:instrText xml:space="preserve"> SEQ MTSec \c \* Arabic \* MERGEFORMAT </w:instrText>
+      </w:r>
+      <w:r>
+        <w:fldChar w:fldCharType="separate"/>
+      </w:r>
+      <w:r>
+        <w:rPr>
+          <w:noProof/>
+        </w:rPr>
+        <w:instrText>8</w:instrText>
+      </w:r>
+      <w:r>
+        <w:rPr>
+          <w:noProof/>
+        </w:rPr>
+        <w:fldChar w:fldCharType="end"/>
+      </w:r>
+      <w:r>
+        <w:instrText>.</w:instrText>
+      </w:r>
+      <w:r>
+        <w:fldChar w:fldCharType="begin"/>
+      </w:r>
+      <w:r>
+        <w:instrText xml:space="preserve"> SEQ MTEqn \c \* Arabic \* MERGEFORMAT </w:instrText>
+      </w:r>
+      <w:r>
+        <w:fldChar w:fldCharType="separate"/>
+      </w:r>
+      <w:r>
+        <w:rPr>
+          <w:noProof/>
+        </w:rPr>
+        <w:instrText>11</w:instrText>
+      </w:r>
+      <w:r>
+        <w:rPr>
+          <w:noProof/>
+        </w:rPr>
+        <w:fldChar w:fldCharType="end"/>
+      </w:r>
+      <w:r>
+        <w:instrText>)</w:instrText>
+      </w:r>
+      <w:r>
+        <w:fldChar w:fldCharType="end"/>
+      </w:r>
+    </w:p>
+    <w:p>
+      <w:pPr>
+        <w:rPr>
+          <w:rFonts w:ascii="Times New Roman" w:hAnsi="Times New Roman" w:cs="Times New Roman"/>
+          <w:sz w:val="20"/>
+          <w:szCs w:val="20"/>
+        </w:rPr>
+      </w:pPr>
+      <w:proofErr w:type="gramStart"/>
+      <w:r>
+        <w:rPr>
+          <w:rFonts w:ascii="Times New Roman" w:hAnsi="Times New Roman" w:cs="Times New Roman"/>
+          <w:sz w:val="20"/>
+          <w:szCs w:val="20"/>
+        </w:rPr>
+        <w:t>where</w:t>
+      </w:r>
+      <w:proofErr w:type="gramEnd"/>
+      <w:r>
+        <w:rPr>
+          <w:rFonts w:ascii="Times New Roman" w:hAnsi="Times New Roman" w:cs="Times New Roman"/>
+          <w:sz w:val="20"/>
+          <w:szCs w:val="20"/>
+        </w:rPr>
+        <w:t xml:space="preserve"> </w:t>
+      </w:r>
+      <w:r>
+        <w:rPr>
+          <w:rFonts w:ascii="Times New Roman" w:hAnsi="Times New Roman" w:cs="Times New Roman"/>
+          <w:position w:val="-12"/>
+          <w:sz w:val="20"/>
+          <w:szCs w:val="20"/>
+        </w:rPr>
+        <w:object w:dxaOrig="380" w:dyaOrig="380">
+          <v:shape id="_x0000_i1044" type="#_x0000_t75" style="width:19pt;height:19pt" o:ole="">
+            <v:imagedata r:id="rId47" o:title=""/>
+          </v:shape>
+          <o:OLEObject Type="Embed" ProgID="Equation.DSMT4" ShapeID="_x0000_i1044" DrawAspect="Content" ObjectID="_1451390118" r:id="rId48"/>
+        </w:object>
+      </w:r>
+      <w:r>
+        <w:rPr>
+          <w:rFonts w:ascii="Times New Roman" w:hAnsi="Times New Roman" w:cs="Times New Roman"/>
+          <w:sz w:val="20"/>
+          <w:szCs w:val="20"/>
+        </w:rPr>
+        <w:t xml:space="preserve"> </w:t>
+      </w:r>
+      <w:r>
+        <w:rPr>
+          <w:rFonts w:ascii="Times New Roman" w:hAnsi="Times New Roman" w:cs="Times New Roman"/>
+          <w:sz w:val="20"/>
+          <w:szCs w:val="20"/>
+        </w:rPr>
+        <w:t xml:space="preserve"> and </w:t>
+      </w:r>
+      <w:r>
+        <w:rPr>
+          <w:rFonts w:ascii="Times New Roman" w:hAnsi="Times New Roman" w:cs="Times New Roman"/>
+          <w:position w:val="-12"/>
+          <w:sz w:val="20"/>
+          <w:szCs w:val="20"/>
+        </w:rPr>
+        <w:object w:dxaOrig="420" w:dyaOrig="380">
+          <v:shape id="_x0000_i1045" type="#_x0000_t75" style="width:20.75pt;height:19pt" o:ole="">
+            <v:imagedata r:id="rId49" o:title=""/>
+          </v:shape>
+          <o:OLEObject Type="Embed" ProgID="Equation.DSMT4" ShapeID="_x0000_i1045" DrawAspect="Content" ObjectID="_1451390119" r:id="rId50"/>
+        </w:object>
+      </w:r>
+      <w:r>
+        <w:rPr>
+          <w:rFonts w:ascii="Times New Roman" w:hAnsi="Times New Roman" w:cs="Times New Roman"/>
+          <w:sz w:val="20"/>
+          <w:szCs w:val="20"/>
+        </w:rPr>
+        <w:t>,</w:t>
+      </w:r>
+      <w:r>
+        <w:rPr>
+          <w:rFonts w:ascii="Times New Roman" w:hAnsi="Times New Roman" w:cs="Times New Roman"/>
+          <w:i/>
+          <w:sz w:val="20"/>
+          <w:szCs w:val="20"/>
+        </w:rPr>
+        <w:t xml:space="preserve"> </w:t>
+      </w:r>
+      <w:r>
+        <w:rPr>
+          <w:rFonts w:ascii="Times New Roman" w:hAnsi="Times New Roman" w:cs="Times New Roman"/>
+          <w:position w:val="-14"/>
+          <w:sz w:val="20"/>
+          <w:szCs w:val="20"/>
+        </w:rPr>
+        <w:object w:dxaOrig="420" w:dyaOrig="380">
+          <v:shape id="_x0000_i1046" type="#_x0000_t75" style="width:20.75pt;height:19pt" o:ole="">
+            <v:imagedata r:id="rId51" o:title=""/>
+          </v:shape>
+          <o:OLEObject Type="Embed" ProgID="Equation.DSMT4" ShapeID="_x0000_i1046" DrawAspect="Content" ObjectID="_1451390120" r:id="rId52"/>
+        </w:object>
+      </w:r>
+      <w:r>
+        <w:rPr>
+          <w:rFonts w:ascii="Times New Roman" w:hAnsi="Times New Roman" w:cs="Times New Roman"/>
+          <w:sz w:val="20"/>
+          <w:szCs w:val="20"/>
+        </w:rPr>
+        <w:t xml:space="preserve">and </w:t>
+      </w:r>
+      <w:r>
+        <w:rPr>
+          <w:rFonts w:ascii="Times New Roman" w:hAnsi="Times New Roman" w:cs="Times New Roman"/>
+          <w:position w:val="-14"/>
+          <w:sz w:val="20"/>
+          <w:szCs w:val="20"/>
+        </w:rPr>
+        <w:object w:dxaOrig="460" w:dyaOrig="380">
+          <v:shape id="_x0000_i1047" type="#_x0000_t75" style="width:23.05pt;height:19pt" o:ole="">
+            <v:imagedata r:id="rId53" o:title=""/>
+          </v:shape>
+          <o:OLEObject Type="Embed" ProgID="Equation.DSMT4" ShapeID="_x0000_i1047" DrawAspect="Content" ObjectID="_1451390121" r:id="rId54"/>
+        </w:object>
+      </w:r>
+      <w:r>
+        <w:rPr>
+          <w:rFonts w:ascii="Times New Roman" w:hAnsi="Times New Roman" w:cs="Times New Roman"/>
+          <w:sz w:val="20"/>
+          <w:szCs w:val="20"/>
+        </w:rPr>
+        <w:t>, and</w:t>
+      </w:r>
+      <w:r>
+        <w:rPr>
+          <w:rFonts w:ascii="Times New Roman" w:hAnsi="Times New Roman" w:cs="Times New Roman"/>
+          <w:position w:val="-12"/>
+          <w:sz w:val="20"/>
+          <w:szCs w:val="20"/>
+        </w:rPr>
+        <w:object w:dxaOrig="220" w:dyaOrig="360">
+          <v:shape id="_x0000_i1048" type="#_x0000_t75" style="width:10.95pt;height:17.85pt" o:ole="">
+            <v:imagedata r:id="rId55" o:title=""/>
+          </v:shape>
+          <o:OLEObject Type="Embed" ProgID="Equation.DSMT4" ShapeID="_x0000_i1048" DrawAspect="Content" ObjectID="_1451390122" r:id="rId56"/>
+        </w:object>
+      </w:r>
+      <w:r>
+        <w:rPr>
+          <w:rFonts w:ascii="Times New Roman" w:hAnsi="Times New Roman" w:cs="Times New Roman"/>
+          <w:sz w:val="20"/>
+          <w:szCs w:val="20"/>
+        </w:rPr>
+        <w:t xml:space="preserve"> </w:t>
+      </w:r>
+      <w:proofErr w:type="spellStart"/>
+      <w:r>
+        <w:rPr>
+          <w:rFonts w:ascii="Times New Roman" w:hAnsi="Times New Roman" w:cs="Times New Roman"/>
+          <w:sz w:val="20"/>
+          <w:szCs w:val="20"/>
+        </w:rPr>
+        <w:t>and</w:t>
+      </w:r>
+      <w:proofErr w:type="spellEnd"/>
+      <w:r>
+        <w:rPr>
+          <w:rFonts w:ascii="Times New Roman" w:hAnsi="Times New Roman" w:cs="Times New Roman"/>
+          <w:sz w:val="20"/>
+          <w:szCs w:val="20"/>
+        </w:rPr>
+        <w:t xml:space="preserve">  </w:t>
+      </w:r>
+      <w:r>
+        <w:rPr>
+          <w:rFonts w:ascii="Times New Roman" w:hAnsi="Times New Roman" w:cs="Times New Roman"/>
+          <w:i/>
+          <w:position w:val="-12"/>
+          <w:sz w:val="20"/>
+          <w:szCs w:val="20"/>
+        </w:rPr>
+        <w:object w:dxaOrig="240" w:dyaOrig="360">
+          <v:shape id="_x0000_i1049" type="#_x0000_t75" style="width:12.1pt;height:17.85pt" o:ole="">
+            <v:imagedata r:id="rId57" o:title=""/>
+          </v:shape>
+          <o:OLEObject Type="Embed" ProgID="Equation.DSMT4" ShapeID="_x0000_i1049" DrawAspect="Content" ObjectID="_1451390123" r:id="rId58"/>
+        </w:object>
+      </w:r>
+      <w:r>
+        <w:rPr>
+          <w:rFonts w:ascii="Times New Roman" w:hAnsi="Times New Roman" w:cs="Times New Roman"/>
+          <w:sz w:val="20"/>
+          <w:szCs w:val="20"/>
+        </w:rPr>
+        <w:t xml:space="preserve"> are the pseudo-on rates the off rates, and the concentrations for the first and second complexes.  </w:t>
+      </w:r>
+      <w:r>
+        <w:rPr>
+          <w:rFonts w:ascii="Times New Roman" w:hAnsi="Times New Roman" w:cs="Times New Roman"/>
+          <w:sz w:val="20"/>
+          <w:szCs w:val="20"/>
+        </w:rPr>
+        <w:t>In this case, t</w:t>
+      </w:r>
+      <w:r>
+        <w:rPr>
+          <w:rFonts w:ascii="Times New Roman" w:hAnsi="Times New Roman" w:cs="Times New Roman"/>
+          <w:sz w:val="20"/>
+          <w:szCs w:val="20"/>
+        </w:rPr>
+        <w:t>he FRAP curve is modeled using,</w:t>
+      </w:r>
+    </w:p>
+    <w:p>
+      <w:pPr>
+        <w:pStyle w:val="MTDisplayEquation"/>
+      </w:pPr>
+      <w:r>
+        <w:tab/>
+      </w:r>
+      <w:r>
+        <w:rPr>
+          <w:position w:val="-14"/>
+        </w:rPr>
+        <w:object w:dxaOrig="7760" w:dyaOrig="420">
+          <v:shape id="_x0000_i1050" type="#_x0000_t75" style="width:388.2pt;height:20.75pt" o:ole="">
+            <v:imagedata r:id="rId59" o:title=""/>
+          </v:shape>
+          <o:OLEObject Type="Embed" ProgID="Equation.DSMT4" ShapeID="_x0000_i1050" DrawAspect="Content" ObjectID="_1451390124" r:id="rId60"/>
+        </w:object>
+      </w:r>
+      <w:r>
+        <w:t xml:space="preserve"> </w:t>
+      </w:r>
+      <w:r>
+        <w:tab/>
+      </w:r>
+      <w:r>
+        <w:fldChar w:fldCharType="begin"/>
+      </w:r>
+      <w:r>
+        <w:instrText xml:space="preserve"> MACROBUTTON MTPlaceRef \* MERGEFORMAT </w:instrText>
+      </w:r>
+      <w:r>
+        <w:fldChar w:fldCharType="begin"/>
+      </w:r>
+      <w:r>
+        <w:instrText xml:space="preserve"> SEQ MTEqn \h \* MERGEFORMAT </w:instrText>
+      </w:r>
+      <w:r>
+        <w:fldChar w:fldCharType="end"/>
+      </w:r>
+      <w:r>
+        <w:instrText>(</w:instrText>
+      </w:r>
+      <w:r>
+        <w:fldChar w:fldCharType="begin"/>
+      </w:r>
+      <w:r>
+        <w:instrText xml:space="preserve"> SEQ MTChap \c \* Arabic \* MERGEFORMAT </w:instrText>
+      </w:r>
+      <w:r>
+        <w:fldChar w:fldCharType="separate"/>
+      </w:r>
+      <w:r>
+        <w:rPr>
+          <w:noProof/>
+        </w:rPr>
+        <w:instrText>1</w:instrText>
+      </w:r>
+      <w:r>
+        <w:rPr>
+          <w:noProof/>
+        </w:rPr>
+        <w:fldChar w:fldCharType="end"/>
+      </w:r>
+      <w:r>
+        <w:instrText>.</w:instrText>
+      </w:r>
+      <w:r>
+        <w:fldChar w:fldCharType="begin"/>
+      </w:r>
+      <w:r>
+        <w:instrText xml:space="preserve"> SEQ MTSec \c \* Arabic \* MERGEFORMAT </w:instrText>
+      </w:r>
+      <w:r>
+        <w:fldChar w:fldCharType="separate"/>
+      </w:r>
+      <w:r>
+        <w:rPr>
+          <w:noProof/>
+        </w:rPr>
+        <w:instrText>8</w:instrText>
+      </w:r>
+      <w:r>
+        <w:rPr>
+          <w:noProof/>
+        </w:rPr>
+        <w:fldChar w:fldCharType="end"/>
+      </w:r>
+      <w:r>
+        <w:instrText>.</w:instrText>
+      </w:r>
+      <w:r>
+        <w:fldChar w:fldCharType="begin"/>
+      </w:r>
+      <w:r>
+        <w:instrText xml:space="preserve"> SEQ MTEqn \c \* Arabic \* MERGEFORMAT </w:instrText>
+      </w:r>
+      <w:r>
+        <w:fldChar w:fldCharType="separate"/>
+      </w:r>
+      <w:r>
+        <w:rPr>
+          <w:noProof/>
+        </w:rPr>
+        <w:instrText>12</w:instrText>
+      </w:r>
+      <w:r>
+        <w:rPr>
+          <w:noProof/>
+        </w:rPr>
+        <w:fldChar w:fldCharType="end"/>
+      </w:r>
+      <w:r>
+        <w:instrText>)</w:instrText>
+      </w:r>
+      <w:r>
+        <w:fldChar w:fldCharType="end"/>
+      </w:r>
+    </w:p>
+    <w:p>
+      <w:proofErr w:type="gramStart"/>
+      <w:r>
+        <w:lastRenderedPageBreak/>
+        <w:t xml:space="preserve">where </w:t>
+      </w:r>
+      <w:r>
+        <w:rPr>
+          <w:position w:val="-34"/>
+        </w:rPr>
+        <w:object w:dxaOrig="2420" w:dyaOrig="800">
+          <v:shape id="_x0000_i1051" type="#_x0000_t75" style="width:120.95pt;height:39.75pt" o:ole="">
+            <v:imagedata r:id="rId61" o:title=""/>
+          </v:shape>
+          <o:OLEObject Type="Embed" ProgID="Equation.DSMT4" ShapeID="_x0000_i1051" DrawAspect="Content" ObjectID="_1451390125" r:id="rId62"/>
+        </w:object>
+      </w:r>
+      <w:r>
+        <w:t xml:space="preserve"> , and </w:t>
+      </w:r>
+      <w:r>
+        <w:rPr>
+          <w:position w:val="-34"/>
+        </w:rPr>
+        <w:object w:dxaOrig="2439" w:dyaOrig="800">
+          <v:shape id="_x0000_i1052" type="#_x0000_t75" style="width:122.1pt;height:39.75pt" o:ole="">
+            <v:imagedata r:id="rId63" o:title=""/>
+          </v:shape>
+          <o:OLEObject Type="Embed" ProgID="Equation.DSMT4" ShapeID="_x0000_i1052" DrawAspect="Content" ObjectID="_1451390126" r:id="rId64"/>
+        </w:object>
+      </w:r>
+      <w:r>
+        <w:rPr>
+          <w:i/>
+        </w:rPr>
+        <w:t xml:space="preserve"> </w:t>
+      </w:r>
+      <w:r>
+        <w:t>from the equilibrium expressions.  Therefore, for this example, in equation 1.8.9</w:t>
+      </w:r>
+      <w:proofErr w:type="gramStart"/>
+      <w:r>
+        <w:t xml:space="preserve">, </w:t>
+      </w:r>
+      <w:r>
+        <w:rPr>
+          <w:position w:val="-10"/>
+        </w:rPr>
+        <w:object w:dxaOrig="1240" w:dyaOrig="320">
+          <v:shape id="_x0000_i1053" type="#_x0000_t75" style="width:62.2pt;height:16.15pt" o:ole="">
             <v:imagedata r:id="rId34" o:title=""/>
           </v:shape>
-          <o:OLEObject Type="Embed" ProgID="Equation.DSMT4" ShapeID="_x0000_i1037" DrawAspect="Content" ObjectID="_1450941574" r:id="rId35"/>
+          <o:OLEObject Type="Embed" ProgID="Equation.DSMT4" ShapeID="_x0000_i1053" DrawAspect="Content" ObjectID="_1451390127" r:id="rId65"/>
         </w:object>
       </w:r>
       <w:r>
-        <w:t xml:space="preserve"> </w:t>
-      </w:r>
-      <w:r>
-        <w:tab/>
-      </w:r>
-      <w:r>
-        <w:fldChar w:fldCharType="begin"/>
-      </w:r>
-      <w:r>
-        <w:instrText xml:space="preserve"> MACROBUTTON MTPlaceRef \* MERGEFORMAT </w:instrText>
-      </w:r>
-      <w:r>
-        <w:fldChar w:fldCharType="begin"/>
-      </w:r>
-      <w:r>
-        <w:instrText xml:space="preserve"> SEQ MTEqn \h \* MERGEFORMAT </w:instrText>
-      </w:r>
-      <w:r>
-        <w:fldChar w:fldCharType="end"/>
-      </w:r>
-      <w:r>
-        <w:instrText>(</w:instrText>
-      </w:r>
-      <w:fldSimple w:instr=" SEQ MTChap \c \* Arabic \* MERGEFORMAT ">
-        <w:r>
-          <w:rPr>
-            <w:noProof/>
-          </w:rPr>
-          <w:instrText>1</w:instrText>
-        </w:r>
-      </w:fldSimple>
-      <w:r>
-        <w:instrText>.</w:instrText>
-      </w:r>
-      <w:fldSimple w:instr=" SEQ MTSec \c \* Arabic \* MERGEFORMAT ">
-        <w:r>
-          <w:rPr>
-            <w:noProof/>
-          </w:rPr>
-          <w:instrText>8</w:instrText>
-        </w:r>
-      </w:fldSimple>
-      <w:r>
-        <w:instrText>.</w:instrText>
-      </w:r>
-      <w:fldSimple w:instr=" SEQ MTEqn \c \* Arabic \* MERGEFORMAT ">
-        <w:r>
-          <w:rPr>
-            <w:noProof/>
-          </w:rPr>
-          <w:instrText>8</w:instrText>
-        </w:r>
-      </w:fldSimple>
-      <w:r>
-        <w:instrText>)</w:instrText>
-      </w:r>
-      <w:r>
-        <w:fldChar w:fldCharType="end"/>
+        <w:t xml:space="preserve"> , </w:t>
+      </w:r>
+      <w:r>
+        <w:rPr>
+          <w:position w:val="-14"/>
+        </w:rPr>
+        <w:object w:dxaOrig="2700" w:dyaOrig="400">
+          <v:shape id="_x0000_i1054" type="#_x0000_t75" style="width:134.8pt;height:20.15pt" o:ole="">
+            <v:imagedata r:id="rId66" o:title=""/>
+          </v:shape>
+          <o:OLEObject Type="Embed" ProgID="Equation.DSMT4" ShapeID="_x0000_i1054" DrawAspect="Content" ObjectID="_1451390128" r:id="rId67"/>
+        </w:object>
+      </w:r>
+      <w:r>
+        <w:t xml:space="preserve"> , and </w:t>
+      </w:r>
+      <w:r>
+        <w:rPr>
+          <w:position w:val="-14"/>
+        </w:rPr>
+        <w:object w:dxaOrig="780" w:dyaOrig="380">
+          <v:shape id="_x0000_i1055" type="#_x0000_t75" style="width:39.15pt;height:19pt" o:ole="">
+            <v:imagedata r:id="rId68" o:title=""/>
+          </v:shape>
+          <o:OLEObject Type="Embed" ProgID="Equation.DSMT4" ShapeID="_x0000_i1055" DrawAspect="Content" ObjectID="_1451390129" r:id="rId69"/>
+        </w:object>
+      </w:r>
+      <w:r>
+        <w:t xml:space="preserve">, </w:t>
+      </w:r>
+      <w:r>
+        <w:rPr>
+          <w:position w:val="-14"/>
+        </w:rPr>
+        <w:object w:dxaOrig="2760" w:dyaOrig="400">
+          <v:shape id="_x0000_i1056" type="#_x0000_t75" style="width:138.25pt;height:20.15pt" o:ole="">
+            <v:imagedata r:id="rId70" o:title=""/>
+          </v:shape>
+          <o:OLEObject Type="Embed" ProgID="Equation.DSMT4" ShapeID="_x0000_i1056" DrawAspect="Content" ObjectID="_1451390130" r:id="rId71"/>
+        </w:object>
+      </w:r>
+      <w:r>
+        <w:t xml:space="preserve"> , and </w:t>
+      </w:r>
+      <w:r>
+        <w:rPr>
+          <w:position w:val="-14"/>
+        </w:rPr>
+        <w:object w:dxaOrig="859" w:dyaOrig="380">
+          <v:shape id="_x0000_i1057" type="#_x0000_t75" style="width:43.2pt;height:19pt" o:ole="">
+            <v:imagedata r:id="rId72" o:title=""/>
+          </v:shape>
+          <o:OLEObject Type="Embed" ProgID="Equation.DSMT4" ShapeID="_x0000_i1057" DrawAspect="Content" ObjectID="_1451390131" r:id="rId73"/>
+        </w:object>
+      </w:r>
+      <w:r>
+        <w:t xml:space="preserve"> .</w:t>
       </w:r>
     </w:p>
     <w:p>
-      <w:r>
-        <w:t xml:space="preserve">In the same fashion as in the example presented for the reaction 1 model, assuming </w:t>
-      </w:r>
-      <w:r>
-        <w:rPr>
-          <w:i/>
-        </w:rPr>
-        <w:t xml:space="preserve">f </w:t>
-      </w:r>
-      <w:r>
-        <w:t xml:space="preserve">equilibrates rapidly in the bleach region, </w:t>
-      </w:r>
-      <w:r>
-        <w:rPr>
-          <w:position w:val="-14"/>
-        </w:rPr>
-        <w:object w:dxaOrig="760" w:dyaOrig="380">
-          <v:shape id="_x0000_i1038" type="#_x0000_t75" style="width:38pt;height:19pt" o:ole="">
-            <v:imagedata r:id="rId20" o:title=""/>
-          </v:shape>
-          <o:OLEObject Type="Embed" ProgID="Equation.DSMT4" ShapeID="_x0000_i1038" DrawAspect="Content" ObjectID="_1450941575" r:id="rId36"/>
-        </w:object>
-      </w:r>
-      <w:r>
-        <w:t xml:space="preserve"> , and the differential equations governing the change in the concentration of complex over time is,</w:t>
+      <w:pPr>
+        <w:rPr>
+          <w:rFonts w:ascii="Times New Roman" w:hAnsi="Times New Roman" w:cs="Times New Roman"/>
+          <w:b/>
+          <w:sz w:val="20"/>
+          <w:szCs w:val="20"/>
+        </w:rPr>
+      </w:pPr>
+      <w:r>
+        <w:rPr>
+          <w:rFonts w:ascii="Times New Roman" w:hAnsi="Times New Roman" w:cs="Times New Roman"/>
+          <w:b/>
+          <w:sz w:val="20"/>
+          <w:szCs w:val="20"/>
+        </w:rPr>
+        <w:t>Curve fitting parameters</w:t>
       </w:r>
     </w:p>
     <w:p>
       <w:pPr>
-        <w:pStyle w:val="MTDisplayEquation"/>
+        <w:rPr>
+          <w:rFonts w:ascii="Times New Roman" w:hAnsi="Times New Roman" w:cs="Times New Roman"/>
+          <w:i/>
+          <w:sz w:val="20"/>
+          <w:szCs w:val="20"/>
+        </w:rPr>
+      </w:pPr>
+      <w:proofErr w:type="gramStart"/>
+      <w:r>
+        <w:rPr>
+          <w:rFonts w:ascii="Times New Roman" w:hAnsi="Times New Roman" w:cs="Times New Roman"/>
+          <w:i/>
+          <w:sz w:val="20"/>
+          <w:szCs w:val="20"/>
+        </w:rPr>
+        <w:t>a</w:t>
+      </w:r>
+      <w:proofErr w:type="gramEnd"/>
+      <w:r>
+        <w:rPr>
+          <w:rFonts w:ascii="Times New Roman" w:hAnsi="Times New Roman" w:cs="Times New Roman"/>
+          <w:i/>
+          <w:sz w:val="20"/>
+          <w:szCs w:val="20"/>
+        </w:rPr>
+        <w:t>, b, c, d, f</w:t>
+      </w:r>
+    </w:p>
+    <w:p>
+      <w:pPr>
+        <w:rPr>
+          <w:rFonts w:ascii="Times New Roman" w:hAnsi="Times New Roman" w:cs="Times New Roman"/>
+          <w:b/>
+          <w:sz w:val="20"/>
+          <w:szCs w:val="20"/>
+        </w:rPr>
+      </w:pPr>
+      <w:r>
+        <w:rPr>
+          <w:rFonts w:ascii="Times New Roman" w:hAnsi="Times New Roman" w:cs="Times New Roman"/>
+          <w:b/>
+          <w:sz w:val="20"/>
+          <w:szCs w:val="20"/>
+        </w:rPr>
+        <w:t xml:space="preserve">1.9 </w:t>
+      </w:r>
+      <w:r>
+        <w:rPr>
+          <w:rFonts w:ascii="Times New Roman" w:hAnsi="Times New Roman" w:cs="Times New Roman"/>
+          <w:b/>
+          <w:sz w:val="20"/>
+          <w:szCs w:val="20"/>
+        </w:rPr>
+        <w:fldChar w:fldCharType="begin"/>
+      </w:r>
+      <w:r>
+        <w:rPr>
+          <w:rFonts w:ascii="Times New Roman" w:hAnsi="Times New Roman" w:cs="Times New Roman"/>
+          <w:b/>
+          <w:sz w:val="20"/>
+          <w:szCs w:val="20"/>
+        </w:rPr>
+        <w:instrText xml:space="preserve"> MACROBUTTON MTEditEquationSection2 </w:instrText>
+      </w:r>
+      <w:r>
+        <w:rPr>
+          <w:rStyle w:val="MTEquationSection"/>
+        </w:rPr>
+        <w:instrText>Equation Section (Next)</w:instrText>
+      </w:r>
+      <w:r>
+        <w:rPr>
+          <w:rFonts w:ascii="Times New Roman" w:hAnsi="Times New Roman" w:cs="Times New Roman"/>
+          <w:b/>
+          <w:sz w:val="20"/>
+          <w:szCs w:val="20"/>
+        </w:rPr>
+        <w:fldChar w:fldCharType="begin"/>
+      </w:r>
+      <w:r>
+        <w:rPr>
+          <w:rFonts w:ascii="Times New Roman" w:hAnsi="Times New Roman" w:cs="Times New Roman"/>
+          <w:b/>
+          <w:sz w:val="20"/>
+          <w:szCs w:val="20"/>
+        </w:rPr>
+        <w:instrText xml:space="preserve"> SEQ MTEqn \r \h \* MERGEFORMAT </w:instrText>
+      </w:r>
+      <w:r>
+        <w:rPr>
+          <w:rFonts w:ascii="Times New Roman" w:hAnsi="Times New Roman" w:cs="Times New Roman"/>
+          <w:b/>
+          <w:sz w:val="20"/>
+          <w:szCs w:val="20"/>
+        </w:rPr>
+        <w:fldChar w:fldCharType="end"/>
+      </w:r>
+      <w:r>
+        <w:rPr>
+          <w:rFonts w:ascii="Times New Roman" w:hAnsi="Times New Roman" w:cs="Times New Roman"/>
+          <w:b/>
+          <w:sz w:val="20"/>
+          <w:szCs w:val="20"/>
+        </w:rPr>
+        <w:fldChar w:fldCharType="begin"/>
+      </w:r>
+      <w:r>
+        <w:rPr>
+          <w:rFonts w:ascii="Times New Roman" w:hAnsi="Times New Roman" w:cs="Times New Roman"/>
+          <w:b/>
+          <w:sz w:val="20"/>
+          <w:szCs w:val="20"/>
+        </w:rPr>
+        <w:instrText xml:space="preserve"> SEQ MTSec \h \* MERGEFORMAT </w:instrText>
+      </w:r>
+      <w:r>
+        <w:rPr>
+          <w:rFonts w:ascii="Times New Roman" w:hAnsi="Times New Roman" w:cs="Times New Roman"/>
+          <w:b/>
+          <w:sz w:val="20"/>
+          <w:szCs w:val="20"/>
+        </w:rPr>
+        <w:fldChar w:fldCharType="end"/>
+      </w:r>
+      <w:r>
+        <w:rPr>
+          <w:rFonts w:ascii="Times New Roman" w:hAnsi="Times New Roman" w:cs="Times New Roman"/>
+          <w:b/>
+          <w:sz w:val="20"/>
+          <w:szCs w:val="20"/>
+        </w:rPr>
+        <w:fldChar w:fldCharType="end"/>
+      </w:r>
+      <w:r>
+        <w:rPr>
+          <w:rFonts w:ascii="Times New Roman" w:hAnsi="Times New Roman" w:cs="Times New Roman"/>
+          <w:b/>
+          <w:sz w:val="20"/>
+          <w:szCs w:val="20"/>
+        </w:rPr>
+        <w:t>Using the software</w:t>
+      </w:r>
+      <w:r>
+        <w:rPr>
+          <w:rFonts w:ascii="Times New Roman" w:hAnsi="Times New Roman" w:cs="Times New Roman"/>
+          <w:b/>
+          <w:noProof/>
+          <w:sz w:val="20"/>
+          <w:szCs w:val="20"/>
+        </w:rPr>
+        <w:t xml:space="preserve"> </w:t>
+      </w:r>
+    </w:p>
+    <w:p>
+      <w:pPr>
+        <w:rPr>
+          <w:rFonts w:ascii="Times New Roman" w:hAnsi="Times New Roman" w:cs="Times New Roman"/>
+          <w:sz w:val="20"/>
+          <w:szCs w:val="20"/>
+        </w:rPr>
       </w:pPr>
       <w:r>
         <w:rPr>
@@ -8256,7 +9627,7 @@
         <mc:AlternateContent>
           <mc:Choice Requires="wpg">
             <w:drawing>
-              <wp:anchor distT="0" distB="0" distL="114300" distR="114300" simplePos="0" relativeHeight="251666432" behindDoc="0" locked="0" layoutInCell="1" allowOverlap="1" wp14:anchorId="7E8EDEF8" wp14:editId="4A0CCC06">
+              <wp:anchor distT="0" distB="0" distL="114300" distR="114300" simplePos="0" relativeHeight="251666432" behindDoc="0" locked="0" layoutInCell="1" allowOverlap="1" wp14:anchorId="2ABAC859" wp14:editId="5AA4CBE2">
                 <wp:simplePos x="0" y="0"/>
                 <wp:positionH relativeFrom="margin">
                   <wp:align>right</wp:align>
@@ -8400,7 +9771,7 @@
                           </pic:cNvPicPr>
                         </pic:nvPicPr>
                         <pic:blipFill>
-                          <a:blip r:embed="rId37" cstate="print">
+                          <a:blip r:embed="rId74" cstate="print">
                             <a:extLst>
                               <a:ext uri="{28A0092B-C50C-407E-A947-70E740481C1C}">
                                 <a14:useLocalDpi xmlns:a14="http://schemas.microsoft.com/office/drawing/2010/main" val="0"/>
@@ -8527,7 +9898,7 @@
                   </v:textbox>
                 </v:shape>
                 <v:shape id="Picture 4" o:spid="_x0000_s1028" type="#_x0000_t75" style="position:absolute;width:28772;height:18603;visibility:visible;mso-wrap-style:square" o:gfxdata="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">
-                  <v:imagedata r:id="rId38" o:title=""/>
+                  <v:imagedata r:id="rId75" o:title=""/>
                   <v:path arrowok="t"/>
                 </v:shape>
                 <w10:wrap type="square" anchorx="margin" anchory="margin"/>
@@ -8537,157 +9908,61 @@
         </mc:AlternateContent>
       </w:r>
       <w:r>
-        <w:tab/>
-      </w:r>
-      <w:r>
-        <w:rPr>
-          <w:position w:val="-58"/>
-        </w:rPr>
-        <w:object w:dxaOrig="2079" w:dyaOrig="1280">
-          <v:shape id="_x0000_i1039" type="#_x0000_t75" style="width:103.7pt;height:63.95pt" o:ole="">
-            <v:imagedata r:id="rId39" o:title=""/>
-          </v:shape>
-          <o:OLEObject Type="Embed" ProgID="Equation.DSMT4" ShapeID="_x0000_i1039" DrawAspect="Content" ObjectID="_1450941576" r:id="rId40"/>
-        </w:object>
-      </w:r>
-      <w:r>
-        <w:t xml:space="preserve"> </w:t>
-      </w:r>
-      <w:r>
-        <w:tab/>
-      </w:r>
-      <w:r>
-        <w:fldChar w:fldCharType="begin"/>
-      </w:r>
-      <w:r>
-        <w:instrText xml:space="preserve"> MACROBUTTON MTPlaceRef \* MERGEFORMAT </w:instrText>
-      </w:r>
-      <w:r>
-        <w:fldChar w:fldCharType="begin"/>
-      </w:r>
-      <w:r>
-        <w:instrText xml:space="preserve"> SEQ MTEqn \h \* MERGEFORMAT </w:instrText>
-      </w:r>
-      <w:r>
-        <w:fldChar w:fldCharType="end"/>
-      </w:r>
-      <w:r>
-        <w:instrText>(</w:instrText>
-      </w:r>
-      <w:fldSimple w:instr=" SEQ MTChap \c \* Arabic \* MERGEFORMAT ">
-        <w:r>
-          <w:rPr>
-            <w:noProof/>
-          </w:rPr>
-          <w:instrText>1</w:instrText>
-        </w:r>
-      </w:fldSimple>
-      <w:r>
-        <w:instrText>.</w:instrText>
-      </w:r>
-      <w:fldSimple w:instr=" SEQ MTSec \c \* Arabic \* MERGEFORMAT ">
-        <w:r>
-          <w:rPr>
-            <w:noProof/>
-          </w:rPr>
-          <w:instrText>8</w:instrText>
-        </w:r>
-      </w:fldSimple>
-      <w:r>
-        <w:instrText>.</w:instrText>
-      </w:r>
-      <w:fldSimple w:instr=" SEQ MTEqn \c \* Arabic \* MERGEFORMAT ">
-        <w:r>
-          <w:rPr>
-            <w:noProof/>
-          </w:rPr>
-          <w:instrText>9</w:instrText>
-        </w:r>
-      </w:fldSimple>
-      <w:r>
-        <w:instrText>)</w:instrText>
-      </w:r>
-      <w:r>
-        <w:fldChar w:fldCharType="end"/>
-      </w:r>
-    </w:p>
-    <w:p>
-      <w:pPr>
-        <w:rPr>
-          <w:rFonts w:ascii="Times New Roman" w:hAnsi="Times New Roman" w:cs="Times New Roman"/>
-          <w:sz w:val="20"/>
-          <w:szCs w:val="20"/>
-        </w:rPr>
-      </w:pPr>
-      <w:proofErr w:type="gramStart"/>
-      <w:r>
-        <w:rPr>
-          <w:rFonts w:ascii="Times New Roman" w:hAnsi="Times New Roman" w:cs="Times New Roman"/>
-          <w:sz w:val="20"/>
-          <w:szCs w:val="20"/>
-        </w:rPr>
-        <w:t>where</w:t>
-      </w:r>
-      <w:proofErr w:type="gramEnd"/>
-      <w:r>
-        <w:rPr>
-          <w:rFonts w:ascii="Times New Roman" w:hAnsi="Times New Roman" w:cs="Times New Roman"/>
-          <w:sz w:val="20"/>
-          <w:szCs w:val="20"/>
-        </w:rPr>
-        <w:t xml:space="preserve"> </w:t>
-      </w:r>
-      <w:r>
-        <w:rPr>
-          <w:rFonts w:ascii="Times New Roman" w:hAnsi="Times New Roman" w:cs="Times New Roman"/>
-          <w:position w:val="-12"/>
-          <w:sz w:val="20"/>
-          <w:szCs w:val="20"/>
-        </w:rPr>
-        <w:object w:dxaOrig="380" w:dyaOrig="380">
-          <v:shape id="_x0000_i1040" type="#_x0000_t75" style="width:19pt;height:19pt" o:ole="">
-            <v:imagedata r:id="rId41" o:title=""/>
-          </v:shape>
-          <o:OLEObject Type="Embed" ProgID="Equation.DSMT4" ShapeID="_x0000_i1040" DrawAspect="Content" ObjectID="_1450941577" r:id="rId42"/>
-        </w:object>
-      </w:r>
-      <w:r>
-        <w:rPr>
-          <w:rFonts w:ascii="Times New Roman" w:hAnsi="Times New Roman" w:cs="Times New Roman"/>
-          <w:sz w:val="20"/>
-          <w:szCs w:val="20"/>
-        </w:rPr>
-        <w:t xml:space="preserve"> </w:t>
-      </w:r>
-      <w:r>
-        <w:rPr>
-          <w:rFonts w:ascii="Times New Roman" w:hAnsi="Times New Roman" w:cs="Times New Roman"/>
-          <w:sz w:val="20"/>
-          <w:szCs w:val="20"/>
-        </w:rPr>
-        <w:t xml:space="preserve"> and </w:t>
-      </w:r>
-      <w:r>
-        <w:rPr>
-          <w:rFonts w:ascii="Times New Roman" w:hAnsi="Times New Roman" w:cs="Times New Roman"/>
-          <w:position w:val="-12"/>
-          <w:sz w:val="20"/>
-          <w:szCs w:val="20"/>
-        </w:rPr>
-        <w:object w:dxaOrig="420" w:dyaOrig="380">
-          <v:shape id="_x0000_i1041" type="#_x0000_t75" style="width:20.75pt;height:19pt" o:ole="">
-            <v:imagedata r:id="rId43" o:title=""/>
-          </v:shape>
-          <o:OLEObject Type="Embed" ProgID="Equation.DSMT4" ShapeID="_x0000_i1041" DrawAspect="Content" ObjectID="_1450941578" r:id="rId44"/>
-        </w:object>
-      </w:r>
-      <w:r>
-        <w:rPr>
-          <w:rFonts w:ascii="Times New Roman" w:hAnsi="Times New Roman" w:cs="Times New Roman"/>
-          <w:sz w:val="20"/>
-          <w:szCs w:val="20"/>
-        </w:rPr>
-        <w:t>,</w:t>
+        <w:rPr>
+          <w:rFonts w:ascii="Times New Roman" w:hAnsi="Times New Roman" w:cs="Times New Roman"/>
+          <w:sz w:val="20"/>
+          <w:szCs w:val="20"/>
+        </w:rPr>
+        <w:t>FRAP Toolbox begins with a main window (</w:t>
+      </w:r>
+      <w:r>
+        <w:rPr>
+          <w:rFonts w:ascii="Times New Roman" w:hAnsi="Times New Roman" w:cs="Times New Roman"/>
+          <w:b/>
+          <w:sz w:val="20"/>
+          <w:szCs w:val="20"/>
+        </w:rPr>
+        <w:t>Figure 1</w:t>
+      </w:r>
+      <w:r>
+        <w:rPr>
+          <w:rFonts w:ascii="Times New Roman" w:hAnsi="Times New Roman" w:cs="Times New Roman"/>
+          <w:sz w:val="20"/>
+          <w:szCs w:val="20"/>
+        </w:rPr>
+        <w:t xml:space="preserve">), which requires the user to provide several basic inputs.  The first input is the location where raw FRAP data is stored.  The files in the selected directory appear in a right hand panel, which allows the user to select one or more files.  In the example in Figure 1 we selected 10 FRAP datasets </w:t>
+      </w:r>
+      <w:r>
+        <w:rPr>
+          <w:rFonts w:ascii="Times New Roman" w:hAnsi="Times New Roman" w:cs="Times New Roman"/>
+          <w:sz w:val="20"/>
+          <w:szCs w:val="20"/>
+        </w:rPr>
+        <w:t xml:space="preserve">which were </w:t>
+      </w:r>
+      <w:r>
+        <w:rPr>
+          <w:rFonts w:ascii="Times New Roman" w:hAnsi="Times New Roman" w:cs="Times New Roman"/>
+          <w:sz w:val="20"/>
+          <w:szCs w:val="20"/>
+        </w:rPr>
+        <w:t xml:space="preserve">acquired with a Zeiss LSM 510, </w:t>
+      </w:r>
+      <w:r>
+        <w:rPr>
+          <w:rFonts w:ascii="Times New Roman" w:hAnsi="Times New Roman" w:cs="Times New Roman"/>
+          <w:sz w:val="20"/>
+          <w:szCs w:val="20"/>
+        </w:rPr>
+        <w:t>and</w:t>
+      </w:r>
+      <w:r>
+        <w:rPr>
+          <w:rFonts w:ascii="Times New Roman" w:hAnsi="Times New Roman" w:cs="Times New Roman"/>
+          <w:sz w:val="20"/>
+          <w:szCs w:val="20"/>
+        </w:rPr>
+        <w:t xml:space="preserve"> have the raw file extension </w:t>
       </w:r>
       <w:r>
         <w:rPr>
@@ -8696,82 +9971,17 @@
           <w:sz w:val="20"/>
           <w:szCs w:val="20"/>
         </w:rPr>
-        <w:t xml:space="preserve"> </w:t>
-      </w:r>
-      <w:r>
-        <w:rPr>
-          <w:rFonts w:ascii="Times New Roman" w:hAnsi="Times New Roman" w:cs="Times New Roman"/>
-          <w:position w:val="-14"/>
-          <w:sz w:val="20"/>
-          <w:szCs w:val="20"/>
-        </w:rPr>
-        <w:object w:dxaOrig="420" w:dyaOrig="380">
-          <v:shape id="_x0000_i1042" type="#_x0000_t75" style="width:20.75pt;height:19pt" o:ole="">
-            <v:imagedata r:id="rId45" o:title=""/>
-          </v:shape>
-          <o:OLEObject Type="Embed" ProgID="Equation.DSMT4" ShapeID="_x0000_i1042" DrawAspect="Content" ObjectID="_1450941579" r:id="rId46"/>
-        </w:object>
-      </w:r>
-      <w:r>
-        <w:rPr>
-          <w:rFonts w:ascii="Times New Roman" w:hAnsi="Times New Roman" w:cs="Times New Roman"/>
-          <w:sz w:val="20"/>
-          <w:szCs w:val="20"/>
-        </w:rPr>
-        <w:t xml:space="preserve">and </w:t>
-      </w:r>
-      <w:r>
-        <w:rPr>
-          <w:rFonts w:ascii="Times New Roman" w:hAnsi="Times New Roman" w:cs="Times New Roman"/>
-          <w:position w:val="-14"/>
-          <w:sz w:val="20"/>
-          <w:szCs w:val="20"/>
-        </w:rPr>
-        <w:object w:dxaOrig="460" w:dyaOrig="380">
-          <v:shape id="_x0000_i1043" type="#_x0000_t75" style="width:23.05pt;height:19pt" o:ole="">
-            <v:imagedata r:id="rId47" o:title=""/>
-          </v:shape>
-          <o:OLEObject Type="Embed" ProgID="Equation.DSMT4" ShapeID="_x0000_i1043" DrawAspect="Content" ObjectID="_1450941580" r:id="rId48"/>
-        </w:object>
-      </w:r>
-      <w:r>
-        <w:rPr>
-          <w:rFonts w:ascii="Times New Roman" w:hAnsi="Times New Roman" w:cs="Times New Roman"/>
-          <w:sz w:val="20"/>
-          <w:szCs w:val="20"/>
-        </w:rPr>
-        <w:t>, and</w:t>
-      </w:r>
-      <w:r>
-        <w:rPr>
-          <w:rFonts w:ascii="Times New Roman" w:hAnsi="Times New Roman" w:cs="Times New Roman"/>
-          <w:position w:val="-12"/>
-          <w:sz w:val="20"/>
-          <w:szCs w:val="20"/>
-        </w:rPr>
-        <w:object w:dxaOrig="220" w:dyaOrig="360">
-          <v:shape id="_x0000_i1044" type="#_x0000_t75" style="width:10.95pt;height:17.85pt" o:ole="">
-            <v:imagedata r:id="rId49" o:title=""/>
-          </v:shape>
-          <o:OLEObject Type="Embed" ProgID="Equation.DSMT4" ShapeID="_x0000_i1044" DrawAspect="Content" ObjectID="_1450941581" r:id="rId50"/>
-        </w:object>
-      </w:r>
-      <w:r>
-        <w:rPr>
-          <w:rFonts w:ascii="Times New Roman" w:hAnsi="Times New Roman" w:cs="Times New Roman"/>
-          <w:sz w:val="20"/>
-          <w:szCs w:val="20"/>
-        </w:rPr>
-        <w:t xml:space="preserve"> </w:t>
+        <w:t>.</w:t>
       </w:r>
       <w:proofErr w:type="spellStart"/>
       <w:r>
         <w:rPr>
           <w:rFonts w:ascii="Times New Roman" w:hAnsi="Times New Roman" w:cs="Times New Roman"/>
-          <w:sz w:val="20"/>
-          <w:szCs w:val="20"/>
-        </w:rPr>
-        <w:t>and</w:t>
+          <w:i/>
+          <w:sz w:val="20"/>
+          <w:szCs w:val="20"/>
+        </w:rPr>
+        <w:t>lsm</w:t>
       </w:r>
       <w:proofErr w:type="spellEnd"/>
       <w:r>
@@ -8780,479 +9990,24 @@
           <w:sz w:val="20"/>
           <w:szCs w:val="20"/>
         </w:rPr>
-        <w:t xml:space="preserve">  </w:t>
-      </w:r>
-      <w:r>
-        <w:rPr>
-          <w:rFonts w:ascii="Times New Roman" w:hAnsi="Times New Roman" w:cs="Times New Roman"/>
-          <w:i/>
-          <w:position w:val="-12"/>
-          <w:sz w:val="20"/>
-          <w:szCs w:val="20"/>
-        </w:rPr>
-        <w:object w:dxaOrig="240" w:dyaOrig="360">
-          <v:shape id="_x0000_i1045" type="#_x0000_t75" style="width:12.1pt;height:17.85pt" o:ole="">
-            <v:imagedata r:id="rId51" o:title=""/>
-          </v:shape>
-          <o:OLEObject Type="Embed" ProgID="Equation.DSMT4" ShapeID="_x0000_i1045" DrawAspect="Content" ObjectID="_1450941582" r:id="rId52"/>
-        </w:object>
-      </w:r>
-      <w:r>
-        <w:rPr>
-          <w:rFonts w:ascii="Times New Roman" w:hAnsi="Times New Roman" w:cs="Times New Roman"/>
-          <w:sz w:val="20"/>
-          <w:szCs w:val="20"/>
-        </w:rPr>
-        <w:t xml:space="preserve"> are the pseudo-on rates the off rates, and the concentrations for the first and second complexes.  </w:t>
-      </w:r>
-      <w:r>
-        <w:rPr>
-          <w:rFonts w:ascii="Times New Roman" w:hAnsi="Times New Roman" w:cs="Times New Roman"/>
-          <w:sz w:val="20"/>
-          <w:szCs w:val="20"/>
-        </w:rPr>
-        <w:t>In this case, t</w:t>
-      </w:r>
-      <w:r>
-        <w:rPr>
-          <w:rFonts w:ascii="Times New Roman" w:hAnsi="Times New Roman" w:cs="Times New Roman"/>
-          <w:sz w:val="20"/>
-          <w:szCs w:val="20"/>
-        </w:rPr>
-        <w:t>he FRAP curve is modeled using,</w:t>
-      </w:r>
-    </w:p>
-    <w:p>
-      <w:pPr>
-        <w:pStyle w:val="MTDisplayEquation"/>
-      </w:pPr>
-      <w:r>
-        <w:tab/>
-      </w:r>
-      <w:r>
-        <w:rPr>
-          <w:position w:val="-40"/>
-        </w:rPr>
-        <w:object w:dxaOrig="3280" w:dyaOrig="920">
-          <v:shape id="_x0000_i1046" type="#_x0000_t75" style="width:164.15pt;height:45.5pt" o:ole="">
-            <v:imagedata r:id="rId53" o:title=""/>
-          </v:shape>
-          <o:OLEObject Type="Embed" ProgID="Equation.DSMT4" ShapeID="_x0000_i1046" DrawAspect="Content" ObjectID="_1450941583" r:id="rId54"/>
-        </w:object>
-      </w:r>
-      <w:r>
-        <w:t xml:space="preserve"> </w:t>
-      </w:r>
-      <w:r>
-        <w:tab/>
-      </w:r>
-      <w:r>
-        <w:fldChar w:fldCharType="begin"/>
-      </w:r>
-      <w:r>
-        <w:instrText xml:space="preserve"> MACROBUTTON MTPlaceRef \* MERGEFORMAT </w:instrText>
-      </w:r>
-      <w:r>
-        <w:fldChar w:fldCharType="begin"/>
-      </w:r>
-      <w:r>
-        <w:instrText xml:space="preserve"> SEQ MTEqn \h \* MERGEFORMAT </w:instrText>
-      </w:r>
-      <w:r>
-        <w:fldChar w:fldCharType="end"/>
-      </w:r>
-      <w:r>
-        <w:instrText>(</w:instrText>
-      </w:r>
-      <w:fldSimple w:instr=" SEQ MTChap \c \* Arabic \* MERGEFORMAT ">
-        <w:r>
-          <w:rPr>
-            <w:noProof/>
-          </w:rPr>
-          <w:instrText>1</w:instrText>
-        </w:r>
-      </w:fldSimple>
-      <w:r>
-        <w:instrText>.</w:instrText>
-      </w:r>
-      <w:fldSimple w:instr=" SEQ MTSec \c \* Arabic \* MERGEFORMAT ">
-        <w:r>
-          <w:rPr>
-            <w:noProof/>
-          </w:rPr>
-          <w:instrText>8</w:instrText>
-        </w:r>
-      </w:fldSimple>
-      <w:r>
-        <w:instrText>.</w:instrText>
-      </w:r>
-      <w:fldSimple w:instr=" SEQ MTEqn \c \* Arabic \* MERGEFORMAT ">
-        <w:r>
-          <w:rPr>
-            <w:noProof/>
-          </w:rPr>
-          <w:instrText>10</w:instrText>
-        </w:r>
-      </w:fldSimple>
-      <w:r>
-        <w:instrText>)</w:instrText>
-      </w:r>
-      <w:r>
-        <w:fldChar w:fldCharType="end"/>
-      </w:r>
-    </w:p>
-    <w:p>
-      <w:pPr>
-        <w:rPr>
-          <w:rFonts w:ascii="Times New Roman" w:hAnsi="Times New Roman" w:cs="Times New Roman"/>
-          <w:b/>
-          <w:sz w:val="20"/>
-          <w:szCs w:val="20"/>
-        </w:rPr>
-      </w:pPr>
-      <w:r>
-        <w:rPr>
-          <w:rFonts w:ascii="Times New Roman" w:hAnsi="Times New Roman" w:cs="Times New Roman"/>
-          <w:b/>
-          <w:sz w:val="20"/>
-          <w:szCs w:val="20"/>
-        </w:rPr>
-        <w:t>Curve fitting parameters</w:t>
-      </w:r>
-    </w:p>
-    <w:p>
-      <w:pPr>
-        <w:rPr>
-          <w:rFonts w:ascii="Times New Roman" w:hAnsi="Times New Roman" w:cs="Times New Roman"/>
-          <w:b/>
-          <w:sz w:val="20"/>
-          <w:szCs w:val="20"/>
-        </w:rPr>
-      </w:pPr>
-      <w:r>
-        <w:rPr>
-          <w:rFonts w:ascii="Times New Roman" w:hAnsi="Times New Roman" w:cs="Times New Roman"/>
-          <w:b/>
-          <w:position w:val="-10"/>
-          <w:sz w:val="20"/>
-          <w:szCs w:val="20"/>
-        </w:rPr>
-        <w:object w:dxaOrig="540" w:dyaOrig="320">
-          <v:shape id="_x0000_i1047" type="#_x0000_t75" style="width:27.05pt;height:16.15pt" o:ole="">
-            <v:imagedata r:id="rId55" o:title=""/>
-          </v:shape>
-          <o:OLEObject Type="Embed" ProgID="Equation.DSMT4" ShapeID="_x0000_i1047" DrawAspect="Content" ObjectID="_1450941584" r:id="rId56"/>
-        </w:object>
-      </w:r>
-      <w:r>
-        <w:rPr>
-          <w:rFonts w:ascii="Times New Roman" w:hAnsi="Times New Roman" w:cs="Times New Roman"/>
-          <w:b/>
-          <w:sz w:val="20"/>
-          <w:szCs w:val="20"/>
-        </w:rPr>
-        <w:t xml:space="preserve"> , </w:t>
-      </w:r>
-      <w:r>
-        <w:rPr>
-          <w:rFonts w:ascii="Times New Roman" w:hAnsi="Times New Roman" w:cs="Times New Roman"/>
-          <w:b/>
-          <w:position w:val="-14"/>
-          <w:sz w:val="20"/>
-          <w:szCs w:val="20"/>
-        </w:rPr>
-        <w:object w:dxaOrig="420" w:dyaOrig="380">
-          <v:shape id="_x0000_i1048" type="#_x0000_t75" style="width:20.75pt;height:19pt" o:ole="">
-            <v:imagedata r:id="rId57" o:title=""/>
-          </v:shape>
-          <o:OLEObject Type="Embed" ProgID="Equation.DSMT4" ShapeID="_x0000_i1048" DrawAspect="Content" ObjectID="_1450941585" r:id="rId58"/>
-        </w:object>
-      </w:r>
-      <w:r>
-        <w:rPr>
-          <w:rFonts w:ascii="Times New Roman" w:hAnsi="Times New Roman" w:cs="Times New Roman"/>
-          <w:b/>
-          <w:sz w:val="20"/>
-          <w:szCs w:val="20"/>
-        </w:rPr>
-        <w:t xml:space="preserve"> , </w:t>
-      </w:r>
-      <w:r>
-        <w:rPr>
-          <w:rFonts w:ascii="Times New Roman" w:hAnsi="Times New Roman" w:cs="Times New Roman"/>
-          <w:b/>
-          <w:position w:val="-14"/>
-          <w:sz w:val="20"/>
-          <w:szCs w:val="20"/>
-        </w:rPr>
-        <w:object w:dxaOrig="420" w:dyaOrig="380">
-          <v:shape id="_x0000_i1049" type="#_x0000_t75" style="width:20.75pt;height:19pt" o:ole="">
-            <v:imagedata r:id="rId59" o:title=""/>
-          </v:shape>
-          <o:OLEObject Type="Embed" ProgID="Equation.DSMT4" ShapeID="_x0000_i1049" DrawAspect="Content" ObjectID="_1450941586" r:id="rId60"/>
-        </w:object>
-      </w:r>
-      <w:r>
-        <w:rPr>
-          <w:rFonts w:ascii="Times New Roman" w:hAnsi="Times New Roman" w:cs="Times New Roman"/>
-          <w:b/>
-          <w:sz w:val="20"/>
-          <w:szCs w:val="20"/>
-        </w:rPr>
-        <w:t xml:space="preserve"> , </w:t>
-      </w:r>
-      <w:r>
-        <w:rPr>
-          <w:rFonts w:ascii="Times New Roman" w:hAnsi="Times New Roman" w:cs="Times New Roman"/>
-          <w:b/>
-          <w:position w:val="-14"/>
-          <w:sz w:val="20"/>
-          <w:szCs w:val="20"/>
-        </w:rPr>
-        <w:object w:dxaOrig="460" w:dyaOrig="380">
-          <v:shape id="_x0000_i1050" type="#_x0000_t75" style="width:23.05pt;height:19pt" o:ole="">
-            <v:imagedata r:id="rId61" o:title=""/>
-          </v:shape>
-          <o:OLEObject Type="Embed" ProgID="Equation.DSMT4" ShapeID="_x0000_i1050" DrawAspect="Content" ObjectID="_1450941587" r:id="rId62"/>
-        </w:object>
-      </w:r>
-      <w:r>
-        <w:rPr>
-          <w:rFonts w:ascii="Times New Roman" w:hAnsi="Times New Roman" w:cs="Times New Roman"/>
-          <w:b/>
-          <w:sz w:val="20"/>
-          <w:szCs w:val="20"/>
-        </w:rPr>
-        <w:t xml:space="preserve"> </w:t>
-      </w:r>
-    </w:p>
-    <w:p>
-      <w:pPr>
-        <w:rPr>
-          <w:rFonts w:ascii="Times New Roman" w:hAnsi="Times New Roman" w:cs="Times New Roman"/>
-          <w:b/>
-          <w:sz w:val="20"/>
-          <w:szCs w:val="20"/>
-        </w:rPr>
-      </w:pPr>
-    </w:p>
-    <w:p>
-      <w:pPr>
-        <w:rPr>
-          <w:rFonts w:ascii="Times New Roman" w:hAnsi="Times New Roman" w:cs="Times New Roman"/>
-          <w:b/>
-          <w:sz w:val="20"/>
-          <w:szCs w:val="20"/>
-        </w:rPr>
-      </w:pPr>
-      <w:r>
-        <w:rPr>
-          <w:rFonts w:ascii="Times New Roman" w:hAnsi="Times New Roman" w:cs="Times New Roman"/>
-          <w:b/>
-          <w:sz w:val="20"/>
-          <w:szCs w:val="20"/>
-        </w:rPr>
-        <w:t xml:space="preserve">1.9 </w:t>
-      </w:r>
-      <w:r>
-        <w:rPr>
-          <w:rFonts w:ascii="Times New Roman" w:hAnsi="Times New Roman" w:cs="Times New Roman"/>
-          <w:b/>
-          <w:sz w:val="20"/>
-          <w:szCs w:val="20"/>
-        </w:rPr>
-        <w:fldChar w:fldCharType="begin"/>
-      </w:r>
-      <w:r>
-        <w:rPr>
-          <w:rFonts w:ascii="Times New Roman" w:hAnsi="Times New Roman" w:cs="Times New Roman"/>
-          <w:b/>
-          <w:sz w:val="20"/>
-          <w:szCs w:val="20"/>
-        </w:rPr>
-        <w:instrText xml:space="preserve"> MACROBUTTON MTEditEquationSection2 </w:instrText>
-      </w:r>
-      <w:r>
-        <w:rPr>
-          <w:rStyle w:val="MTEquationSection"/>
-        </w:rPr>
-        <w:instrText>Equation Section (Next)</w:instrText>
-      </w:r>
-      <w:r>
-        <w:rPr>
-          <w:rFonts w:ascii="Times New Roman" w:hAnsi="Times New Roman" w:cs="Times New Roman"/>
-          <w:b/>
-          <w:sz w:val="20"/>
-          <w:szCs w:val="20"/>
-        </w:rPr>
-        <w:fldChar w:fldCharType="begin"/>
-      </w:r>
-      <w:r>
-        <w:rPr>
-          <w:rFonts w:ascii="Times New Roman" w:hAnsi="Times New Roman" w:cs="Times New Roman"/>
-          <w:b/>
-          <w:sz w:val="20"/>
-          <w:szCs w:val="20"/>
-        </w:rPr>
-        <w:instrText xml:space="preserve"> SEQ MTEqn \r \h \* MERGEFORMAT </w:instrText>
-      </w:r>
-      <w:r>
-        <w:rPr>
-          <w:rFonts w:ascii="Times New Roman" w:hAnsi="Times New Roman" w:cs="Times New Roman"/>
-          <w:b/>
-          <w:sz w:val="20"/>
-          <w:szCs w:val="20"/>
-        </w:rPr>
-        <w:fldChar w:fldCharType="end"/>
-      </w:r>
-      <w:r>
-        <w:rPr>
-          <w:rFonts w:ascii="Times New Roman" w:hAnsi="Times New Roman" w:cs="Times New Roman"/>
-          <w:b/>
-          <w:sz w:val="20"/>
-          <w:szCs w:val="20"/>
-        </w:rPr>
-        <w:fldChar w:fldCharType="begin"/>
-      </w:r>
-      <w:r>
-        <w:rPr>
-          <w:rFonts w:ascii="Times New Roman" w:hAnsi="Times New Roman" w:cs="Times New Roman"/>
-          <w:b/>
-          <w:sz w:val="20"/>
-          <w:szCs w:val="20"/>
-        </w:rPr>
-        <w:instrText xml:space="preserve"> SEQ MTSec \h \* MERGEFORMAT </w:instrText>
-      </w:r>
-      <w:r>
-        <w:rPr>
-          <w:rFonts w:ascii="Times New Roman" w:hAnsi="Times New Roman" w:cs="Times New Roman"/>
-          <w:b/>
-          <w:sz w:val="20"/>
-          <w:szCs w:val="20"/>
-        </w:rPr>
-        <w:fldChar w:fldCharType="end"/>
-      </w:r>
-      <w:r>
-        <w:rPr>
-          <w:rFonts w:ascii="Times New Roman" w:hAnsi="Times New Roman" w:cs="Times New Roman"/>
-          <w:b/>
-          <w:sz w:val="20"/>
-          <w:szCs w:val="20"/>
-        </w:rPr>
-        <w:fldChar w:fldCharType="end"/>
-      </w:r>
-      <w:r>
-        <w:rPr>
-          <w:rFonts w:ascii="Times New Roman" w:hAnsi="Times New Roman" w:cs="Times New Roman"/>
-          <w:b/>
-          <w:sz w:val="20"/>
-          <w:szCs w:val="20"/>
-        </w:rPr>
-        <w:t>Using the software</w:t>
-      </w:r>
-      <w:r>
-        <w:rPr>
-          <w:rFonts w:ascii="Times New Roman" w:hAnsi="Times New Roman" w:cs="Times New Roman"/>
-          <w:b/>
-          <w:noProof/>
-          <w:sz w:val="20"/>
-          <w:szCs w:val="20"/>
-        </w:rPr>
-        <w:t xml:space="preserve"> </w:t>
-      </w:r>
-    </w:p>
-    <w:p>
-      <w:pPr>
-        <w:rPr>
-          <w:rFonts w:ascii="Times New Roman" w:hAnsi="Times New Roman" w:cs="Times New Roman"/>
-          <w:sz w:val="20"/>
-          <w:szCs w:val="20"/>
-        </w:rPr>
-      </w:pPr>
-      <w:r>
-        <w:rPr>
-          <w:rFonts w:ascii="Times New Roman" w:hAnsi="Times New Roman" w:cs="Times New Roman"/>
-          <w:sz w:val="20"/>
-          <w:szCs w:val="20"/>
-        </w:rPr>
-        <w:t>FRAP Toolbox begins with a main window (</w:t>
-      </w:r>
-      <w:r>
-        <w:rPr>
-          <w:rFonts w:ascii="Times New Roman" w:hAnsi="Times New Roman" w:cs="Times New Roman"/>
-          <w:b/>
-          <w:sz w:val="20"/>
-          <w:szCs w:val="20"/>
-        </w:rPr>
-        <w:t>Figure 1</w:t>
-      </w:r>
-      <w:r>
-        <w:rPr>
-          <w:rFonts w:ascii="Times New Roman" w:hAnsi="Times New Roman" w:cs="Times New Roman"/>
-          <w:sz w:val="20"/>
-          <w:szCs w:val="20"/>
-        </w:rPr>
-        <w:t xml:space="preserve">), which requires the user to provide several basic inputs.  The first input is the location where raw FRAP data is stored.  The files in the </w:t>
-      </w:r>
-      <w:r>
-        <w:rPr>
-          <w:rFonts w:ascii="Times New Roman" w:hAnsi="Times New Roman" w:cs="Times New Roman"/>
-          <w:sz w:val="20"/>
-          <w:szCs w:val="20"/>
-        </w:rPr>
-        <w:lastRenderedPageBreak/>
-        <w:t xml:space="preserve">selected directory appear in a right hand panel, which allows the user to select one or more files.  In the example in Figure 1 we selected 10 FRAP datasets </w:t>
-      </w:r>
-      <w:r>
-        <w:rPr>
-          <w:rFonts w:ascii="Times New Roman" w:hAnsi="Times New Roman" w:cs="Times New Roman"/>
-          <w:sz w:val="20"/>
-          <w:szCs w:val="20"/>
-        </w:rPr>
-        <w:t xml:space="preserve">which were </w:t>
-      </w:r>
-      <w:r>
-        <w:rPr>
-          <w:rFonts w:ascii="Times New Roman" w:hAnsi="Times New Roman" w:cs="Times New Roman"/>
-          <w:sz w:val="20"/>
-          <w:szCs w:val="20"/>
-        </w:rPr>
-        <w:t xml:space="preserve">acquired with a Zeiss LSM 510, </w:t>
-      </w:r>
-      <w:r>
-        <w:rPr>
-          <w:rFonts w:ascii="Times New Roman" w:hAnsi="Times New Roman" w:cs="Times New Roman"/>
-          <w:sz w:val="20"/>
-          <w:szCs w:val="20"/>
-        </w:rPr>
-        <w:t>and</w:t>
-      </w:r>
-      <w:r>
-        <w:rPr>
-          <w:rFonts w:ascii="Times New Roman" w:hAnsi="Times New Roman" w:cs="Times New Roman"/>
-          <w:sz w:val="20"/>
-          <w:szCs w:val="20"/>
-        </w:rPr>
-        <w:t xml:space="preserve"> have the raw file extension </w:t>
-      </w:r>
-      <w:r>
-        <w:rPr>
-          <w:rFonts w:ascii="Times New Roman" w:hAnsi="Times New Roman" w:cs="Times New Roman"/>
-          <w:i/>
-          <w:sz w:val="20"/>
-          <w:szCs w:val="20"/>
-        </w:rPr>
-        <w:t>.</w:t>
+        <w:t xml:space="preserve">.   </w:t>
+      </w:r>
+      <w:r>
+        <w:rPr>
+          <w:rFonts w:ascii="Times New Roman" w:hAnsi="Times New Roman" w:cs="Times New Roman"/>
+          <w:sz w:val="20"/>
+          <w:szCs w:val="20"/>
+        </w:rPr>
+        <w:t xml:space="preserve">For these datasets we </w:t>
       </w:r>
       <w:proofErr w:type="spellStart"/>
       <w:r>
         <w:rPr>
           <w:rFonts w:ascii="Times New Roman" w:hAnsi="Times New Roman" w:cs="Times New Roman"/>
-          <w:i/>
-          <w:sz w:val="20"/>
-          <w:szCs w:val="20"/>
-        </w:rPr>
-        <w:t>lsm</w:t>
+          <w:sz w:val="20"/>
+          <w:szCs w:val="20"/>
+        </w:rPr>
+        <w:t>photobleached</w:t>
       </w:r>
       <w:proofErr w:type="spellEnd"/>
       <w:r>
@@ -9261,32 +10016,6 @@
           <w:sz w:val="20"/>
           <w:szCs w:val="20"/>
         </w:rPr>
-        <w:t xml:space="preserve">.   </w:t>
-      </w:r>
-      <w:r>
-        <w:rPr>
-          <w:rFonts w:ascii="Times New Roman" w:hAnsi="Times New Roman" w:cs="Times New Roman"/>
-          <w:sz w:val="20"/>
-          <w:szCs w:val="20"/>
-        </w:rPr>
-        <w:t xml:space="preserve">For these datasets we </w:t>
-      </w:r>
-      <w:proofErr w:type="spellStart"/>
-      <w:r>
-        <w:rPr>
-          <w:rFonts w:ascii="Times New Roman" w:hAnsi="Times New Roman" w:cs="Times New Roman"/>
-          <w:sz w:val="20"/>
-          <w:szCs w:val="20"/>
-        </w:rPr>
-        <w:t>photobleached</w:t>
-      </w:r>
-      <w:proofErr w:type="spellEnd"/>
-      <w:r>
-        <w:rPr>
-          <w:rFonts w:ascii="Times New Roman" w:hAnsi="Times New Roman" w:cs="Times New Roman"/>
-          <w:sz w:val="20"/>
-          <w:szCs w:val="20"/>
-        </w:rPr>
         <w:t xml:space="preserve"> a circular region in the nucleus of COS7 cells expressing the Venus fluorescent protein.  </w:t>
       </w:r>
       <w:r>
@@ -9295,17 +10024,7 @@
           <w:sz w:val="20"/>
           <w:szCs w:val="20"/>
         </w:rPr>
-        <w:t>Next, the user must enter a set of basic inputs including which m</w:t>
-      </w:r>
-      <w:bookmarkStart w:id="0" w:name="_GoBack"/>
-      <w:bookmarkEnd w:id="0"/>
-      <w:r>
-        <w:rPr>
-          <w:rFonts w:ascii="Times New Roman" w:hAnsi="Times New Roman" w:cs="Times New Roman"/>
-          <w:sz w:val="20"/>
-          <w:szCs w:val="20"/>
-        </w:rPr>
-        <w:t xml:space="preserve">odel to use for the data analysis, </w:t>
+        <w:t xml:space="preserve">Next, the user must enter a set of basic inputs including which model to use for the data analysis, </w:t>
       </w:r>
       <w:r>
         <w:rPr>
@@ -9597,6 +10316,7 @@
           <w:sz w:val="20"/>
           <w:szCs w:val="20"/>
         </w:rPr>
+        <w:lastRenderedPageBreak/>
         <mc:AlternateContent>
           <mc:Choice Requires="wpg">
             <w:drawing>
@@ -9606,7 +10326,7 @@
                   <wp:align>left</wp:align>
                 </wp:positionH>
                 <wp:positionV relativeFrom="margin">
-                  <wp:posOffset>3468370</wp:posOffset>
+                  <wp:align>bottom</wp:align>
                 </wp:positionV>
                 <wp:extent cx="6391656" cy="3529584"/>
                 <wp:effectExtent l="0" t="0" r="9525" b="0"/>
@@ -9738,7 +10458,7 @@
                           </pic:cNvPicPr>
                         </pic:nvPicPr>
                         <pic:blipFill>
-                          <a:blip r:embed="rId63" cstate="print">
+                          <a:blip r:embed="rId76" cstate="print">
                             <a:extLst>
                               <a:ext uri="{28A0092B-C50C-407E-A947-70E740481C1C}">
                                 <a14:useLocalDpi xmlns:a14="http://schemas.microsoft.com/office/drawing/2010/main" val="0"/>
@@ -9773,7 +10493,7 @@
           </mc:Choice>
           <mc:Fallback>
             <w:pict>
-              <v:group id="Group 18" o:spid="_x0000_s1029" style="position:absolute;margin-left:0;margin-top:273.1pt;width:503.3pt;height:277.9pt;z-index:251664384;mso-position-horizontal:left;mso-position-horizontal-relative:margin;mso-position-vertical-relative:margin;mso-width-relative:margin;mso-height-relative:margin" coordsize="63929,35314" o:gfxdata="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">
+              <v:group id="Group 18" o:spid="_x0000_s1029" style="position:absolute;margin-left:0;margin-top:0;width:503.3pt;height:277.9pt;z-index:251664384;mso-position-horizontal:left;mso-position-horizontal-relative:margin;mso-position-vertical:bottom;mso-position-vertical-relative:margin;mso-width-relative:margin;mso-height-relative:margin" coordsize="63929,35314" o:gfxdata="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">
                 <v:shape id="Text Box 2" o:spid="_x0000_s1030" type="#_x0000_t202" style="position:absolute;top:25776;width:62896;height:9538;visibility:visible;mso-wrap-style:square;v-text-anchor:top" o:gfxdata="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" stroked="f">
                   <v:textbox style="mso-fit-shape-to-text:t" inset="0,0,0,0">
                     <w:txbxContent>
@@ -9855,7 +10575,7 @@
                   </v:textbox>
                 </v:shape>
                 <v:shape id="Picture 17" o:spid="_x0000_s1031" type="#_x0000_t75" style="position:absolute;width:63929;height:25382;visibility:visible;mso-wrap-style:square" o:gfxdata="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">
-                  <v:imagedata r:id="rId64" o:title=""/>
+                  <v:imagedata r:id="rId77" o:title=""/>
                   <v:path arrowok="t"/>
                 </v:shape>
                 <w10:wrap type="square" anchorx="margin" anchory="margin"/>
@@ -9880,7 +10600,7 @@
                   <wp:align>right</wp:align>
                 </wp:positionH>
                 <wp:positionV relativeFrom="margin">
-                  <wp:posOffset>1467485</wp:posOffset>
+                  <wp:align>top</wp:align>
                 </wp:positionV>
                 <wp:extent cx="2880360" cy="1627632"/>
                 <wp:effectExtent l="0" t="0" r="0" b="0"/>
@@ -9997,7 +10717,7 @@
                           </pic:cNvPicPr>
                         </pic:nvPicPr>
                         <pic:blipFill>
-                          <a:blip r:embed="rId65" cstate="print">
+                          <a:blip r:embed="rId78" cstate="print">
                             <a:extLst>
                               <a:ext uri="{28A0092B-C50C-407E-A947-70E740481C1C}">
                                 <a14:useLocalDpi xmlns:a14="http://schemas.microsoft.com/office/drawing/2010/main" val="0"/>
@@ -10029,7 +10749,7 @@
           </mc:Choice>
           <mc:Fallback>
             <w:pict>
-              <v:group id="Group 11" o:spid="_x0000_s1032" style="position:absolute;margin-left:175.6pt;margin-top:115.55pt;width:226.8pt;height:128.15pt;z-index:251668480;mso-position-horizontal:right;mso-position-horizontal-relative:margin;mso-position-vertical-relative:margin;mso-height-relative:margin" coordsize="28809,16313" o:gfxdata="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">
+              <v:group id="Group 11" o:spid="_x0000_s1032" style="position:absolute;margin-left:175.6pt;margin-top:0;width:226.8pt;height:128.15pt;z-index:251668480;mso-position-horizontal:right;mso-position-horizontal-relative:margin;mso-position-vertical:top;mso-position-vertical-relative:margin;mso-height-relative:margin" coordsize="28809,16313" o:gfxdata="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">
                 <v:shape id="Text Box 2" o:spid="_x0000_s1033" type="#_x0000_t202" style="position:absolute;top:12611;width:28809;height:3702;visibility:visible;mso-wrap-style:square;v-text-anchor:top" o:gfxdata="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" stroked="f">
                   <v:textbox style="mso-fit-shape-to-text:t" inset="0,0,0,0">
                     <w:txbxContent>
@@ -10096,7 +10816,7 @@
                   </v:textbox>
                 </v:shape>
                 <v:shape id="Picture 6" o:spid="_x0000_s1034" type="#_x0000_t75" style="position:absolute;width:28772;height:12454;visibility:visible;mso-wrap-style:square" o:gfxdata="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">
-                  <v:imagedata r:id="rId66" o:title=""/>
+                  <v:imagedata r:id="rId79" o:title=""/>
                   <v:path arrowok="t"/>
                 </v:shape>
                 <w10:wrap type="square" anchorx="margin" anchory="margin"/>
@@ -10111,16 +10831,7 @@
           <w:sz w:val="20"/>
           <w:szCs w:val="20"/>
         </w:rPr>
-        <w:t xml:space="preserve">Next, the user will press the Run button to fit the FRAP data.  As the software finishes the fitting routine, several windows will automatically pop up to provide the user with the ability to visually inspect the results of the fitting routine.  For the case </w:t>
-      </w:r>
-      <w:r>
-        <w:rPr>
-          <w:rFonts w:ascii="Times New Roman" w:hAnsi="Times New Roman" w:cs="Times New Roman"/>
-          <w:sz w:val="20"/>
-          <w:szCs w:val="20"/>
-        </w:rPr>
-        <w:lastRenderedPageBreak/>
-        <w:t>of the diffusion model, the initial condition</w:t>
+        <w:t>Next, the user will press the Run button to fit the FRAP data.  As the software finishes the fitting routine, several windows will automatically pop up to provide the user with the ability to visually inspect the results of the fitting routine.  For the case of the diffusion model, the initial condition</w:t>
       </w:r>
       <w:r>
         <w:rPr>
@@ -10425,19 +11136,20 @@
           <w:sz w:val="20"/>
           <w:szCs w:val="20"/>
         </w:rPr>
+        <w:lastRenderedPageBreak/>
         <mc:AlternateContent>
           <mc:Choice Requires="wpg">
             <w:drawing>
               <wp:anchor distT="0" distB="0" distL="114300" distR="114300" simplePos="0" relativeHeight="251671552" behindDoc="0" locked="0" layoutInCell="1" allowOverlap="1" wp14:anchorId="2B2F7094" wp14:editId="55FE99A2">
                 <wp:simplePos x="0" y="0"/>
-                <wp:positionH relativeFrom="column">
-                  <wp:posOffset>1706270</wp:posOffset>
+                <wp:positionH relativeFrom="margin">
+                  <wp:align>right</wp:align>
                 </wp:positionH>
-                <wp:positionV relativeFrom="paragraph">
-                  <wp:posOffset>-464744</wp:posOffset>
+                <wp:positionV relativeFrom="margin">
+                  <wp:align>top</wp:align>
                 </wp:positionV>
-                <wp:extent cx="4696359" cy="6323965"/>
-                <wp:effectExtent l="0" t="0" r="9525" b="0"/>
+                <wp:extent cx="4700016" cy="6327648"/>
+                <wp:effectExtent l="0" t="0" r="5715" b="0"/>
                 <wp:wrapSquare wrapText="bothSides"/>
                 <wp:docPr id="12" name="Group 12"/>
                 <wp:cNvGraphicFramePr/>
@@ -10448,7 +11160,7 @@
                       <wpg:grpSpPr>
                         <a:xfrm>
                           <a:off x="0" y="0"/>
-                          <a:ext cx="4696359" cy="6323965"/>
+                          <a:ext cx="4700016" cy="6327648"/>
                           <a:chOff x="0" y="0"/>
                           <a:chExt cx="4696359" cy="6323965"/>
                         </a:xfrm>
@@ -10461,7 +11173,7 @@
                           </pic:cNvPicPr>
                         </pic:nvPicPr>
                         <pic:blipFill>
-                          <a:blip r:embed="rId67" cstate="print">
+                          <a:blip r:embed="rId80" cstate="print">
                             <a:extLst>
                               <a:ext uri="{28A0092B-C50C-407E-A947-70E740481C1C}">
                                 <a14:useLocalDpi xmlns:a14="http://schemas.microsoft.com/office/drawing/2010/main" val="0"/>
@@ -10634,14 +11346,20 @@
                     </wpg:wgp>
                   </a:graphicData>
                 </a:graphic>
+                <wp14:sizeRelH relativeFrom="margin">
+                  <wp14:pctWidth>0</wp14:pctWidth>
+                </wp14:sizeRelH>
+                <wp14:sizeRelV relativeFrom="margin">
+                  <wp14:pctHeight>0</wp14:pctHeight>
+                </wp14:sizeRelV>
               </wp:anchor>
             </w:drawing>
           </mc:Choice>
           <mc:Fallback>
             <w:pict>
-              <v:group id="Group 12" o:spid="_x0000_s1035" style="position:absolute;margin-left:134.35pt;margin-top:-36.6pt;width:369.8pt;height:497.95pt;z-index:251671552" coordsize="46963,63239" o:gfxdata="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">
+              <v:group id="Group 12" o:spid="_x0000_s1035" style="position:absolute;margin-left:318.9pt;margin-top:0;width:370.1pt;height:498.25pt;z-index:251671552;mso-position-horizontal:right;mso-position-horizontal-relative:margin;mso-position-vertical:top;mso-position-vertical-relative:margin;mso-width-relative:margin;mso-height-relative:margin" coordsize="46963,63239" o:gfxdata="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">
                 <v:shape id="Picture 2" o:spid="_x0000_s1036" type="#_x0000_t75" style="position:absolute;width:46963;height:55668;visibility:visible;mso-wrap-style:square" o:gfxdata="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">
-                  <v:imagedata r:id="rId68" o:title=""/>
+                  <v:imagedata r:id="rId81" o:title=""/>
                   <v:path arrowok="t"/>
                 </v:shape>
                 <v:shape id="Text Box 2" o:spid="_x0000_s1037" type="#_x0000_t202" style="position:absolute;top:56032;width:46926;height:7207;visibility:visible;mso-wrap-style:square;v-text-anchor:top" o:gfxdata="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" stroked="f">
@@ -10768,7 +11486,7 @@
                     </w:txbxContent>
                   </v:textbox>
                 </v:shape>
-                <w10:wrap type="square"/>
+                <w10:wrap type="square" anchorx="margin" anchory="margin"/>
               </v:group>
             </w:pict>
           </mc:Fallback>
@@ -10807,7 +11525,17 @@
           <w:sz w:val="20"/>
           <w:szCs w:val="20"/>
         </w:rPr>
-        <w:t xml:space="preserve">FRAP Toolbox has several built in warning dialogs which will display when it detects potential errors.  For example, when batch processing; all of the datasets must have been acquired using identical settings.  If the </w:t>
+        <w:t>FRAP Toolbox has several built in wa</w:t>
+      </w:r>
+      <w:bookmarkStart w:id="0" w:name="_GoBack"/>
+      <w:bookmarkEnd w:id="0"/>
+      <w:r>
+        <w:rPr>
+          <w:rFonts w:ascii="Times New Roman" w:hAnsi="Times New Roman" w:cs="Times New Roman"/>
+          <w:sz w:val="20"/>
+          <w:szCs w:val="20"/>
+        </w:rPr>
+        <w:t xml:space="preserve">rning dialogs which will display when it detects potential errors.  For example, when batch processing; all of the datasets must have been acquired using identical settings.  If the </w:t>
       </w:r>
       <w:r>
         <w:rPr>
@@ -10841,7 +11569,7 @@
         </w:rPr>
         <w:t xml:space="preserve"> on the FRAP Toolbox website at: </w:t>
       </w:r>
-      <w:hyperlink r:id="rId69" w:history="1">
+      <w:hyperlink r:id="rId82" w:history="1">
         <w:r>
           <w:rPr>
             <w:rStyle w:val="Hyperlink"/>
@@ -10866,18 +11594,9 @@
           <w:sz w:val="20"/>
           <w:szCs w:val="20"/>
         </w:rPr>
-        <w:t xml:space="preserve">  Or by contacting us directly via </w:t>
-      </w:r>
-      <w:r>
-        <w:rPr>
-          <w:rFonts w:ascii="Times New Roman" w:hAnsi="Times New Roman" w:cs="Times New Roman"/>
-          <w:sz w:val="20"/>
-          <w:szCs w:val="20"/>
-        </w:rPr>
-        <w:lastRenderedPageBreak/>
-        <w:t xml:space="preserve">email: </w:t>
-      </w:r>
-      <w:hyperlink r:id="rId70" w:history="1">
+        <w:t xml:space="preserve">  Or by contacting us directly via email: </w:t>
+      </w:r>
+      <w:hyperlink r:id="rId83" w:history="1">
         <w:r>
           <w:rPr>
             <w:rStyle w:val="Hyperlink"/>
@@ -11191,6 +11910,7 @@
     </w:p>
     <w:p>
       <w:r>
+        <w:lastRenderedPageBreak/>
         <w:fldChar w:fldCharType="end"/>
       </w:r>
     </w:p>

</xml_diff>

<commit_message>
No decay fit when normalizing by cell; fixed the prompt for bleach ROI when using user defined ROI; defaulted all values in the fitting dialog to the end of the frap data
</commit_message>
<xml_diff>
--- a/User guide.docx
+++ b/User guide.docx
@@ -566,8 +566,6 @@
           <w:szCs w:val="20"/>
         </w:rPr>
       </w:pPr>
-      <w:bookmarkStart w:id="0" w:name="_GoBack"/>
-      <w:bookmarkEnd w:id="0"/>
     </w:p>
     <w:p>
       <w:pPr>
@@ -4227,7 +4225,15 @@
           <w:sz w:val="20"/>
           <w:szCs w:val="20"/>
         </w:rPr>
-        <w:t xml:space="preserve">the MATLAB Compiler Runtime, </w:t>
+        <w:t xml:space="preserve">the MATLAB Compiler Runtime </w:t>
+      </w:r>
+      <w:r>
+        <w:rPr>
+          <w:rFonts w:ascii="Times New Roman" w:hAnsi="Times New Roman" w:cs="Times New Roman"/>
+          <w:sz w:val="20"/>
+          <w:szCs w:val="20"/>
+        </w:rPr>
+        <w:t xml:space="preserve">by double clicking on the </w:t>
       </w:r>
       <w:r>
         <w:rPr>
@@ -4236,38 +4242,11 @@
           <w:sz w:val="20"/>
           <w:szCs w:val="20"/>
         </w:rPr>
-        <w:t>MCR</w:t>
-      </w:r>
-      <w:r>
-        <w:rPr>
-          <w:rFonts w:ascii="Times New Roman" w:hAnsi="Times New Roman" w:cs="Times New Roman"/>
-          <w:i/>
-          <w:sz w:val="20"/>
-          <w:szCs w:val="20"/>
-        </w:rPr>
-        <w:t>_R2013a_win32_installer</w:t>
-      </w:r>
-      <w:r>
-        <w:rPr>
-          <w:rFonts w:ascii="Times New Roman" w:hAnsi="Times New Roman" w:cs="Times New Roman"/>
-          <w:i/>
-          <w:sz w:val="20"/>
-          <w:szCs w:val="20"/>
-        </w:rPr>
-        <w:t>.exe</w:t>
-      </w:r>
-      <w:r>
-        <w:rPr>
-          <w:rFonts w:ascii="Times New Roman" w:hAnsi="Times New Roman" w:cs="Times New Roman"/>
-          <w:sz w:val="20"/>
-          <w:szCs w:val="20"/>
-        </w:rPr>
-        <w:t>,</w:t>
-      </w:r>
-      <w:r>
-        <w:rPr>
-          <w:rFonts w:ascii="Times New Roman" w:hAnsi="Times New Roman" w:cs="Times New Roman"/>
-          <w:i/>
+        <w:t>MCR_R2013a_win32_installer.exe</w:t>
+      </w:r>
+      <w:r>
+        <w:rPr>
+          <w:rFonts w:ascii="Times New Roman" w:hAnsi="Times New Roman" w:cs="Times New Roman"/>
           <w:sz w:val="20"/>
           <w:szCs w:val="20"/>
         </w:rPr>
@@ -4279,7 +4258,7 @@
           <w:sz w:val="20"/>
           <w:szCs w:val="20"/>
         </w:rPr>
-        <w:t>by double clicking on the file, and following the on screen instructions</w:t>
+        <w:t>file, and following the on screen instructions</w:t>
       </w:r>
       <w:r>
         <w:rPr>
@@ -4570,7 +4549,23 @@
           <w:sz w:val="20"/>
           <w:szCs w:val="20"/>
         </w:rPr>
-        <w:t xml:space="preserve">You can now run </w:t>
+        <w:t>You can now run</w:t>
+      </w:r>
+      <w:r>
+        <w:rPr>
+          <w:rFonts w:ascii="Times New Roman" w:hAnsi="Times New Roman" w:cs="Times New Roman"/>
+          <w:sz w:val="20"/>
+          <w:szCs w:val="20"/>
+        </w:rPr>
+        <w:t xml:space="preserve"> FRAP-Toolbox</w:t>
+      </w:r>
+      <w:r>
+        <w:rPr>
+          <w:rFonts w:ascii="Times New Roman" w:hAnsi="Times New Roman" w:cs="Times New Roman"/>
+          <w:sz w:val="20"/>
+          <w:szCs w:val="20"/>
+        </w:rPr>
+        <w:t xml:space="preserve"> by double clicking the </w:t>
       </w:r>
       <w:r>
         <w:rPr>
@@ -4587,7 +4582,15 @@
           <w:sz w:val="20"/>
           <w:szCs w:val="20"/>
         </w:rPr>
-        <w:t xml:space="preserve"> by double clicking the file.</w:t>
+        <w:t xml:space="preserve"> </w:t>
+      </w:r>
+      <w:r>
+        <w:rPr>
+          <w:rFonts w:ascii="Times New Roman" w:hAnsi="Times New Roman" w:cs="Times New Roman"/>
+          <w:sz w:val="20"/>
+          <w:szCs w:val="20"/>
+        </w:rPr>
+        <w:t>file.</w:t>
       </w:r>
     </w:p>
     <w:p>
@@ -4932,7 +4935,15 @@
           <w:sz w:val="20"/>
           <w:szCs w:val="20"/>
         </w:rPr>
-        <w:t xml:space="preserve">the MATLAB Compiler Runtime, </w:t>
+        <w:t xml:space="preserve">the MATLAB Compiler Runtime </w:t>
+      </w:r>
+      <w:r>
+        <w:rPr>
+          <w:rFonts w:ascii="Times New Roman" w:hAnsi="Times New Roman" w:cs="Times New Roman"/>
+          <w:sz w:val="20"/>
+          <w:szCs w:val="20"/>
+        </w:rPr>
+        <w:t xml:space="preserve">by double clicking on the </w:t>
       </w:r>
       <w:r>
         <w:rPr>
@@ -4967,15 +4978,15 @@
           <w:sz w:val="20"/>
           <w:szCs w:val="20"/>
         </w:rPr>
-        <w:t>,</w:t>
-      </w:r>
-      <w:r>
-        <w:rPr>
-          <w:rFonts w:ascii="Times New Roman" w:hAnsi="Times New Roman" w:cs="Times New Roman"/>
-          <w:sz w:val="20"/>
-          <w:szCs w:val="20"/>
-        </w:rPr>
-        <w:t xml:space="preserve"> by double clicking on the file, and following the on screen instructions.</w:t>
+        <w:t xml:space="preserve"> </w:t>
+      </w:r>
+      <w:r>
+        <w:rPr>
+          <w:rFonts w:ascii="Times New Roman" w:hAnsi="Times New Roman" w:cs="Times New Roman"/>
+          <w:sz w:val="20"/>
+          <w:szCs w:val="20"/>
+        </w:rPr>
+        <w:t>file, and following the on screen instructions.</w:t>
       </w:r>
     </w:p>
     <w:p>
@@ -6176,15 +6187,7 @@
           <w:sz w:val="20"/>
           <w:szCs w:val="20"/>
         </w:rPr>
-        <w:t xml:space="preserve"> loss of fluorescence in a compartment due to the bleaching event are both inherently corrected if the images are normalized by the mean intensity of the cell.</w:t>
-      </w:r>
-      <w:r>
-        <w:rPr>
-          <w:rFonts w:ascii="Times New Roman" w:hAnsi="Times New Roman" w:cs="Times New Roman"/>
-          <w:sz w:val="20"/>
-          <w:szCs w:val="20"/>
-        </w:rPr>
-        <w:t xml:space="preserve">  </w:t>
+        <w:t xml:space="preserve"> loss of fluorescence in a compartment due to the bleaching event are both inherently corrected if the images are normalized by the mean intensity of the cell.  </w:t>
       </w:r>
       <w:r>
         <w:rPr>
@@ -6343,39 +6346,7 @@
           <w:sz w:val="20"/>
           <w:szCs w:val="20"/>
         </w:rPr>
-        <w:t>Use a circular bleach ROI</w:t>
-      </w:r>
-      <w:r>
-        <w:rPr>
-          <w:rFonts w:ascii="Times New Roman" w:hAnsi="Times New Roman" w:cs="Times New Roman"/>
-          <w:sz w:val="20"/>
-          <w:szCs w:val="20"/>
-        </w:rPr>
-        <w:t xml:space="preserve"> or a user defined polygon</w:t>
-      </w:r>
-      <w:r>
-        <w:rPr>
-          <w:rFonts w:ascii="Times New Roman" w:hAnsi="Times New Roman" w:cs="Times New Roman"/>
-          <w:sz w:val="20"/>
-          <w:szCs w:val="20"/>
-        </w:rPr>
-        <w:t xml:space="preserve">, </w:t>
-      </w:r>
-      <w:r>
-        <w:rPr>
-          <w:rFonts w:ascii="Times New Roman" w:hAnsi="Times New Roman" w:cs="Times New Roman"/>
-          <w:sz w:val="20"/>
-          <w:szCs w:val="20"/>
-        </w:rPr>
-        <w:t xml:space="preserve">If the bleach geometry is circular, </w:t>
-      </w:r>
-      <w:r>
-        <w:rPr>
-          <w:rFonts w:ascii="Times New Roman" w:hAnsi="Times New Roman" w:cs="Times New Roman"/>
-          <w:sz w:val="20"/>
-          <w:szCs w:val="20"/>
-        </w:rPr>
-        <w:t>record the (</w:t>
+        <w:t>Use a circular bleach ROI or a user defined polygon, If the bleach geometry is circular, record the (</w:t>
       </w:r>
       <w:proofErr w:type="spellStart"/>
       <w:r>
@@ -7232,7 +7203,7 @@
           <v:shape id="_x0000_i1025" type="#_x0000_t75" style="width:304.7pt;height:50.1pt" o:ole="">
             <v:imagedata r:id="rId11" o:title=""/>
           </v:shape>
-          <o:OLEObject Type="Embed" ProgID="Equation.DSMT4" ShapeID="_x0000_i1025" DrawAspect="Content" ObjectID="_1451808100" r:id="rId12"/>
+          <o:OLEObject Type="Embed" ProgID="Equation.DSMT4" ShapeID="_x0000_i1025" DrawAspect="Content" ObjectID="_1452003046" r:id="rId12"/>
         </w:object>
       </w:r>
       <w:r>
@@ -7845,7 +7816,7 @@
           <v:shape id="_x0000_i1026" type="#_x0000_t75" style="width:179.15pt;height:39.75pt" o:ole="">
             <v:imagedata r:id="rId13" o:title=""/>
           </v:shape>
-          <o:OLEObject Type="Embed" ProgID="Equation.DSMT4" ShapeID="_x0000_i1026" DrawAspect="Content" ObjectID="_1451808101" r:id="rId14"/>
+          <o:OLEObject Type="Embed" ProgID="Equation.DSMT4" ShapeID="_x0000_i1026" DrawAspect="Content" ObjectID="_1452003047" r:id="rId14"/>
         </w:object>
       </w:r>
       <w:r>
@@ -8133,10 +8104,10 @@
           <w:position w:val="-28"/>
         </w:rPr>
         <w:object w:dxaOrig="1100" w:dyaOrig="660">
-          <v:shape id="_x0000_i1058" type="#_x0000_t75" style="width:54.7pt;height:32.85pt" o:ole="">
+          <v:shape id="_x0000_i1027" type="#_x0000_t75" style="width:54.7pt;height:32.85pt" o:ole="">
             <v:imagedata r:id="rId15" o:title=""/>
           </v:shape>
-          <o:OLEObject Type="Embed" ProgID="Equation.DSMT4" ShapeID="_x0000_i1058" DrawAspect="Content" ObjectID="_1451808102" r:id="rId16"/>
+          <o:OLEObject Type="Embed" ProgID="Equation.DSMT4" ShapeID="_x0000_i1027" DrawAspect="Content" ObjectID="_1452003048" r:id="rId16"/>
         </w:object>
       </w:r>
       <w:r>
@@ -8206,10 +8177,10 @@
           <w:position w:val="-12"/>
         </w:rPr>
         <w:object w:dxaOrig="279" w:dyaOrig="360">
-          <v:shape id="_x0000_i1059" type="#_x0000_t75" style="width:13.8pt;height:17.85pt" o:ole="">
+          <v:shape id="_x0000_i1028" type="#_x0000_t75" style="width:13.8pt;height:17.85pt" o:ole="">
             <v:imagedata r:id="rId17" o:title=""/>
           </v:shape>
-          <o:OLEObject Type="Embed" ProgID="Equation.DSMT4" ShapeID="_x0000_i1059" DrawAspect="Content" ObjectID="_1451808103" r:id="rId18"/>
+          <o:OLEObject Type="Embed" ProgID="Equation.DSMT4" ShapeID="_x0000_i1028" DrawAspect="Content" ObjectID="_1452003049" r:id="rId18"/>
         </w:object>
       </w:r>
       <w:r>
@@ -8228,10 +8199,10 @@
           <w:position w:val="-4"/>
         </w:rPr>
         <w:object w:dxaOrig="220" w:dyaOrig="260">
-          <v:shape id="_x0000_i1060" type="#_x0000_t75" style="width:10.95pt;height:13.25pt" o:ole="">
+          <v:shape id="_x0000_i1029" type="#_x0000_t75" style="width:10.95pt;height:13.25pt" o:ole="">
             <v:imagedata r:id="rId19" o:title=""/>
           </v:shape>
-          <o:OLEObject Type="Embed" ProgID="Equation.DSMT4" ShapeID="_x0000_i1060" DrawAspect="Content" ObjectID="_1451808104" r:id="rId20"/>
+          <o:OLEObject Type="Embed" ProgID="Equation.DSMT4" ShapeID="_x0000_i1029" DrawAspect="Content" ObjectID="_1452003050" r:id="rId20"/>
         </w:object>
       </w:r>
       <w:r>
@@ -8242,10 +8213,10 @@
           <w:position w:val="-10"/>
         </w:rPr>
         <w:object w:dxaOrig="200" w:dyaOrig="260">
-          <v:shape id="_x0000_i1061" type="#_x0000_t75" style="width:9.8pt;height:13.25pt" o:ole="">
+          <v:shape id="_x0000_i1030" type="#_x0000_t75" style="width:9.8pt;height:13.25pt" o:ole="">
             <v:imagedata r:id="rId21" o:title=""/>
           </v:shape>
-          <o:OLEObject Type="Embed" ProgID="Equation.DSMT4" ShapeID="_x0000_i1061" DrawAspect="Content" ObjectID="_1451808105" r:id="rId22"/>
+          <o:OLEObject Type="Embed" ProgID="Equation.DSMT4" ShapeID="_x0000_i1030" DrawAspect="Content" ObjectID="_1452003051" r:id="rId22"/>
         </w:object>
       </w:r>
       <w:r>
@@ -8256,10 +8227,10 @@
           <w:position w:val="-4"/>
         </w:rPr>
         <w:object w:dxaOrig="240" w:dyaOrig="260">
-          <v:shape id="_x0000_i1062" type="#_x0000_t75" style="width:12.1pt;height:13.25pt" o:ole="">
+          <v:shape id="_x0000_i1031" type="#_x0000_t75" style="width:12.1pt;height:13.25pt" o:ole="">
             <v:imagedata r:id="rId23" o:title=""/>
           </v:shape>
-          <o:OLEObject Type="Embed" ProgID="Equation.DSMT4" ShapeID="_x0000_i1062" DrawAspect="Content" ObjectID="_1451808106" r:id="rId24"/>
+          <o:OLEObject Type="Embed" ProgID="Equation.DSMT4" ShapeID="_x0000_i1031" DrawAspect="Content" ObjectID="_1452003052" r:id="rId24"/>
         </w:object>
       </w:r>
       <w:r>
@@ -8274,10 +8245,10 @@
           <w:position w:val="-10"/>
         </w:rPr>
         <w:object w:dxaOrig="400" w:dyaOrig="320">
-          <v:shape id="_x0000_i1063" type="#_x0000_t75" style="width:20.15pt;height:16.15pt" o:ole="">
+          <v:shape id="_x0000_i1032" type="#_x0000_t75" style="width:20.15pt;height:16.15pt" o:ole="">
             <v:imagedata r:id="rId25" o:title=""/>
           </v:shape>
-          <o:OLEObject Type="Embed" ProgID="Equation.DSMT4" ShapeID="_x0000_i1063" DrawAspect="Content" ObjectID="_1451808107" r:id="rId26"/>
+          <o:OLEObject Type="Embed" ProgID="Equation.DSMT4" ShapeID="_x0000_i1032" DrawAspect="Content" ObjectID="_1452003053" r:id="rId26"/>
         </w:object>
       </w:r>
       <w:r>
@@ -8376,10 +8347,10 @@
           <w:position w:val="-10"/>
         </w:rPr>
         <w:object w:dxaOrig="1240" w:dyaOrig="380">
-          <v:shape id="_x0000_i1027" type="#_x0000_t75" style="width:62.2pt;height:19pt" o:ole="">
+          <v:shape id="_x0000_i1033" type="#_x0000_t75" style="width:62.2pt;height:19pt" o:ole="">
             <v:imagedata r:id="rId27" o:title=""/>
           </v:shape>
-          <o:OLEObject Type="Embed" ProgID="Equation.DSMT4" ShapeID="_x0000_i1027" DrawAspect="Content" ObjectID="_1451808108" r:id="rId28"/>
+          <o:OLEObject Type="Embed" ProgID="Equation.DSMT4" ShapeID="_x0000_i1033" DrawAspect="Content" ObjectID="_1452003054" r:id="rId28"/>
         </w:object>
       </w:r>
       <w:r>
@@ -8520,10 +8491,10 @@
           <w:position w:val="-16"/>
         </w:rPr>
         <w:object w:dxaOrig="2920" w:dyaOrig="440">
-          <v:shape id="_x0000_i1028" type="#_x0000_t75" style="width:145.75pt;height:21.9pt" o:ole="">
+          <v:shape id="_x0000_i1034" type="#_x0000_t75" style="width:145.75pt;height:21.9pt" o:ole="">
             <v:imagedata r:id="rId29" o:title=""/>
           </v:shape>
-          <o:OLEObject Type="Embed" ProgID="Equation.DSMT4" ShapeID="_x0000_i1028" DrawAspect="Content" ObjectID="_1451808109" r:id="rId30"/>
+          <o:OLEObject Type="Embed" ProgID="Equation.DSMT4" ShapeID="_x0000_i1034" DrawAspect="Content" ObjectID="_1452003055" r:id="rId30"/>
         </w:object>
       </w:r>
       <w:r>
@@ -8809,10 +8780,10 @@
           <w:position w:val="-10"/>
         </w:rPr>
         <w:object w:dxaOrig="1780" w:dyaOrig="360">
-          <v:shape id="_x0000_i1029" type="#_x0000_t75" style="width:89.3pt;height:17.85pt" o:ole="">
+          <v:shape id="_x0000_i1035" type="#_x0000_t75" style="width:89.3pt;height:17.85pt" o:ole="">
             <v:imagedata r:id="rId31" o:title=""/>
           </v:shape>
-          <o:OLEObject Type="Embed" ProgID="Equation.DSMT4" ShapeID="_x0000_i1029" DrawAspect="Content" ObjectID="_1451808110" r:id="rId32"/>
+          <o:OLEObject Type="Embed" ProgID="Equation.DSMT4" ShapeID="_x0000_i1035" DrawAspect="Content" ObjectID="_1452003056" r:id="rId32"/>
         </w:object>
       </w:r>
       <w:r>
@@ -8987,10 +8958,10 @@
           <w:position w:val="-18"/>
         </w:rPr>
         <w:object w:dxaOrig="1100" w:dyaOrig="480">
-          <v:shape id="_x0000_i1030" type="#_x0000_t75" style="width:54.7pt;height:24.2pt" o:ole="">
+          <v:shape id="_x0000_i1036" type="#_x0000_t75" style="width:54.7pt;height:24.2pt" o:ole="">
             <v:imagedata r:id="rId33" o:title=""/>
           </v:shape>
-          <o:OLEObject Type="Embed" ProgID="Equation.DSMT4" ShapeID="_x0000_i1030" DrawAspect="Content" ObjectID="_1451808111" r:id="rId34"/>
+          <o:OLEObject Type="Embed" ProgID="Equation.DSMT4" ShapeID="_x0000_i1036" DrawAspect="Content" ObjectID="_1452003057" r:id="rId34"/>
         </w:object>
       </w:r>
       <w:r>
@@ -9104,10 +9075,10 @@
           <w:szCs w:val="20"/>
         </w:rPr>
         <w:object w:dxaOrig="760" w:dyaOrig="380">
-          <v:shape id="_x0000_i1031" type="#_x0000_t75" style="width:38pt;height:19pt" o:ole="">
+          <v:shape id="_x0000_i1037" type="#_x0000_t75" style="width:38pt;height:19pt" o:ole="">
             <v:imagedata r:id="rId35" o:title=""/>
           </v:shape>
-          <o:OLEObject Type="Embed" ProgID="Equation.DSMT4" ShapeID="_x0000_i1031" DrawAspect="Content" ObjectID="_1451808112" r:id="rId36"/>
+          <o:OLEObject Type="Embed" ProgID="Equation.DSMT4" ShapeID="_x0000_i1037" DrawAspect="Content" ObjectID="_1452003058" r:id="rId36"/>
         </w:object>
       </w:r>
       <w:r>
@@ -9131,10 +9102,10 @@
           <w:position w:val="-24"/>
         </w:rPr>
         <w:object w:dxaOrig="1760" w:dyaOrig="620">
-          <v:shape id="_x0000_i1032" type="#_x0000_t75" style="width:88.15pt;height:31.1pt" o:ole="">
+          <v:shape id="_x0000_i1038" type="#_x0000_t75" style="width:88.15pt;height:31.1pt" o:ole="">
             <v:imagedata r:id="rId37" o:title=""/>
           </v:shape>
-          <o:OLEObject Type="Embed" ProgID="Equation.DSMT4" ShapeID="_x0000_i1032" DrawAspect="Content" ObjectID="_1451808113" r:id="rId38"/>
+          <o:OLEObject Type="Embed" ProgID="Equation.DSMT4" ShapeID="_x0000_i1038" DrawAspect="Content" ObjectID="_1452003059" r:id="rId38"/>
         </w:object>
       </w:r>
       <w:r>
@@ -9214,10 +9185,10 @@
           <w:szCs w:val="20"/>
         </w:rPr>
         <w:object w:dxaOrig="340" w:dyaOrig="380">
-          <v:shape id="_x0000_i1033" type="#_x0000_t75" style="width:17.3pt;height:19pt" o:ole="">
+          <v:shape id="_x0000_i1039" type="#_x0000_t75" style="width:17.3pt;height:19pt" o:ole="">
             <v:imagedata r:id="rId39" o:title=""/>
           </v:shape>
-          <o:OLEObject Type="Embed" ProgID="Equation.DSMT4" ShapeID="_x0000_i1033" DrawAspect="Content" ObjectID="_1451808114" r:id="rId40"/>
+          <o:OLEObject Type="Embed" ProgID="Equation.DSMT4" ShapeID="_x0000_i1039" DrawAspect="Content" ObjectID="_1452003060" r:id="rId40"/>
         </w:object>
       </w:r>
       <w:r>
@@ -9254,10 +9225,10 @@
           <w:szCs w:val="20"/>
         </w:rPr>
         <w:object w:dxaOrig="380" w:dyaOrig="380">
-          <v:shape id="_x0000_i1034" type="#_x0000_t75" style="width:19pt;height:19pt" o:ole="">
+          <v:shape id="_x0000_i1040" type="#_x0000_t75" style="width:19pt;height:19pt" o:ole="">
             <v:imagedata r:id="rId41" o:title=""/>
           </v:shape>
-          <o:OLEObject Type="Embed" ProgID="Equation.DSMT4" ShapeID="_x0000_i1034" DrawAspect="Content" ObjectID="_1451808115" r:id="rId42"/>
+          <o:OLEObject Type="Embed" ProgID="Equation.DSMT4" ShapeID="_x0000_i1040" DrawAspect="Content" ObjectID="_1452003061" r:id="rId42"/>
         </w:object>
       </w:r>
       <w:r>
@@ -9385,10 +9356,10 @@
           <w:position w:val="-14"/>
         </w:rPr>
         <w:object w:dxaOrig="4700" w:dyaOrig="420">
-          <v:shape id="_x0000_i1035" type="#_x0000_t75" style="width:235pt;height:20.75pt" o:ole="">
+          <v:shape id="_x0000_i1041" type="#_x0000_t75" style="width:235pt;height:20.75pt" o:ole="">
             <v:imagedata r:id="rId43" o:title=""/>
           </v:shape>
-          <o:OLEObject Type="Embed" ProgID="Equation.DSMT4" ShapeID="_x0000_i1035" DrawAspect="Content" ObjectID="_1451808116" r:id="rId44"/>
+          <o:OLEObject Type="Embed" ProgID="Equation.DSMT4" ShapeID="_x0000_i1041" DrawAspect="Content" ObjectID="_1452003062" r:id="rId44"/>
         </w:object>
       </w:r>
       <w:r>
@@ -9487,10 +9458,10 @@
           <w:szCs w:val="20"/>
         </w:rPr>
         <w:object w:dxaOrig="1280" w:dyaOrig="740">
-          <v:shape id="_x0000_i1036" type="#_x0000_t75" style="width:63.95pt;height:36.85pt" o:ole="">
+          <v:shape id="_x0000_i1042" type="#_x0000_t75" style="width:63.95pt;height:36.85pt" o:ole="">
             <v:imagedata r:id="rId45" o:title=""/>
           </v:shape>
-          <o:OLEObject Type="Embed" ProgID="Equation.DSMT4" ShapeID="_x0000_i1036" DrawAspect="Content" ObjectID="_1451808117" r:id="rId46"/>
+          <o:OLEObject Type="Embed" ProgID="Equation.DSMT4" ShapeID="_x0000_i1042" DrawAspect="Content" ObjectID="_1452003063" r:id="rId46"/>
         </w:object>
       </w:r>
       <w:r>
@@ -9543,10 +9514,10 @@
           <w:szCs w:val="20"/>
         </w:rPr>
         <w:object w:dxaOrig="1240" w:dyaOrig="320">
-          <v:shape id="_x0000_i1037" type="#_x0000_t75" style="width:62.2pt;height:16.15pt" o:ole="">
+          <v:shape id="_x0000_i1043" type="#_x0000_t75" style="width:62.2pt;height:16.15pt" o:ole="">
             <v:imagedata r:id="rId47" o:title=""/>
           </v:shape>
-          <o:OLEObject Type="Embed" ProgID="Equation.DSMT4" ShapeID="_x0000_i1037" DrawAspect="Content" ObjectID="_1451808118" r:id="rId48"/>
+          <o:OLEObject Type="Embed" ProgID="Equation.DSMT4" ShapeID="_x0000_i1043" DrawAspect="Content" ObjectID="_1452003064" r:id="rId48"/>
         </w:object>
       </w:r>
       <w:r>
@@ -9565,10 +9536,10 @@
           <w:szCs w:val="20"/>
         </w:rPr>
         <w:object w:dxaOrig="2640" w:dyaOrig="400">
-          <v:shape id="_x0000_i1038" type="#_x0000_t75" style="width:131.9pt;height:20.15pt" o:ole="">
+          <v:shape id="_x0000_i1044" type="#_x0000_t75" style="width:131.9pt;height:20.15pt" o:ole="">
             <v:imagedata r:id="rId49" o:title=""/>
           </v:shape>
-          <o:OLEObject Type="Embed" ProgID="Equation.DSMT4" ShapeID="_x0000_i1038" DrawAspect="Content" ObjectID="_1451808119" r:id="rId50"/>
+          <o:OLEObject Type="Embed" ProgID="Equation.DSMT4" ShapeID="_x0000_i1044" DrawAspect="Content" ObjectID="_1452003065" r:id="rId50"/>
         </w:object>
       </w:r>
       <w:r>
@@ -9587,10 +9558,10 @@
           <w:szCs w:val="20"/>
         </w:rPr>
         <w:object w:dxaOrig="720" w:dyaOrig="380">
-          <v:shape id="_x0000_i1039" type="#_x0000_t75" style="width:36.3pt;height:19pt" o:ole="">
+          <v:shape id="_x0000_i1045" type="#_x0000_t75" style="width:36.3pt;height:19pt" o:ole="">
             <v:imagedata r:id="rId51" o:title=""/>
           </v:shape>
-          <o:OLEObject Type="Embed" ProgID="Equation.DSMT4" ShapeID="_x0000_i1039" DrawAspect="Content" ObjectID="_1451808120" r:id="rId52"/>
+          <o:OLEObject Type="Embed" ProgID="Equation.DSMT4" ShapeID="_x0000_i1045" DrawAspect="Content" ObjectID="_1452003066" r:id="rId52"/>
         </w:object>
       </w:r>
       <w:r>
@@ -9749,10 +9720,10 @@
           <w:position w:val="-10"/>
         </w:rPr>
         <w:object w:dxaOrig="2439" w:dyaOrig="360">
-          <v:shape id="_x0000_i1040" type="#_x0000_t75" style="width:122.1pt;height:17.85pt" o:ole="">
+          <v:shape id="_x0000_i1046" type="#_x0000_t75" style="width:122.1pt;height:17.85pt" o:ole="">
             <v:imagedata r:id="rId53" o:title=""/>
           </v:shape>
-          <o:OLEObject Type="Embed" ProgID="Equation.DSMT4" ShapeID="_x0000_i1040" DrawAspect="Content" ObjectID="_1451808121" r:id="rId54"/>
+          <o:OLEObject Type="Embed" ProgID="Equation.DSMT4" ShapeID="_x0000_i1046" DrawAspect="Content" ObjectID="_1452003067" r:id="rId54"/>
         </w:object>
       </w:r>
       <w:r>
@@ -9956,10 +9927,10 @@
           <w:position w:val="-44"/>
         </w:rPr>
         <w:object w:dxaOrig="1240" w:dyaOrig="999">
-          <v:shape id="_x0000_i1041" type="#_x0000_t75" style="width:62.2pt;height:50.1pt" o:ole="">
+          <v:shape id="_x0000_i1047" type="#_x0000_t75" style="width:62.2pt;height:50.1pt" o:ole="">
             <v:imagedata r:id="rId55" o:title=""/>
           </v:shape>
-          <o:OLEObject Type="Embed" ProgID="Equation.DSMT4" ShapeID="_x0000_i1041" DrawAspect="Content" ObjectID="_1451808122" r:id="rId56"/>
+          <o:OLEObject Type="Embed" ProgID="Equation.DSMT4" ShapeID="_x0000_i1047" DrawAspect="Content" ObjectID="_1452003068" r:id="rId56"/>
         </w:object>
       </w:r>
       <w:r>
@@ -10064,10 +10035,10 @@
           <w:szCs w:val="20"/>
         </w:rPr>
         <w:object w:dxaOrig="760" w:dyaOrig="380">
-          <v:shape id="_x0000_i1042" type="#_x0000_t75" style="width:38pt;height:19pt" o:ole="">
+          <v:shape id="_x0000_i1048" type="#_x0000_t75" style="width:38pt;height:19pt" o:ole="">
             <v:imagedata r:id="rId35" o:title=""/>
           </v:shape>
-          <o:OLEObject Type="Embed" ProgID="Equation.DSMT4" ShapeID="_x0000_i1042" DrawAspect="Content" ObjectID="_1451808123" r:id="rId57"/>
+          <o:OLEObject Type="Embed" ProgID="Equation.DSMT4" ShapeID="_x0000_i1048" DrawAspect="Content" ObjectID="_1452003069" r:id="rId57"/>
         </w:object>
       </w:r>
       <w:r>
@@ -10091,10 +10062,10 @@
           <w:position w:val="-58"/>
         </w:rPr>
         <w:object w:dxaOrig="2079" w:dyaOrig="1280">
-          <v:shape id="_x0000_i1043" type="#_x0000_t75" style="width:103.7pt;height:63.95pt" o:ole="">
+          <v:shape id="_x0000_i1049" type="#_x0000_t75" style="width:103.7pt;height:63.95pt" o:ole="">
             <v:imagedata r:id="rId58" o:title=""/>
           </v:shape>
-          <o:OLEObject Type="Embed" ProgID="Equation.DSMT4" ShapeID="_x0000_i1043" DrawAspect="Content" ObjectID="_1451808124" r:id="rId59"/>
+          <o:OLEObject Type="Embed" ProgID="Equation.DSMT4" ShapeID="_x0000_i1049" DrawAspect="Content" ObjectID="_1452003070" r:id="rId59"/>
         </w:object>
       </w:r>
       <w:r>
@@ -10192,10 +10163,10 @@
           <w:szCs w:val="20"/>
         </w:rPr>
         <w:object w:dxaOrig="380" w:dyaOrig="380">
-          <v:shape id="_x0000_i1044" type="#_x0000_t75" style="width:19pt;height:19pt" o:ole="">
+          <v:shape id="_x0000_i1050" type="#_x0000_t75" style="width:19pt;height:19pt" o:ole="">
             <v:imagedata r:id="rId60" o:title=""/>
           </v:shape>
-          <o:OLEObject Type="Embed" ProgID="Equation.DSMT4" ShapeID="_x0000_i1044" DrawAspect="Content" ObjectID="_1451808125" r:id="rId61"/>
+          <o:OLEObject Type="Embed" ProgID="Equation.DSMT4" ShapeID="_x0000_i1050" DrawAspect="Content" ObjectID="_1452003071" r:id="rId61"/>
         </w:object>
       </w:r>
       <w:r>
@@ -10222,10 +10193,10 @@
           <w:szCs w:val="20"/>
         </w:rPr>
         <w:object w:dxaOrig="420" w:dyaOrig="380">
-          <v:shape id="_x0000_i1045" type="#_x0000_t75" style="width:20.75pt;height:19pt" o:ole="">
+          <v:shape id="_x0000_i1051" type="#_x0000_t75" style="width:20.75pt;height:19pt" o:ole="">
             <v:imagedata r:id="rId62" o:title=""/>
           </v:shape>
-          <o:OLEObject Type="Embed" ProgID="Equation.DSMT4" ShapeID="_x0000_i1045" DrawAspect="Content" ObjectID="_1451808126" r:id="rId63"/>
+          <o:OLEObject Type="Embed" ProgID="Equation.DSMT4" ShapeID="_x0000_i1051" DrawAspect="Content" ObjectID="_1452003072" r:id="rId63"/>
         </w:object>
       </w:r>
       <w:r>
@@ -10253,10 +10224,10 @@
           <w:szCs w:val="20"/>
         </w:rPr>
         <w:object w:dxaOrig="420" w:dyaOrig="380">
-          <v:shape id="_x0000_i1046" type="#_x0000_t75" style="width:20.75pt;height:19pt" o:ole="">
+          <v:shape id="_x0000_i1052" type="#_x0000_t75" style="width:20.75pt;height:19pt" o:ole="">
             <v:imagedata r:id="rId64" o:title=""/>
           </v:shape>
-          <o:OLEObject Type="Embed" ProgID="Equation.DSMT4" ShapeID="_x0000_i1046" DrawAspect="Content" ObjectID="_1451808127" r:id="rId65"/>
+          <o:OLEObject Type="Embed" ProgID="Equation.DSMT4" ShapeID="_x0000_i1052" DrawAspect="Content" ObjectID="_1452003073" r:id="rId65"/>
         </w:object>
       </w:r>
       <w:r>
@@ -10275,10 +10246,10 @@
           <w:szCs w:val="20"/>
         </w:rPr>
         <w:object w:dxaOrig="460" w:dyaOrig="380">
-          <v:shape id="_x0000_i1047" type="#_x0000_t75" style="width:23.05pt;height:19pt" o:ole="">
+          <v:shape id="_x0000_i1053" type="#_x0000_t75" style="width:23.05pt;height:19pt" o:ole="">
             <v:imagedata r:id="rId66" o:title=""/>
           </v:shape>
-          <o:OLEObject Type="Embed" ProgID="Equation.DSMT4" ShapeID="_x0000_i1047" DrawAspect="Content" ObjectID="_1451808128" r:id="rId67"/>
+          <o:OLEObject Type="Embed" ProgID="Equation.DSMT4" ShapeID="_x0000_i1053" DrawAspect="Content" ObjectID="_1452003074" r:id="rId67"/>
         </w:object>
       </w:r>
       <w:r>
@@ -10297,10 +10268,10 @@
           <w:szCs w:val="20"/>
         </w:rPr>
         <w:object w:dxaOrig="220" w:dyaOrig="360">
-          <v:shape id="_x0000_i1048" type="#_x0000_t75" style="width:10.95pt;height:17.85pt" o:ole="">
+          <v:shape id="_x0000_i1054" type="#_x0000_t75" style="width:10.95pt;height:17.85pt" o:ole="">
             <v:imagedata r:id="rId68" o:title=""/>
           </v:shape>
-          <o:OLEObject Type="Embed" ProgID="Equation.DSMT4" ShapeID="_x0000_i1048" DrawAspect="Content" ObjectID="_1451808129" r:id="rId69"/>
+          <o:OLEObject Type="Embed" ProgID="Equation.DSMT4" ShapeID="_x0000_i1054" DrawAspect="Content" ObjectID="_1452003075" r:id="rId69"/>
         </w:object>
       </w:r>
       <w:r>
@@ -10338,10 +10309,10 @@
           <w:szCs w:val="20"/>
         </w:rPr>
         <w:object w:dxaOrig="240" w:dyaOrig="360">
-          <v:shape id="_x0000_i1049" type="#_x0000_t75" style="width:12.1pt;height:17.85pt" o:ole="">
+          <v:shape id="_x0000_i1055" type="#_x0000_t75" style="width:12.1pt;height:17.85pt" o:ole="">
             <v:imagedata r:id="rId70" o:title=""/>
           </v:shape>
-          <o:OLEObject Type="Embed" ProgID="Equation.DSMT4" ShapeID="_x0000_i1049" DrawAspect="Content" ObjectID="_1451808130" r:id="rId71"/>
+          <o:OLEObject Type="Embed" ProgID="Equation.DSMT4" ShapeID="_x0000_i1055" DrawAspect="Content" ObjectID="_1452003076" r:id="rId71"/>
         </w:object>
       </w:r>
       <w:r>
@@ -10381,10 +10352,10 @@
           <w:position w:val="-14"/>
         </w:rPr>
         <w:object w:dxaOrig="7760" w:dyaOrig="420">
-          <v:shape id="_x0000_i1050" type="#_x0000_t75" style="width:388.2pt;height:20.75pt" o:ole="">
+          <v:shape id="_x0000_i1056" type="#_x0000_t75" style="width:388.2pt;height:20.75pt" o:ole="">
             <v:imagedata r:id="rId72" o:title=""/>
           </v:shape>
-          <o:OLEObject Type="Embed" ProgID="Equation.DSMT4" ShapeID="_x0000_i1050" DrawAspect="Content" ObjectID="_1451808131" r:id="rId73"/>
+          <o:OLEObject Type="Embed" ProgID="Equation.DSMT4" ShapeID="_x0000_i1056" DrawAspect="Content" ObjectID="_1452003077" r:id="rId73"/>
         </w:object>
       </w:r>
       <w:r>
@@ -10473,10 +10444,10 @@
           <w:szCs w:val="20"/>
         </w:rPr>
         <w:object w:dxaOrig="2420" w:dyaOrig="800">
-          <v:shape id="_x0000_i1051" type="#_x0000_t75" style="width:120.95pt;height:39.75pt" o:ole="">
+          <v:shape id="_x0000_i1057" type="#_x0000_t75" style="width:120.95pt;height:39.75pt" o:ole="">
             <v:imagedata r:id="rId74" o:title=""/>
           </v:shape>
-          <o:OLEObject Type="Embed" ProgID="Equation.DSMT4" ShapeID="_x0000_i1051" DrawAspect="Content" ObjectID="_1451808132" r:id="rId75"/>
+          <o:OLEObject Type="Embed" ProgID="Equation.DSMT4" ShapeID="_x0000_i1057" DrawAspect="Content" ObjectID="_1452003078" r:id="rId75"/>
         </w:object>
       </w:r>
       <w:r>
@@ -10495,10 +10466,10 @@
           <w:szCs w:val="20"/>
         </w:rPr>
         <w:object w:dxaOrig="2439" w:dyaOrig="800">
-          <v:shape id="_x0000_i1052" type="#_x0000_t75" style="width:122.1pt;height:39.75pt" o:ole="">
+          <v:shape id="_x0000_i1058" type="#_x0000_t75" style="width:122.1pt;height:39.75pt" o:ole="">
             <v:imagedata r:id="rId76" o:title=""/>
           </v:shape>
-          <o:OLEObject Type="Embed" ProgID="Equation.DSMT4" ShapeID="_x0000_i1052" DrawAspect="Content" ObjectID="_1451808133" r:id="rId77"/>
+          <o:OLEObject Type="Embed" ProgID="Equation.DSMT4" ShapeID="_x0000_i1058" DrawAspect="Content" ObjectID="_1452003079" r:id="rId77"/>
         </w:object>
       </w:r>
       <w:r>
@@ -10535,10 +10506,10 @@
           <w:szCs w:val="20"/>
         </w:rPr>
         <w:object w:dxaOrig="1240" w:dyaOrig="320">
-          <v:shape id="_x0000_i1053" type="#_x0000_t75" style="width:62.2pt;height:16.15pt" o:ole="">
+          <v:shape id="_x0000_i1059" type="#_x0000_t75" style="width:62.2pt;height:16.15pt" o:ole="">
             <v:imagedata r:id="rId47" o:title=""/>
           </v:shape>
-          <o:OLEObject Type="Embed" ProgID="Equation.DSMT4" ShapeID="_x0000_i1053" DrawAspect="Content" ObjectID="_1451808134" r:id="rId78"/>
+          <o:OLEObject Type="Embed" ProgID="Equation.DSMT4" ShapeID="_x0000_i1059" DrawAspect="Content" ObjectID="_1452003080" r:id="rId78"/>
         </w:object>
       </w:r>
       <w:r>
@@ -10557,10 +10528,10 @@
           <w:szCs w:val="20"/>
         </w:rPr>
         <w:object w:dxaOrig="2700" w:dyaOrig="400">
-          <v:shape id="_x0000_i1054" type="#_x0000_t75" style="width:134.8pt;height:20.15pt" o:ole="">
+          <v:shape id="_x0000_i1060" type="#_x0000_t75" style="width:134.8pt;height:20.15pt" o:ole="">
             <v:imagedata r:id="rId79" o:title=""/>
           </v:shape>
-          <o:OLEObject Type="Embed" ProgID="Equation.DSMT4" ShapeID="_x0000_i1054" DrawAspect="Content" ObjectID="_1451808135" r:id="rId80"/>
+          <o:OLEObject Type="Embed" ProgID="Equation.DSMT4" ShapeID="_x0000_i1060" DrawAspect="Content" ObjectID="_1452003081" r:id="rId80"/>
         </w:object>
       </w:r>
       <w:r>
@@ -10579,10 +10550,10 @@
           <w:szCs w:val="20"/>
         </w:rPr>
         <w:object w:dxaOrig="780" w:dyaOrig="380">
-          <v:shape id="_x0000_i1055" type="#_x0000_t75" style="width:39.15pt;height:19pt" o:ole="">
+          <v:shape id="_x0000_i1061" type="#_x0000_t75" style="width:39.15pt;height:19pt" o:ole="">
             <v:imagedata r:id="rId81" o:title=""/>
           </v:shape>
-          <o:OLEObject Type="Embed" ProgID="Equation.DSMT4" ShapeID="_x0000_i1055" DrawAspect="Content" ObjectID="_1451808136" r:id="rId82"/>
+          <o:OLEObject Type="Embed" ProgID="Equation.DSMT4" ShapeID="_x0000_i1061" DrawAspect="Content" ObjectID="_1452003082" r:id="rId82"/>
         </w:object>
       </w:r>
       <w:r>
@@ -10601,10 +10572,10 @@
           <w:szCs w:val="20"/>
         </w:rPr>
         <w:object w:dxaOrig="2760" w:dyaOrig="400">
-          <v:shape id="_x0000_i1056" type="#_x0000_t75" style="width:138.25pt;height:20.15pt" o:ole="">
+          <v:shape id="_x0000_i1062" type="#_x0000_t75" style="width:138.25pt;height:20.15pt" o:ole="">
             <v:imagedata r:id="rId83" o:title=""/>
           </v:shape>
-          <o:OLEObject Type="Embed" ProgID="Equation.DSMT4" ShapeID="_x0000_i1056" DrawAspect="Content" ObjectID="_1451808137" r:id="rId84"/>
+          <o:OLEObject Type="Embed" ProgID="Equation.DSMT4" ShapeID="_x0000_i1062" DrawAspect="Content" ObjectID="_1452003083" r:id="rId84"/>
         </w:object>
       </w:r>
       <w:r>
@@ -10623,10 +10594,10 @@
           <w:szCs w:val="20"/>
         </w:rPr>
         <w:object w:dxaOrig="859" w:dyaOrig="380">
-          <v:shape id="_x0000_i1057" type="#_x0000_t75" style="width:43.2pt;height:19pt" o:ole="">
+          <v:shape id="_x0000_i1063" type="#_x0000_t75" style="width:43.2pt;height:19pt" o:ole="">
             <v:imagedata r:id="rId85" o:title=""/>
           </v:shape>
-          <o:OLEObject Type="Embed" ProgID="Equation.DSMT4" ShapeID="_x0000_i1057" DrawAspect="Content" ObjectID="_1451808138" r:id="rId86"/>
+          <o:OLEObject Type="Embed" ProgID="Equation.DSMT4" ShapeID="_x0000_i1063" DrawAspect="Content" ObjectID="_1452003084" r:id="rId86"/>
         </w:object>
       </w:r>
       <w:r>
@@ -10933,14 +10904,7 @@
                                   <w:rFonts w:ascii="Times New Roman" w:hAnsi="Times New Roman" w:cs="Times New Roman"/>
                                   <w:sz w:val="16"/>
                                 </w:rPr>
-                                <w:t xml:space="preserve"> or one at a time</w:t>
-                              </w:r>
-                              <w:r>
-                                <w:rPr>
-                                  <w:rFonts w:ascii="Times New Roman" w:hAnsi="Times New Roman" w:cs="Times New Roman"/>
-                                  <w:sz w:val="16"/>
-                                </w:rPr>
-                                <w:t xml:space="preserve"> (N</w:t>
+                                <w:t xml:space="preserve"> or one at a time (N</w:t>
                               </w:r>
                               <w:r>
                                 <w:rPr>
@@ -11105,14 +11069,7 @@
                             <w:rFonts w:ascii="Times New Roman" w:hAnsi="Times New Roman" w:cs="Times New Roman"/>
                             <w:sz w:val="16"/>
                           </w:rPr>
-                          <w:t xml:space="preserve"> or one at a time</w:t>
-                        </w:r>
-                        <w:r>
-                          <w:rPr>
-                            <w:rFonts w:ascii="Times New Roman" w:hAnsi="Times New Roman" w:cs="Times New Roman"/>
-                            <w:sz w:val="16"/>
-                          </w:rPr>
-                          <w:t xml:space="preserve"> (N</w:t>
+                          <w:t xml:space="preserve"> or one at a time (N</w:t>
                         </w:r>
                         <w:r>
                           <w:rPr>
@@ -11210,7 +11167,24 @@
           <w:sz w:val="20"/>
           <w:szCs w:val="20"/>
         </w:rPr>
-        <w:t xml:space="preserve">), which requires the user to provide several basic inputs.  The first input is the location where raw FRAP data is stored.  The files in the selected directory appear in a right hand panel, which allows the user to select one or more files.  In the example in Figure 1 we selected 10 FRAP datasets </w:t>
+        <w:t xml:space="preserve">), which requires the user to provide several basic inputs.  The first input is the location where raw FRAP data is stored.  The files in the selected directory appear in a right hand panel, which allows the user to select one or more files.  In the example in </w:t>
+      </w:r>
+      <w:r>
+        <w:rPr>
+          <w:rFonts w:ascii="Times New Roman" w:hAnsi="Times New Roman" w:cs="Times New Roman"/>
+          <w:b/>
+          <w:sz w:val="20"/>
+          <w:szCs w:val="20"/>
+        </w:rPr>
+        <w:t>Figure 1</w:t>
+      </w:r>
+      <w:r>
+        <w:rPr>
+          <w:rFonts w:ascii="Times New Roman" w:hAnsi="Times New Roman" w:cs="Times New Roman"/>
+          <w:sz w:val="20"/>
+          <w:szCs w:val="20"/>
+        </w:rPr>
+        <w:t xml:space="preserve"> we selected 10 FRAP datasets </w:t>
       </w:r>
       <w:r>
         <w:rPr>
@@ -11769,21 +11743,7 @@
                                   <w:rFonts w:ascii="Times New Roman" w:hAnsi="Times New Roman" w:cs="Times New Roman"/>
                                   <w:sz w:val="16"/>
                                 </w:rPr>
-                                <w:t>In the left panel the user has the option of inputting specific initial guesses, and lower and upper bounds for the fitting parameters.  In addition, the user has the ability to specifically control how many data points should be fit (often the user will not want to include data points after the fluorescence has plateaued.</w:t>
-                              </w:r>
-                              <w:r>
-                                <w:rPr>
-                                  <w:rFonts w:ascii="Times New Roman" w:hAnsi="Times New Roman" w:cs="Times New Roman"/>
-                                  <w:sz w:val="16"/>
-                                </w:rPr>
-                                <w:t>)</w:t>
-                              </w:r>
-                              <w:r>
-                                <w:rPr>
-                                  <w:rFonts w:ascii="Times New Roman" w:hAnsi="Times New Roman" w:cs="Times New Roman"/>
-                                  <w:sz w:val="16"/>
-                                </w:rPr>
-                                <w:t xml:space="preserve">  The user can specify if all of the FRAP data sets should be fit individually or if the FRAP data sets should be averaged together before fitting.  In the right panel the optimal parameters returned by the fitting routine are displayed in table form.  In addition, the user can choose to exclude certain datasets by toggling them on and off in the far right panel.  After the user is satisfied with the results of the fitting routine there is a button which will save the data as a tab delimited text file.</w:t>
+                                <w:t>In the left panel the user has the option of inputting specific initial guesses, and lower and upper bounds for the fitting parameters.  In addition, the user has the ability to specifically control how many data points should be fit (often the user will not want to include data points after the fluorescence has plateaued.)  The user can specify if all of the FRAP data sets should be fit individually or if the FRAP data sets should be averaged together before fitting.  In the right panel the optimal parameters returned by the fitting routine are displayed in table form.  In addition, the user can choose to exclude certain datasets by toggling them on and off in the far right panel.  After the user is satisfied with the results of the fitting routine there is a button which will save the data as a tab delimited text file.</w:t>
                               </w:r>
                             </w:p>
                           </w:txbxContent>
@@ -11910,21 +11870,7 @@
                             <w:rFonts w:ascii="Times New Roman" w:hAnsi="Times New Roman" w:cs="Times New Roman"/>
                             <w:sz w:val="16"/>
                           </w:rPr>
-                          <w:t>In the left panel the user has the option of inputting specific initial guesses, and lower and upper bounds for the fitting parameters.  In addition, the user has the ability to specifically control how many data points should be fit (often the user will not want to include data points after the fluorescence has plateaued.</w:t>
-                        </w:r>
-                        <w:r>
-                          <w:rPr>
-                            <w:rFonts w:ascii="Times New Roman" w:hAnsi="Times New Roman" w:cs="Times New Roman"/>
-                            <w:sz w:val="16"/>
-                          </w:rPr>
-                          <w:t>)</w:t>
-                        </w:r>
-                        <w:r>
-                          <w:rPr>
-                            <w:rFonts w:ascii="Times New Roman" w:hAnsi="Times New Roman" w:cs="Times New Roman"/>
-                            <w:sz w:val="16"/>
-                          </w:rPr>
-                          <w:t xml:space="preserve">  The user can specify if all of the FRAP data sets should be fit individually or if the FRAP data sets should be averaged together before fitting.  In the right panel the optimal parameters returned by the fitting routine are displayed in table form.  In addition, the user can choose to exclude certain datasets by toggling them on and off in the far right panel.  After the user is satisfied with the results of the fitting routine there is a button which will save the data as a tab delimited text file.</w:t>
+                          <w:t>In the left panel the user has the option of inputting specific initial guesses, and lower and upper bounds for the fitting parameters.  In addition, the user has the ability to specifically control how many data points should be fit (often the user will not want to include data points after the fluorescence has plateaued.)  The user can specify if all of the FRAP data sets should be fit individually or if the FRAP data sets should be averaged together before fitting.  In the right panel the optimal parameters returned by the fitting routine are displayed in table form.  In addition, the user can choose to exclude certain datasets by toggling them on and off in the far right panel.  After the user is satisfied with the results of the fitting routine there is a button which will save the data as a tab delimited text file.</w:t>
                         </w:r>
                       </w:p>
                     </w:txbxContent>
@@ -12378,15 +12324,7 @@
           <w:sz w:val="20"/>
           <w:szCs w:val="20"/>
         </w:rPr>
-        <w:t>potential uses</w:t>
-      </w:r>
-      <w:r>
-        <w:rPr>
-          <w:rFonts w:ascii="Times New Roman" w:hAnsi="Times New Roman" w:cs="Times New Roman"/>
-          <w:sz w:val="20"/>
-          <w:szCs w:val="20"/>
-        </w:rPr>
-        <w:t xml:space="preserve"> for FRAP, </w:t>
+        <w:t xml:space="preserve">potential uses for FRAP, </w:t>
       </w:r>
       <w:r>
         <w:rPr>
@@ -12578,6 +12516,13 @@
           <w:szCs w:val="20"/>
         </w:rPr>
         <w:fldChar w:fldCharType="end"/>
+      </w:r>
+      <w:r>
+        <w:rPr>
+          <w:rFonts w:ascii="Times New Roman" w:hAnsi="Times New Roman" w:cs="Times New Roman"/>
+          <w:sz w:val="20"/>
+          <w:szCs w:val="20"/>
+        </w:rPr>
       </w:r>
       <w:r>
         <w:rPr>
@@ -13226,7 +13171,10 @@
       </w:pPr>
     </w:p>
     <w:p/>
-    <w:p/>
+    <w:p>
+      <w:bookmarkStart w:id="0" w:name="_GoBack"/>
+      <w:bookmarkEnd w:id="0"/>
+    </w:p>
     <w:p>
       <w:pPr>
         <w:spacing w:after="0"/>
@@ -14514,6 +14462,7 @@
   <w:style w:type="character" w:default="1" w:styleId="DefaultParagraphFont">
     <w:name w:val="Default Paragraph Font"/>
     <w:uiPriority w:val="1"/>
+    <w:semiHidden/>
     <w:unhideWhenUsed/>
   </w:style>
   <w:style w:type="table" w:default="1" w:styleId="TableNormal">
@@ -14837,6 +14786,7 @@
   <w:style w:type="character" w:default="1" w:styleId="DefaultParagraphFont">
     <w:name w:val="Default Paragraph Font"/>
     <w:uiPriority w:val="1"/>
+    <w:semiHidden/>
     <w:unhideWhenUsed/>
   </w:style>
   <w:style w:type="table" w:default="1" w:styleId="TableNormal">

</xml_diff>